<commit_message>
updating descriptive table R script
</commit_message>
<xml_diff>
--- a/figs_tables_final_paper/Table_1_Final_Paper.docx
+++ b/figs_tables_final_paper/Table_1_Final_Paper.docx
@@ -14,6 +14,12 @@
           <w:rFonts w:ascii="Arial" w:hAnsi="Arial" w:cs="Arial"/>
         </w:rPr>
         <w:t xml:space="preserve">Table 1. </w:t>
+      </w:r>
+      <w:r>
+        <w:rPr>
+          <w:rFonts w:ascii="Arial" w:hAnsi="Arial" w:cs="Arial"/>
+        </w:rPr>
+        <w:t>Characteristics of the study sample (n = 1,977)</w:t>
       </w:r>
     </w:p>
     <w:p>
@@ -33,6 +39,7 @@
       <w:tblGrid>
         <w:gridCol w:w="5580"/>
         <w:gridCol w:w="1800"/>
+        <w:gridCol w:w="1800"/>
       </w:tblGrid>
       <w:tr>
         <w:trPr>
@@ -78,6 +85,26 @@
             </w:r>
           </w:p>
         </w:tc>
+        <w:tc>
+          <w:tcPr>
+            <w:tcW w:w="1800" w:type="dxa"/>
+          </w:tcPr>
+          <w:p>
+            <w:pPr>
+              <w:jc w:val="center"/>
+              <w:cnfStyle w:val="100000000000" w:firstRow="1" w:lastRow="0" w:firstColumn="0" w:lastColumn="0" w:oddVBand="0" w:evenVBand="0" w:oddHBand="0" w:evenHBand="0" w:firstRowFirstColumn="0" w:firstRowLastColumn="0" w:lastRowFirstColumn="0" w:lastRowLastColumn="0"/>
+              <w:rPr>
+                <w:rFonts w:ascii="Arial" w:hAnsi="Arial" w:cs="Arial"/>
+              </w:rPr>
+            </w:pPr>
+            <w:r>
+              <w:rPr>
+                <w:rFonts w:ascii="Arial" w:hAnsi="Arial" w:cs="Arial"/>
+              </w:rPr>
+              <w:t>Mean BMI (SD)</w:t>
+            </w:r>
+          </w:p>
+        </w:tc>
       </w:tr>
       <w:tr>
         <w:tc>
@@ -114,6 +141,20 @@
             </w:pPr>
           </w:p>
         </w:tc>
+        <w:tc>
+          <w:tcPr>
+            <w:tcW w:w="1800" w:type="dxa"/>
+          </w:tcPr>
+          <w:p>
+            <w:pPr>
+              <w:jc w:val="center"/>
+              <w:cnfStyle w:val="000000000000" w:firstRow="0" w:lastRow="0" w:firstColumn="0" w:lastColumn="0" w:oddVBand="0" w:evenVBand="0" w:oddHBand="0" w:evenHBand="0" w:firstRowFirstColumn="0" w:firstRowLastColumn="0" w:lastRowFirstColumn="0" w:lastRowLastColumn="0"/>
+              <w:rPr>
+                <w:rFonts w:ascii="Arial" w:hAnsi="Arial" w:cs="Arial"/>
+              </w:rPr>
+            </w:pPr>
+          </w:p>
+        </w:tc>
       </w:tr>
       <w:tr>
         <w:tc>
@@ -154,8 +195,40 @@
               <w:rPr>
                 <w:rFonts w:ascii="Arial" w:hAnsi="Arial" w:cs="Arial"/>
               </w:rPr>
-              <w:t>1043 (48.1)</w:t>
-            </w:r>
+              <w:t>959</w:t>
+            </w:r>
+            <w:r>
+              <w:rPr>
+                <w:rFonts w:ascii="Arial" w:hAnsi="Arial" w:cs="Arial"/>
+              </w:rPr>
+              <w:t xml:space="preserve"> (48.</w:t>
+            </w:r>
+            <w:r>
+              <w:rPr>
+                <w:rFonts w:ascii="Arial" w:hAnsi="Arial" w:cs="Arial"/>
+              </w:rPr>
+              <w:t>5</w:t>
+            </w:r>
+            <w:r>
+              <w:rPr>
+                <w:rFonts w:ascii="Arial" w:hAnsi="Arial" w:cs="Arial"/>
+              </w:rPr>
+              <w:t>)</w:t>
+            </w:r>
+          </w:p>
+        </w:tc>
+        <w:tc>
+          <w:tcPr>
+            <w:tcW w:w="1800" w:type="dxa"/>
+          </w:tcPr>
+          <w:p>
+            <w:pPr>
+              <w:jc w:val="center"/>
+              <w:cnfStyle w:val="000000000000" w:firstRow="0" w:lastRow="0" w:firstColumn="0" w:lastColumn="0" w:oddVBand="0" w:evenVBand="0" w:oddHBand="0" w:evenHBand="0" w:firstRowFirstColumn="0" w:firstRowLastColumn="0" w:lastRowFirstColumn="0" w:lastRowLastColumn="0"/>
+              <w:rPr>
+                <w:rFonts w:ascii="Arial" w:hAnsi="Arial" w:cs="Arial"/>
+              </w:rPr>
+            </w:pPr>
           </w:p>
         </w:tc>
       </w:tr>
@@ -198,8 +271,46 @@
               <w:rPr>
                 <w:rFonts w:ascii="Arial" w:hAnsi="Arial" w:cs="Arial"/>
               </w:rPr>
-              <w:t>1127 (51.9)</w:t>
-            </w:r>
+              <w:t>1</w:t>
+            </w:r>
+            <w:r>
+              <w:rPr>
+                <w:rFonts w:ascii="Arial" w:hAnsi="Arial" w:cs="Arial"/>
+              </w:rPr>
+              <w:t>018</w:t>
+            </w:r>
+            <w:r>
+              <w:rPr>
+                <w:rFonts w:ascii="Arial" w:hAnsi="Arial" w:cs="Arial"/>
+              </w:rPr>
+              <w:t xml:space="preserve"> (51.</w:t>
+            </w:r>
+            <w:r>
+              <w:rPr>
+                <w:rFonts w:ascii="Arial" w:hAnsi="Arial" w:cs="Arial"/>
+              </w:rPr>
+              <w:t>5</w:t>
+            </w:r>
+            <w:r>
+              <w:rPr>
+                <w:rFonts w:ascii="Arial" w:hAnsi="Arial" w:cs="Arial"/>
+              </w:rPr>
+              <w:t>)</w:t>
+            </w:r>
+          </w:p>
+        </w:tc>
+        <w:tc>
+          <w:tcPr>
+            <w:tcW w:w="1800" w:type="dxa"/>
+          </w:tcPr>
+          <w:p>
+            <w:pPr>
+              <w:jc w:val="center"/>
+              <w:cnfStyle w:val="000000000000" w:firstRow="0" w:lastRow="0" w:firstColumn="0" w:lastColumn="0" w:oddVBand="0" w:evenVBand="0" w:oddHBand="0" w:evenHBand="0" w:firstRowFirstColumn="0" w:firstRowLastColumn="0" w:lastRowFirstColumn="0" w:lastRowLastColumn="0"/>
+              <w:rPr>
+                <w:rFonts w:ascii="Arial" w:hAnsi="Arial" w:cs="Arial"/>
+              </w:rPr>
+            </w:pPr>
           </w:p>
         </w:tc>
       </w:tr>
@@ -238,16 +349,30 @@
             </w:pPr>
           </w:p>
         </w:tc>
-      </w:tr>
-      <w:tr>
-        <w:tc>
-          <w:tcPr>
-            <w:cnfStyle w:val="001000000000" w:firstRow="0" w:lastRow="0" w:firstColumn="1" w:lastColumn="0" w:oddVBand="0" w:evenVBand="0" w:oddHBand="0" w:evenHBand="0" w:firstRowFirstColumn="0" w:firstRowLastColumn="0" w:lastRowFirstColumn="0" w:lastRowLastColumn="0"/>
-            <w:tcW w:w="5580" w:type="dxa"/>
-            <w:vAlign w:val="center"/>
-          </w:tcPr>
-          <w:p>
-            <w:pPr>
+        <w:tc>
+          <w:tcPr>
+            <w:tcW w:w="1800" w:type="dxa"/>
+          </w:tcPr>
+          <w:p>
+            <w:pPr>
+              <w:jc w:val="center"/>
+              <w:cnfStyle w:val="000000000000" w:firstRow="0" w:lastRow="0" w:firstColumn="0" w:lastColumn="0" w:oddVBand="0" w:evenVBand="0" w:oddHBand="0" w:evenHBand="0" w:firstRowFirstColumn="0" w:firstRowLastColumn="0" w:lastRowFirstColumn="0" w:lastRowLastColumn="0"/>
+              <w:rPr>
+                <w:rFonts w:ascii="Arial" w:hAnsi="Arial" w:cs="Arial"/>
+              </w:rPr>
+            </w:pPr>
+          </w:p>
+        </w:tc>
+      </w:tr>
+      <w:tr>
+        <w:tc>
+          <w:tcPr>
+            <w:tcW w:w="5580" w:type="dxa"/>
+            <w:vAlign w:val="center"/>
+          </w:tcPr>
+          <w:p>
+            <w:pPr>
+              <w:cnfStyle w:val="001000000000" w:firstRow="0" w:lastRow="0" w:firstColumn="1" w:lastColumn="0" w:oddVBand="0" w:evenVBand="0" w:oddHBand="0" w:evenHBand="0" w:firstRowFirstColumn="0" w:firstRowLastColumn="0" w:lastRowFirstColumn="0" w:lastRowLastColumn="0"/>
               <w:rPr>
                 <w:rFonts w:ascii="Arial" w:hAnsi="Arial" w:cs="Arial"/>
                 <w:b w:val="0"/>
@@ -276,17 +401,25 @@
           <w:p>
             <w:pPr>
               <w:jc w:val="center"/>
-              <w:cnfStyle w:val="000000000000" w:firstRow="0" w:lastRow="0" w:firstColumn="0" w:lastColumn="0" w:oddVBand="0" w:evenVBand="0" w:oddHBand="0" w:evenHBand="0" w:firstRowFirstColumn="0" w:firstRowLastColumn="0" w:lastRowFirstColumn="0" w:lastRowLastColumn="0"/>
-              <w:rPr>
-                <w:rFonts w:ascii="Arial" w:hAnsi="Arial" w:cs="Arial"/>
-              </w:rPr>
-            </w:pPr>
-            <w:r>
-              <w:rPr>
-                <w:rFonts w:ascii="Arial" w:hAnsi="Arial" w:cs="Arial"/>
-              </w:rPr>
-              <w:t>419 (19.3)</w:t>
-            </w:r>
+              <w:rPr>
+                <w:rFonts w:ascii="Arial" w:hAnsi="Arial" w:cs="Arial"/>
+              </w:rPr>
+            </w:pPr>
+            <w:bookmarkStart w:id="0" w:name="_GoBack"/>
+            <w:bookmarkEnd w:id="0"/>
+          </w:p>
+        </w:tc>
+        <w:tc>
+          <w:tcPr>
+            <w:tcW w:w="1800" w:type="dxa"/>
+          </w:tcPr>
+          <w:p>
+            <w:pPr>
+              <w:jc w:val="center"/>
+              <w:rPr>
+                <w:rFonts w:ascii="Arial" w:hAnsi="Arial" w:cs="Arial"/>
+              </w:rPr>
+            </w:pPr>
           </w:p>
         </w:tc>
       </w:tr>
@@ -332,12 +465,20 @@
                 <w:rFonts w:ascii="Arial" w:hAnsi="Arial" w:cs="Arial"/>
               </w:rPr>
             </w:pPr>
-            <w:r>
-              <w:rPr>
-                <w:rFonts w:ascii="Arial" w:hAnsi="Arial" w:cs="Arial"/>
-              </w:rPr>
-              <w:t>596 (27.5)</w:t>
-            </w:r>
+          </w:p>
+        </w:tc>
+        <w:tc>
+          <w:tcPr>
+            <w:tcW w:w="1800" w:type="dxa"/>
+          </w:tcPr>
+          <w:p>
+            <w:pPr>
+              <w:jc w:val="center"/>
+              <w:cnfStyle w:val="000000000000" w:firstRow="0" w:lastRow="0" w:firstColumn="0" w:lastColumn="0" w:oddVBand="0" w:evenVBand="0" w:oddHBand="0" w:evenHBand="0" w:firstRowFirstColumn="0" w:firstRowLastColumn="0" w:lastRowFirstColumn="0" w:lastRowLastColumn="0"/>
+              <w:rPr>
+                <w:rFonts w:ascii="Arial" w:hAnsi="Arial" w:cs="Arial"/>
+              </w:rPr>
+            </w:pPr>
           </w:p>
         </w:tc>
       </w:tr>
@@ -383,12 +524,20 @@
                 <w:rFonts w:ascii="Arial" w:hAnsi="Arial" w:cs="Arial"/>
               </w:rPr>
             </w:pPr>
-            <w:r>
-              <w:rPr>
-                <w:rFonts w:ascii="Arial" w:hAnsi="Arial" w:cs="Arial"/>
-              </w:rPr>
-              <w:t>581 (26.8)</w:t>
-            </w:r>
+          </w:p>
+        </w:tc>
+        <w:tc>
+          <w:tcPr>
+            <w:tcW w:w="1800" w:type="dxa"/>
+          </w:tcPr>
+          <w:p>
+            <w:pPr>
+              <w:jc w:val="center"/>
+              <w:cnfStyle w:val="000000000000" w:firstRow="0" w:lastRow="0" w:firstColumn="0" w:lastColumn="0" w:oddVBand="0" w:evenVBand="0" w:oddHBand="0" w:evenHBand="0" w:firstRowFirstColumn="0" w:firstRowLastColumn="0" w:lastRowFirstColumn="0" w:lastRowLastColumn="0"/>
+              <w:rPr>
+                <w:rFonts w:ascii="Arial" w:hAnsi="Arial" w:cs="Arial"/>
+              </w:rPr>
+            </w:pPr>
           </w:p>
         </w:tc>
       </w:tr>
@@ -434,12 +583,20 @@
                 <w:rFonts w:ascii="Arial" w:hAnsi="Arial" w:cs="Arial"/>
               </w:rPr>
             </w:pPr>
-            <w:r>
-              <w:rPr>
-                <w:rFonts w:ascii="Arial" w:hAnsi="Arial" w:cs="Arial"/>
-              </w:rPr>
-              <w:t>574 (26.5)</w:t>
-            </w:r>
+          </w:p>
+        </w:tc>
+        <w:tc>
+          <w:tcPr>
+            <w:tcW w:w="1800" w:type="dxa"/>
+          </w:tcPr>
+          <w:p>
+            <w:pPr>
+              <w:jc w:val="center"/>
+              <w:cnfStyle w:val="000000000000" w:firstRow="0" w:lastRow="0" w:firstColumn="0" w:lastColumn="0" w:oddVBand="0" w:evenVBand="0" w:oddHBand="0" w:evenHBand="0" w:firstRowFirstColumn="0" w:firstRowLastColumn="0" w:lastRowFirstColumn="0" w:lastRowLastColumn="0"/>
+              <w:rPr>
+                <w:rFonts w:ascii="Arial" w:hAnsi="Arial" w:cs="Arial"/>
+              </w:rPr>
+            </w:pPr>
           </w:p>
         </w:tc>
       </w:tr>
@@ -482,8 +639,46 @@
               <w:rPr>
                 <w:rFonts w:ascii="Arial" w:hAnsi="Arial" w:cs="Arial"/>
               </w:rPr>
-              <w:t>42.72 (20.79)</w:t>
-            </w:r>
+              <w:t>42.</w:t>
+            </w:r>
+            <w:r>
+              <w:rPr>
+                <w:rFonts w:ascii="Arial" w:hAnsi="Arial" w:cs="Arial"/>
+              </w:rPr>
+              <w:t>32</w:t>
+            </w:r>
+            <w:r>
+              <w:rPr>
+                <w:rFonts w:ascii="Arial" w:hAnsi="Arial" w:cs="Arial"/>
+              </w:rPr>
+              <w:t xml:space="preserve"> (20.</w:t>
+            </w:r>
+            <w:r>
+              <w:rPr>
+                <w:rFonts w:ascii="Arial" w:hAnsi="Arial" w:cs="Arial"/>
+              </w:rPr>
+              <w:t>52</w:t>
+            </w:r>
+            <w:r>
+              <w:rPr>
+                <w:rFonts w:ascii="Arial" w:hAnsi="Arial" w:cs="Arial"/>
+              </w:rPr>
+              <w:t>)</w:t>
+            </w:r>
+          </w:p>
+        </w:tc>
+        <w:tc>
+          <w:tcPr>
+            <w:tcW w:w="1800" w:type="dxa"/>
+          </w:tcPr>
+          <w:p>
+            <w:pPr>
+              <w:jc w:val="center"/>
+              <w:cnfStyle w:val="000000000000" w:firstRow="0" w:lastRow="0" w:firstColumn="0" w:lastColumn="0" w:oddVBand="0" w:evenVBand="0" w:oddHBand="0" w:evenHBand="0" w:firstRowFirstColumn="0" w:firstRowLastColumn="0" w:lastRowFirstColumn="0" w:lastRowLastColumn="0"/>
+              <w:rPr>
+                <w:rFonts w:ascii="Arial" w:hAnsi="Arial" w:cs="Arial"/>
+              </w:rPr>
+            </w:pPr>
           </w:p>
         </w:tc>
       </w:tr>
@@ -522,6 +717,20 @@
             </w:pPr>
           </w:p>
         </w:tc>
+        <w:tc>
+          <w:tcPr>
+            <w:tcW w:w="1800" w:type="dxa"/>
+          </w:tcPr>
+          <w:p>
+            <w:pPr>
+              <w:jc w:val="center"/>
+              <w:cnfStyle w:val="000000000000" w:firstRow="0" w:lastRow="0" w:firstColumn="0" w:lastColumn="0" w:oddVBand="0" w:evenVBand="0" w:oddHBand="0" w:evenHBand="0" w:firstRowFirstColumn="0" w:firstRowLastColumn="0" w:lastRowFirstColumn="0" w:lastRowLastColumn="0"/>
+              <w:rPr>
+                <w:rFonts w:ascii="Arial" w:hAnsi="Arial" w:cs="Arial"/>
+              </w:rPr>
+            </w:pPr>
+          </w:p>
+        </w:tc>
       </w:tr>
       <w:tr>
         <w:tc>
@@ -558,12 +767,20 @@
                 <w:rFonts w:ascii="Arial" w:hAnsi="Arial" w:cs="Arial"/>
               </w:rPr>
             </w:pPr>
-            <w:r>
-              <w:rPr>
-                <w:rFonts w:ascii="Arial" w:hAnsi="Arial" w:cs="Arial"/>
-              </w:rPr>
-              <w:t>395 (18.2)</w:t>
-            </w:r>
+          </w:p>
+        </w:tc>
+        <w:tc>
+          <w:tcPr>
+            <w:tcW w:w="1800" w:type="dxa"/>
+          </w:tcPr>
+          <w:p>
+            <w:pPr>
+              <w:jc w:val="center"/>
+              <w:cnfStyle w:val="000000000000" w:firstRow="0" w:lastRow="0" w:firstColumn="0" w:lastColumn="0" w:oddVBand="0" w:evenVBand="0" w:oddHBand="0" w:evenHBand="0" w:firstRowFirstColumn="0" w:firstRowLastColumn="0" w:lastRowFirstColumn="0" w:lastRowLastColumn="0"/>
+              <w:rPr>
+                <w:rFonts w:ascii="Arial" w:hAnsi="Arial" w:cs="Arial"/>
+              </w:rPr>
+            </w:pPr>
           </w:p>
         </w:tc>
       </w:tr>
@@ -602,12 +819,20 @@
                 <w:rFonts w:ascii="Arial" w:hAnsi="Arial" w:cs="Arial"/>
               </w:rPr>
             </w:pPr>
-            <w:r>
-              <w:rPr>
-                <w:rFonts w:ascii="Arial" w:hAnsi="Arial" w:cs="Arial"/>
-              </w:rPr>
-              <w:t>280 (12.9)</w:t>
-            </w:r>
+          </w:p>
+        </w:tc>
+        <w:tc>
+          <w:tcPr>
+            <w:tcW w:w="1800" w:type="dxa"/>
+          </w:tcPr>
+          <w:p>
+            <w:pPr>
+              <w:jc w:val="center"/>
+              <w:cnfStyle w:val="000000000000" w:firstRow="0" w:lastRow="0" w:firstColumn="0" w:lastColumn="0" w:oddVBand="0" w:evenVBand="0" w:oddHBand="0" w:evenHBand="0" w:firstRowFirstColumn="0" w:firstRowLastColumn="0" w:lastRowFirstColumn="0" w:lastRowLastColumn="0"/>
+              <w:rPr>
+                <w:rFonts w:ascii="Arial" w:hAnsi="Arial" w:cs="Arial"/>
+              </w:rPr>
+            </w:pPr>
           </w:p>
         </w:tc>
       </w:tr>
@@ -646,12 +871,20 @@
                 <w:rFonts w:ascii="Arial" w:hAnsi="Arial" w:cs="Arial"/>
               </w:rPr>
             </w:pPr>
-            <w:r>
-              <w:rPr>
-                <w:rFonts w:ascii="Arial" w:hAnsi="Arial" w:cs="Arial"/>
-              </w:rPr>
-              <w:t>661 (30.5)</w:t>
-            </w:r>
+          </w:p>
+        </w:tc>
+        <w:tc>
+          <w:tcPr>
+            <w:tcW w:w="1800" w:type="dxa"/>
+          </w:tcPr>
+          <w:p>
+            <w:pPr>
+              <w:jc w:val="center"/>
+              <w:cnfStyle w:val="000000000000" w:firstRow="0" w:lastRow="0" w:firstColumn="0" w:lastColumn="0" w:oddVBand="0" w:evenVBand="0" w:oddHBand="0" w:evenHBand="0" w:firstRowFirstColumn="0" w:firstRowLastColumn="0" w:lastRowFirstColumn="0" w:lastRowLastColumn="0"/>
+              <w:rPr>
+                <w:rFonts w:ascii="Arial" w:hAnsi="Arial" w:cs="Arial"/>
+              </w:rPr>
+            </w:pPr>
           </w:p>
         </w:tc>
       </w:tr>
@@ -690,12 +923,20 @@
                 <w:rFonts w:ascii="Arial" w:hAnsi="Arial" w:cs="Arial"/>
               </w:rPr>
             </w:pPr>
-            <w:r>
-              <w:rPr>
-                <w:rFonts w:ascii="Arial" w:hAnsi="Arial" w:cs="Arial"/>
-              </w:rPr>
-              <w:t>494 (22.8)</w:t>
-            </w:r>
+          </w:p>
+        </w:tc>
+        <w:tc>
+          <w:tcPr>
+            <w:tcW w:w="1800" w:type="dxa"/>
+          </w:tcPr>
+          <w:p>
+            <w:pPr>
+              <w:jc w:val="center"/>
+              <w:cnfStyle w:val="000000000000" w:firstRow="0" w:lastRow="0" w:firstColumn="0" w:lastColumn="0" w:oddVBand="0" w:evenVBand="0" w:oddHBand="0" w:evenHBand="0" w:firstRowFirstColumn="0" w:firstRowLastColumn="0" w:lastRowFirstColumn="0" w:lastRowLastColumn="0"/>
+              <w:rPr>
+                <w:rFonts w:ascii="Arial" w:hAnsi="Arial" w:cs="Arial"/>
+              </w:rPr>
+            </w:pPr>
           </w:p>
         </w:tc>
       </w:tr>
@@ -734,12 +975,20 @@
                 <w:rFonts w:ascii="Arial" w:hAnsi="Arial" w:cs="Arial"/>
               </w:rPr>
             </w:pPr>
-            <w:r>
-              <w:rPr>
-                <w:rFonts w:ascii="Arial" w:hAnsi="Arial" w:cs="Arial"/>
-              </w:rPr>
-              <w:t>241 (11.1)</w:t>
-            </w:r>
+          </w:p>
+        </w:tc>
+        <w:tc>
+          <w:tcPr>
+            <w:tcW w:w="1800" w:type="dxa"/>
+          </w:tcPr>
+          <w:p>
+            <w:pPr>
+              <w:jc w:val="center"/>
+              <w:cnfStyle w:val="000000000000" w:firstRow="0" w:lastRow="0" w:firstColumn="0" w:lastColumn="0" w:oddVBand="0" w:evenVBand="0" w:oddHBand="0" w:evenHBand="0" w:firstRowFirstColumn="0" w:firstRowLastColumn="0" w:lastRowFirstColumn="0" w:lastRowLastColumn="0"/>
+              <w:rPr>
+                <w:rFonts w:ascii="Arial" w:hAnsi="Arial" w:cs="Arial"/>
+              </w:rPr>
+            </w:pPr>
           </w:p>
         </w:tc>
       </w:tr>
@@ -785,12 +1034,20 @@
                 <w:rFonts w:ascii="Arial" w:hAnsi="Arial" w:cs="Arial"/>
               </w:rPr>
             </w:pPr>
-            <w:r>
-              <w:rPr>
-                <w:rFonts w:ascii="Arial" w:hAnsi="Arial" w:cs="Arial"/>
-              </w:rPr>
-              <w:t>99 (4.56)</w:t>
-            </w:r>
+          </w:p>
+        </w:tc>
+        <w:tc>
+          <w:tcPr>
+            <w:tcW w:w="1800" w:type="dxa"/>
+          </w:tcPr>
+          <w:p>
+            <w:pPr>
+              <w:jc w:val="center"/>
+              <w:cnfStyle w:val="000000000000" w:firstRow="0" w:lastRow="0" w:firstColumn="0" w:lastColumn="0" w:oddVBand="0" w:evenVBand="0" w:oddHBand="0" w:evenHBand="0" w:firstRowFirstColumn="0" w:firstRowLastColumn="0" w:lastRowFirstColumn="0" w:lastRowLastColumn="0"/>
+              <w:rPr>
+                <w:rFonts w:ascii="Arial" w:hAnsi="Arial" w:cs="Arial"/>
+              </w:rPr>
+            </w:pPr>
           </w:p>
         </w:tc>
       </w:tr>
@@ -829,6 +1086,20 @@
             </w:pPr>
           </w:p>
         </w:tc>
+        <w:tc>
+          <w:tcPr>
+            <w:tcW w:w="1800" w:type="dxa"/>
+          </w:tcPr>
+          <w:p>
+            <w:pPr>
+              <w:jc w:val="center"/>
+              <w:cnfStyle w:val="000000000000" w:firstRow="0" w:lastRow="0" w:firstColumn="0" w:lastColumn="0" w:oddVBand="0" w:evenVBand="0" w:oddHBand="0" w:evenHBand="0" w:firstRowFirstColumn="0" w:firstRowLastColumn="0" w:lastRowFirstColumn="0" w:lastRowLastColumn="0"/>
+              <w:rPr>
+                <w:rFonts w:ascii="Arial" w:hAnsi="Arial" w:cs="Arial"/>
+              </w:rPr>
+            </w:pPr>
+          </w:p>
+        </w:tc>
       </w:tr>
       <w:tr>
         <w:tc>
@@ -889,6 +1160,20 @@
             </w:pPr>
           </w:p>
         </w:tc>
+        <w:tc>
+          <w:tcPr>
+            <w:tcW w:w="1800" w:type="dxa"/>
+          </w:tcPr>
+          <w:p>
+            <w:pPr>
+              <w:jc w:val="center"/>
+              <w:cnfStyle w:val="000000000000" w:firstRow="0" w:lastRow="0" w:firstColumn="0" w:lastColumn="0" w:oddVBand="0" w:evenVBand="0" w:oddHBand="0" w:evenHBand="0" w:firstRowFirstColumn="0" w:firstRowLastColumn="0" w:lastRowFirstColumn="0" w:lastRowLastColumn="0"/>
+              <w:rPr>
+                <w:rFonts w:ascii="Arial" w:hAnsi="Arial" w:cs="Arial"/>
+              </w:rPr>
+            </w:pPr>
+          </w:p>
+        </w:tc>
       </w:tr>
       <w:tr>
         <w:tc>
@@ -966,6 +1251,20 @@
             </w:pPr>
           </w:p>
         </w:tc>
+        <w:tc>
+          <w:tcPr>
+            <w:tcW w:w="1800" w:type="dxa"/>
+          </w:tcPr>
+          <w:p>
+            <w:pPr>
+              <w:jc w:val="center"/>
+              <w:cnfStyle w:val="000000000000" w:firstRow="0" w:lastRow="0" w:firstColumn="0" w:lastColumn="0" w:oddVBand="0" w:evenVBand="0" w:oddHBand="0" w:evenHBand="0" w:firstRowFirstColumn="0" w:firstRowLastColumn="0" w:lastRowFirstColumn="0" w:lastRowLastColumn="0"/>
+              <w:rPr>
+                <w:rFonts w:ascii="Arial" w:hAnsi="Arial" w:cs="Arial"/>
+              </w:rPr>
+            </w:pPr>
+          </w:p>
+        </w:tc>
       </w:tr>
       <w:tr>
         <w:tc>
@@ -1010,6 +1309,20 @@
             </w:pPr>
           </w:p>
         </w:tc>
+        <w:tc>
+          <w:tcPr>
+            <w:tcW w:w="1800" w:type="dxa"/>
+          </w:tcPr>
+          <w:p>
+            <w:pPr>
+              <w:jc w:val="center"/>
+              <w:cnfStyle w:val="000000000000" w:firstRow="0" w:lastRow="0" w:firstColumn="0" w:lastColumn="0" w:oddVBand="0" w:evenVBand="0" w:oddHBand="0" w:evenHBand="0" w:firstRowFirstColumn="0" w:firstRowLastColumn="0" w:lastRowFirstColumn="0" w:lastRowLastColumn="0"/>
+              <w:rPr>
+                <w:rFonts w:ascii="Arial" w:hAnsi="Arial" w:cs="Arial"/>
+              </w:rPr>
+            </w:pPr>
+          </w:p>
+        </w:tc>
       </w:tr>
       <w:tr>
         <w:tc>
@@ -1070,6 +1383,20 @@
             </w:pPr>
           </w:p>
         </w:tc>
+        <w:tc>
+          <w:tcPr>
+            <w:tcW w:w="1800" w:type="dxa"/>
+          </w:tcPr>
+          <w:p>
+            <w:pPr>
+              <w:jc w:val="center"/>
+              <w:cnfStyle w:val="000000000000" w:firstRow="0" w:lastRow="0" w:firstColumn="0" w:lastColumn="0" w:oddVBand="0" w:evenVBand="0" w:oddHBand="0" w:evenHBand="0" w:firstRowFirstColumn="0" w:firstRowLastColumn="0" w:lastRowFirstColumn="0" w:lastRowLastColumn="0"/>
+              <w:rPr>
+                <w:rFonts w:ascii="Arial" w:hAnsi="Arial" w:cs="Arial"/>
+              </w:rPr>
+            </w:pPr>
+          </w:p>
+        </w:tc>
       </w:tr>
       <w:tr>
         <w:tc>
@@ -1114,6 +1441,20 @@
             </w:pPr>
           </w:p>
         </w:tc>
+        <w:tc>
+          <w:tcPr>
+            <w:tcW w:w="1800" w:type="dxa"/>
+          </w:tcPr>
+          <w:p>
+            <w:pPr>
+              <w:jc w:val="center"/>
+              <w:cnfStyle w:val="000000000000" w:firstRow="0" w:lastRow="0" w:firstColumn="0" w:lastColumn="0" w:oddVBand="0" w:evenVBand="0" w:oddHBand="0" w:evenHBand="0" w:firstRowFirstColumn="0" w:firstRowLastColumn="0" w:lastRowFirstColumn="0" w:lastRowLastColumn="0"/>
+              <w:rPr>
+                <w:rFonts w:ascii="Arial" w:hAnsi="Arial" w:cs="Arial"/>
+              </w:rPr>
+            </w:pPr>
+          </w:p>
+        </w:tc>
       </w:tr>
       <w:tr>
         <w:tc>
@@ -1163,6 +1504,486 @@
               </w:rPr>
               <w:t>284 (13.1)</w:t>
             </w:r>
+          </w:p>
+        </w:tc>
+        <w:tc>
+          <w:tcPr>
+            <w:tcW w:w="1800" w:type="dxa"/>
+          </w:tcPr>
+          <w:p>
+            <w:pPr>
+              <w:jc w:val="center"/>
+              <w:cnfStyle w:val="000000000000" w:firstRow="0" w:lastRow="0" w:firstColumn="0" w:lastColumn="0" w:oddVBand="0" w:evenVBand="0" w:oddHBand="0" w:evenHBand="0" w:firstRowFirstColumn="0" w:firstRowLastColumn="0" w:lastRowFirstColumn="0" w:lastRowLastColumn="0"/>
+              <w:rPr>
+                <w:rFonts w:ascii="Arial" w:hAnsi="Arial" w:cs="Arial"/>
+              </w:rPr>
+            </w:pPr>
+          </w:p>
+        </w:tc>
+      </w:tr>
+      <w:tr>
+        <w:tc>
+          <w:tcPr>
+            <w:cnfStyle w:val="001000000000" w:firstRow="0" w:lastRow="0" w:firstColumn="1" w:lastColumn="0" w:oddVBand="0" w:evenVBand="0" w:oddHBand="0" w:evenHBand="0" w:firstRowFirstColumn="0" w:firstRowLastColumn="0" w:lastRowFirstColumn="0" w:lastRowLastColumn="0"/>
+            <w:tcW w:w="5580" w:type="dxa"/>
+            <w:vAlign w:val="center"/>
+          </w:tcPr>
+          <w:p>
+            <w:pPr>
+              <w:rPr>
+                <w:rFonts w:ascii="Arial" w:hAnsi="Arial" w:cs="Arial"/>
+              </w:rPr>
+            </w:pPr>
+            <w:r>
+              <w:rPr>
+                <w:rFonts w:ascii="Arial" w:hAnsi="Arial" w:cs="Arial"/>
+              </w:rPr>
+              <w:t xml:space="preserve">BMI </w:t>
+            </w:r>
+          </w:p>
+        </w:tc>
+        <w:tc>
+          <w:tcPr>
+            <w:tcW w:w="1800" w:type="dxa"/>
+          </w:tcPr>
+          <w:p>
+            <w:pPr>
+              <w:jc w:val="center"/>
+              <w:cnfStyle w:val="000000000000" w:firstRow="0" w:lastRow="0" w:firstColumn="0" w:lastColumn="0" w:oddVBand="0" w:evenVBand="0" w:oddHBand="0" w:evenHBand="0" w:firstRowFirstColumn="0" w:firstRowLastColumn="0" w:lastRowFirstColumn="0" w:lastRowLastColumn="0"/>
+              <w:rPr>
+                <w:rFonts w:ascii="Arial" w:hAnsi="Arial" w:cs="Arial"/>
+              </w:rPr>
+            </w:pPr>
+          </w:p>
+        </w:tc>
+        <w:tc>
+          <w:tcPr>
+            <w:tcW w:w="1800" w:type="dxa"/>
+          </w:tcPr>
+          <w:p>
+            <w:pPr>
+              <w:jc w:val="center"/>
+              <w:cnfStyle w:val="000000000000" w:firstRow="0" w:lastRow="0" w:firstColumn="0" w:lastColumn="0" w:oddVBand="0" w:evenVBand="0" w:oddHBand="0" w:evenHBand="0" w:firstRowFirstColumn="0" w:firstRowLastColumn="0" w:lastRowFirstColumn="0" w:lastRowLastColumn="0"/>
+              <w:rPr>
+                <w:rFonts w:ascii="Arial" w:hAnsi="Arial" w:cs="Arial"/>
+              </w:rPr>
+            </w:pPr>
+          </w:p>
+        </w:tc>
+      </w:tr>
+      <w:tr>
+        <w:tc>
+          <w:tcPr>
+            <w:cnfStyle w:val="001000000000" w:firstRow="0" w:lastRow="0" w:firstColumn="1" w:lastColumn="0" w:oddVBand="0" w:evenVBand="0" w:oddHBand="0" w:evenHBand="0" w:firstRowFirstColumn="0" w:firstRowLastColumn="0" w:lastRowFirstColumn="0" w:lastRowLastColumn="0"/>
+            <w:tcW w:w="5580" w:type="dxa"/>
+            <w:vAlign w:val="center"/>
+          </w:tcPr>
+          <w:p>
+            <w:pPr>
+              <w:rPr>
+                <w:rFonts w:ascii="Arial" w:hAnsi="Arial" w:cs="Arial"/>
+                <w:b w:val="0"/>
+              </w:rPr>
+            </w:pPr>
+            <w:r>
+              <w:rPr>
+                <w:rFonts w:ascii="Arial" w:hAnsi="Arial" w:cs="Arial"/>
+              </w:rPr>
+              <w:t xml:space="preserve">   </w:t>
+            </w:r>
+            <w:r>
+              <w:rPr>
+                <w:rFonts w:ascii="Arial" w:hAnsi="Arial" w:cs="Arial"/>
+                <w:b w:val="0"/>
+              </w:rPr>
+              <w:t>Mean (SD)</w:t>
+            </w:r>
+          </w:p>
+        </w:tc>
+        <w:tc>
+          <w:tcPr>
+            <w:tcW w:w="1800" w:type="dxa"/>
+          </w:tcPr>
+          <w:p>
+            <w:pPr>
+              <w:jc w:val="center"/>
+              <w:cnfStyle w:val="000000000000" w:firstRow="0" w:lastRow="0" w:firstColumn="0" w:lastColumn="0" w:oddVBand="0" w:evenVBand="0" w:oddHBand="0" w:evenHBand="0" w:firstRowFirstColumn="0" w:firstRowLastColumn="0" w:lastRowFirstColumn="0" w:lastRowLastColumn="0"/>
+              <w:rPr>
+                <w:rFonts w:ascii="Arial" w:hAnsi="Arial" w:cs="Arial"/>
+              </w:rPr>
+            </w:pPr>
+          </w:p>
+        </w:tc>
+        <w:tc>
+          <w:tcPr>
+            <w:tcW w:w="1800" w:type="dxa"/>
+          </w:tcPr>
+          <w:p>
+            <w:pPr>
+              <w:jc w:val="center"/>
+              <w:cnfStyle w:val="000000000000" w:firstRow="0" w:lastRow="0" w:firstColumn="0" w:lastColumn="0" w:oddVBand="0" w:evenVBand="0" w:oddHBand="0" w:evenHBand="0" w:firstRowFirstColumn="0" w:firstRowLastColumn="0" w:lastRowFirstColumn="0" w:lastRowLastColumn="0"/>
+              <w:rPr>
+                <w:rFonts w:ascii="Arial" w:hAnsi="Arial" w:cs="Arial"/>
+              </w:rPr>
+            </w:pPr>
+          </w:p>
+        </w:tc>
+      </w:tr>
+      <w:tr>
+        <w:tc>
+          <w:tcPr>
+            <w:cnfStyle w:val="001000000000" w:firstRow="0" w:lastRow="0" w:firstColumn="1" w:lastColumn="0" w:oddVBand="0" w:evenVBand="0" w:oddHBand="0" w:evenHBand="0" w:firstRowFirstColumn="0" w:firstRowLastColumn="0" w:lastRowFirstColumn="0" w:lastRowLastColumn="0"/>
+            <w:tcW w:w="5580" w:type="dxa"/>
+            <w:vAlign w:val="center"/>
+          </w:tcPr>
+          <w:p>
+            <w:pPr>
+              <w:rPr>
+                <w:rFonts w:ascii="Arial" w:hAnsi="Arial" w:cs="Arial"/>
+              </w:rPr>
+            </w:pPr>
+            <w:r>
+              <w:rPr>
+                <w:rFonts w:ascii="Arial" w:hAnsi="Arial" w:cs="Arial"/>
+              </w:rPr>
+              <w:t>PFAS</w:t>
+            </w:r>
+          </w:p>
+        </w:tc>
+        <w:tc>
+          <w:tcPr>
+            <w:tcW w:w="1800" w:type="dxa"/>
+          </w:tcPr>
+          <w:p>
+            <w:pPr>
+              <w:jc w:val="center"/>
+              <w:cnfStyle w:val="000000000000" w:firstRow="0" w:lastRow="0" w:firstColumn="0" w:lastColumn="0" w:oddVBand="0" w:evenVBand="0" w:oddHBand="0" w:evenHBand="0" w:firstRowFirstColumn="0" w:firstRowLastColumn="0" w:lastRowFirstColumn="0" w:lastRowLastColumn="0"/>
+              <w:rPr>
+                <w:rFonts w:ascii="Arial" w:hAnsi="Arial" w:cs="Arial"/>
+              </w:rPr>
+            </w:pPr>
+          </w:p>
+        </w:tc>
+        <w:tc>
+          <w:tcPr>
+            <w:tcW w:w="1800" w:type="dxa"/>
+          </w:tcPr>
+          <w:p>
+            <w:pPr>
+              <w:jc w:val="center"/>
+              <w:cnfStyle w:val="000000000000" w:firstRow="0" w:lastRow="0" w:firstColumn="0" w:lastColumn="0" w:oddVBand="0" w:evenVBand="0" w:oddHBand="0" w:evenHBand="0" w:firstRowFirstColumn="0" w:firstRowLastColumn="0" w:lastRowFirstColumn="0" w:lastRowLastColumn="0"/>
+              <w:rPr>
+                <w:rFonts w:ascii="Arial" w:hAnsi="Arial" w:cs="Arial"/>
+              </w:rPr>
+            </w:pPr>
+          </w:p>
+        </w:tc>
+      </w:tr>
+      <w:tr>
+        <w:tc>
+          <w:tcPr>
+            <w:cnfStyle w:val="001000000000" w:firstRow="0" w:lastRow="0" w:firstColumn="1" w:lastColumn="0" w:oddVBand="0" w:evenVBand="0" w:oddHBand="0" w:evenHBand="0" w:firstRowFirstColumn="0" w:firstRowLastColumn="0" w:lastRowFirstColumn="0" w:lastRowLastColumn="0"/>
+            <w:tcW w:w="5580" w:type="dxa"/>
+            <w:vAlign w:val="center"/>
+          </w:tcPr>
+          <w:p>
+            <w:pPr>
+              <w:rPr>
+                <w:rFonts w:ascii="Arial" w:hAnsi="Arial" w:cs="Arial"/>
+              </w:rPr>
+            </w:pPr>
+          </w:p>
+        </w:tc>
+        <w:tc>
+          <w:tcPr>
+            <w:tcW w:w="1800" w:type="dxa"/>
+          </w:tcPr>
+          <w:p>
+            <w:pPr>
+              <w:jc w:val="center"/>
+              <w:cnfStyle w:val="000000000000" w:firstRow="0" w:lastRow="0" w:firstColumn="0" w:lastColumn="0" w:oddVBand="0" w:evenVBand="0" w:oddHBand="0" w:evenHBand="0" w:firstRowFirstColumn="0" w:firstRowLastColumn="0" w:lastRowFirstColumn="0" w:lastRowLastColumn="0"/>
+              <w:rPr>
+                <w:rFonts w:ascii="Arial" w:hAnsi="Arial" w:cs="Arial"/>
+              </w:rPr>
+            </w:pPr>
+          </w:p>
+        </w:tc>
+        <w:tc>
+          <w:tcPr>
+            <w:tcW w:w="1800" w:type="dxa"/>
+          </w:tcPr>
+          <w:p>
+            <w:pPr>
+              <w:jc w:val="center"/>
+              <w:cnfStyle w:val="000000000000" w:firstRow="0" w:lastRow="0" w:firstColumn="0" w:lastColumn="0" w:oddVBand="0" w:evenVBand="0" w:oddHBand="0" w:evenHBand="0" w:firstRowFirstColumn="0" w:firstRowLastColumn="0" w:lastRowFirstColumn="0" w:lastRowLastColumn="0"/>
+              <w:rPr>
+                <w:rFonts w:ascii="Arial" w:hAnsi="Arial" w:cs="Arial"/>
+              </w:rPr>
+            </w:pPr>
+          </w:p>
+        </w:tc>
+      </w:tr>
+      <w:tr>
+        <w:tc>
+          <w:tcPr>
+            <w:cnfStyle w:val="001000000000" w:firstRow="0" w:lastRow="0" w:firstColumn="1" w:lastColumn="0" w:oddVBand="0" w:evenVBand="0" w:oddHBand="0" w:evenHBand="0" w:firstRowFirstColumn="0" w:firstRowLastColumn="0" w:lastRowFirstColumn="0" w:lastRowLastColumn="0"/>
+            <w:tcW w:w="5580" w:type="dxa"/>
+            <w:vAlign w:val="center"/>
+          </w:tcPr>
+          <w:p>
+            <w:pPr>
+              <w:rPr>
+                <w:rFonts w:ascii="Arial" w:hAnsi="Arial" w:cs="Arial"/>
+              </w:rPr>
+            </w:pPr>
+          </w:p>
+        </w:tc>
+        <w:tc>
+          <w:tcPr>
+            <w:tcW w:w="1800" w:type="dxa"/>
+          </w:tcPr>
+          <w:p>
+            <w:pPr>
+              <w:jc w:val="center"/>
+              <w:cnfStyle w:val="000000000000" w:firstRow="0" w:lastRow="0" w:firstColumn="0" w:lastColumn="0" w:oddVBand="0" w:evenVBand="0" w:oddHBand="0" w:evenHBand="0" w:firstRowFirstColumn="0" w:firstRowLastColumn="0" w:lastRowFirstColumn="0" w:lastRowLastColumn="0"/>
+              <w:rPr>
+                <w:rFonts w:ascii="Arial" w:hAnsi="Arial" w:cs="Arial"/>
+              </w:rPr>
+            </w:pPr>
+          </w:p>
+        </w:tc>
+        <w:tc>
+          <w:tcPr>
+            <w:tcW w:w="1800" w:type="dxa"/>
+          </w:tcPr>
+          <w:p>
+            <w:pPr>
+              <w:jc w:val="center"/>
+              <w:cnfStyle w:val="000000000000" w:firstRow="0" w:lastRow="0" w:firstColumn="0" w:lastColumn="0" w:oddVBand="0" w:evenVBand="0" w:oddHBand="0" w:evenHBand="0" w:firstRowFirstColumn="0" w:firstRowLastColumn="0" w:lastRowFirstColumn="0" w:lastRowLastColumn="0"/>
+              <w:rPr>
+                <w:rFonts w:ascii="Arial" w:hAnsi="Arial" w:cs="Arial"/>
+              </w:rPr>
+            </w:pPr>
+          </w:p>
+        </w:tc>
+      </w:tr>
+      <w:tr>
+        <w:tc>
+          <w:tcPr>
+            <w:cnfStyle w:val="001000000000" w:firstRow="0" w:lastRow="0" w:firstColumn="1" w:lastColumn="0" w:oddVBand="0" w:evenVBand="0" w:oddHBand="0" w:evenHBand="0" w:firstRowFirstColumn="0" w:firstRowLastColumn="0" w:lastRowFirstColumn="0" w:lastRowLastColumn="0"/>
+            <w:tcW w:w="5580" w:type="dxa"/>
+            <w:vAlign w:val="center"/>
+          </w:tcPr>
+          <w:p>
+            <w:pPr>
+              <w:rPr>
+                <w:rFonts w:ascii="Arial" w:hAnsi="Arial" w:cs="Arial"/>
+              </w:rPr>
+            </w:pPr>
+          </w:p>
+        </w:tc>
+        <w:tc>
+          <w:tcPr>
+            <w:tcW w:w="1800" w:type="dxa"/>
+          </w:tcPr>
+          <w:p>
+            <w:pPr>
+              <w:jc w:val="center"/>
+              <w:cnfStyle w:val="000000000000" w:firstRow="0" w:lastRow="0" w:firstColumn="0" w:lastColumn="0" w:oddVBand="0" w:evenVBand="0" w:oddHBand="0" w:evenHBand="0" w:firstRowFirstColumn="0" w:firstRowLastColumn="0" w:lastRowFirstColumn="0" w:lastRowLastColumn="0"/>
+              <w:rPr>
+                <w:rFonts w:ascii="Arial" w:hAnsi="Arial" w:cs="Arial"/>
+              </w:rPr>
+            </w:pPr>
+          </w:p>
+        </w:tc>
+        <w:tc>
+          <w:tcPr>
+            <w:tcW w:w="1800" w:type="dxa"/>
+          </w:tcPr>
+          <w:p>
+            <w:pPr>
+              <w:jc w:val="center"/>
+              <w:cnfStyle w:val="000000000000" w:firstRow="0" w:lastRow="0" w:firstColumn="0" w:lastColumn="0" w:oddVBand="0" w:evenVBand="0" w:oddHBand="0" w:evenHBand="0" w:firstRowFirstColumn="0" w:firstRowLastColumn="0" w:lastRowFirstColumn="0" w:lastRowLastColumn="0"/>
+              <w:rPr>
+                <w:rFonts w:ascii="Arial" w:hAnsi="Arial" w:cs="Arial"/>
+              </w:rPr>
+            </w:pPr>
+          </w:p>
+        </w:tc>
+      </w:tr>
+      <w:tr>
+        <w:tc>
+          <w:tcPr>
+            <w:cnfStyle w:val="001000000000" w:firstRow="0" w:lastRow="0" w:firstColumn="1" w:lastColumn="0" w:oddVBand="0" w:evenVBand="0" w:oddHBand="0" w:evenHBand="0" w:firstRowFirstColumn="0" w:firstRowLastColumn="0" w:lastRowFirstColumn="0" w:lastRowLastColumn="0"/>
+            <w:tcW w:w="5580" w:type="dxa"/>
+            <w:vAlign w:val="center"/>
+          </w:tcPr>
+          <w:p>
+            <w:pPr>
+              <w:rPr>
+                <w:rFonts w:ascii="Arial" w:hAnsi="Arial" w:cs="Arial"/>
+              </w:rPr>
+            </w:pPr>
+          </w:p>
+        </w:tc>
+        <w:tc>
+          <w:tcPr>
+            <w:tcW w:w="1800" w:type="dxa"/>
+          </w:tcPr>
+          <w:p>
+            <w:pPr>
+              <w:jc w:val="center"/>
+              <w:cnfStyle w:val="000000000000" w:firstRow="0" w:lastRow="0" w:firstColumn="0" w:lastColumn="0" w:oddVBand="0" w:evenVBand="0" w:oddHBand="0" w:evenHBand="0" w:firstRowFirstColumn="0" w:firstRowLastColumn="0" w:lastRowFirstColumn="0" w:lastRowLastColumn="0"/>
+              <w:rPr>
+                <w:rFonts w:ascii="Arial" w:hAnsi="Arial" w:cs="Arial"/>
+              </w:rPr>
+            </w:pPr>
+          </w:p>
+        </w:tc>
+        <w:tc>
+          <w:tcPr>
+            <w:tcW w:w="1800" w:type="dxa"/>
+          </w:tcPr>
+          <w:p>
+            <w:pPr>
+              <w:jc w:val="center"/>
+              <w:cnfStyle w:val="000000000000" w:firstRow="0" w:lastRow="0" w:firstColumn="0" w:lastColumn="0" w:oddVBand="0" w:evenVBand="0" w:oddHBand="0" w:evenHBand="0" w:firstRowFirstColumn="0" w:firstRowLastColumn="0" w:lastRowFirstColumn="0" w:lastRowLastColumn="0"/>
+              <w:rPr>
+                <w:rFonts w:ascii="Arial" w:hAnsi="Arial" w:cs="Arial"/>
+              </w:rPr>
+            </w:pPr>
+          </w:p>
+        </w:tc>
+      </w:tr>
+      <w:tr>
+        <w:tc>
+          <w:tcPr>
+            <w:cnfStyle w:val="001000000000" w:firstRow="0" w:lastRow="0" w:firstColumn="1" w:lastColumn="0" w:oddVBand="0" w:evenVBand="0" w:oddHBand="0" w:evenHBand="0" w:firstRowFirstColumn="0" w:firstRowLastColumn="0" w:lastRowFirstColumn="0" w:lastRowLastColumn="0"/>
+            <w:tcW w:w="5580" w:type="dxa"/>
+            <w:vAlign w:val="center"/>
+          </w:tcPr>
+          <w:p>
+            <w:pPr>
+              <w:rPr>
+                <w:rFonts w:ascii="Arial" w:hAnsi="Arial" w:cs="Arial"/>
+              </w:rPr>
+            </w:pPr>
+          </w:p>
+        </w:tc>
+        <w:tc>
+          <w:tcPr>
+            <w:tcW w:w="1800" w:type="dxa"/>
+          </w:tcPr>
+          <w:p>
+            <w:pPr>
+              <w:jc w:val="center"/>
+              <w:cnfStyle w:val="000000000000" w:firstRow="0" w:lastRow="0" w:firstColumn="0" w:lastColumn="0" w:oddVBand="0" w:evenVBand="0" w:oddHBand="0" w:evenHBand="0" w:firstRowFirstColumn="0" w:firstRowLastColumn="0" w:lastRowFirstColumn="0" w:lastRowLastColumn="0"/>
+              <w:rPr>
+                <w:rFonts w:ascii="Arial" w:hAnsi="Arial" w:cs="Arial"/>
+              </w:rPr>
+            </w:pPr>
+          </w:p>
+        </w:tc>
+        <w:tc>
+          <w:tcPr>
+            <w:tcW w:w="1800" w:type="dxa"/>
+          </w:tcPr>
+          <w:p>
+            <w:pPr>
+              <w:jc w:val="center"/>
+              <w:cnfStyle w:val="000000000000" w:firstRow="0" w:lastRow="0" w:firstColumn="0" w:lastColumn="0" w:oddVBand="0" w:evenVBand="0" w:oddHBand="0" w:evenHBand="0" w:firstRowFirstColumn="0" w:firstRowLastColumn="0" w:lastRowFirstColumn="0" w:lastRowLastColumn="0"/>
+              <w:rPr>
+                <w:rFonts w:ascii="Arial" w:hAnsi="Arial" w:cs="Arial"/>
+              </w:rPr>
+            </w:pPr>
+          </w:p>
+        </w:tc>
+      </w:tr>
+      <w:tr>
+        <w:tc>
+          <w:tcPr>
+            <w:cnfStyle w:val="001000000000" w:firstRow="0" w:lastRow="0" w:firstColumn="1" w:lastColumn="0" w:oddVBand="0" w:evenVBand="0" w:oddHBand="0" w:evenHBand="0" w:firstRowFirstColumn="0" w:firstRowLastColumn="0" w:lastRowFirstColumn="0" w:lastRowLastColumn="0"/>
+            <w:tcW w:w="5580" w:type="dxa"/>
+            <w:vAlign w:val="center"/>
+          </w:tcPr>
+          <w:p>
+            <w:pPr>
+              <w:rPr>
+                <w:rFonts w:ascii="Arial" w:hAnsi="Arial" w:cs="Arial"/>
+              </w:rPr>
+            </w:pPr>
+          </w:p>
+        </w:tc>
+        <w:tc>
+          <w:tcPr>
+            <w:tcW w:w="1800" w:type="dxa"/>
+          </w:tcPr>
+          <w:p>
+            <w:pPr>
+              <w:jc w:val="center"/>
+              <w:cnfStyle w:val="000000000000" w:firstRow="0" w:lastRow="0" w:firstColumn="0" w:lastColumn="0" w:oddVBand="0" w:evenVBand="0" w:oddHBand="0" w:evenHBand="0" w:firstRowFirstColumn="0" w:firstRowLastColumn="0" w:lastRowFirstColumn="0" w:lastRowLastColumn="0"/>
+              <w:rPr>
+                <w:rFonts w:ascii="Arial" w:hAnsi="Arial" w:cs="Arial"/>
+              </w:rPr>
+            </w:pPr>
+          </w:p>
+        </w:tc>
+        <w:tc>
+          <w:tcPr>
+            <w:tcW w:w="1800" w:type="dxa"/>
+          </w:tcPr>
+          <w:p>
+            <w:pPr>
+              <w:jc w:val="center"/>
+              <w:cnfStyle w:val="000000000000" w:firstRow="0" w:lastRow="0" w:firstColumn="0" w:lastColumn="0" w:oddVBand="0" w:evenVBand="0" w:oddHBand="0" w:evenHBand="0" w:firstRowFirstColumn="0" w:firstRowLastColumn="0" w:lastRowFirstColumn="0" w:lastRowLastColumn="0"/>
+              <w:rPr>
+                <w:rFonts w:ascii="Arial" w:hAnsi="Arial" w:cs="Arial"/>
+              </w:rPr>
+            </w:pPr>
+          </w:p>
+        </w:tc>
+      </w:tr>
+      <w:tr>
+        <w:tc>
+          <w:tcPr>
+            <w:cnfStyle w:val="001000000000" w:firstRow="0" w:lastRow="0" w:firstColumn="1" w:lastColumn="0" w:oddVBand="0" w:evenVBand="0" w:oddHBand="0" w:evenHBand="0" w:firstRowFirstColumn="0" w:firstRowLastColumn="0" w:lastRowFirstColumn="0" w:lastRowLastColumn="0"/>
+            <w:tcW w:w="5580" w:type="dxa"/>
+            <w:vAlign w:val="center"/>
+          </w:tcPr>
+          <w:p>
+            <w:pPr>
+              <w:rPr>
+                <w:rFonts w:ascii="Arial" w:hAnsi="Arial" w:cs="Arial"/>
+              </w:rPr>
+            </w:pPr>
+          </w:p>
+        </w:tc>
+        <w:tc>
+          <w:tcPr>
+            <w:tcW w:w="1800" w:type="dxa"/>
+          </w:tcPr>
+          <w:p>
+            <w:pPr>
+              <w:jc w:val="center"/>
+              <w:cnfStyle w:val="000000000000" w:firstRow="0" w:lastRow="0" w:firstColumn="0" w:lastColumn="0" w:oddVBand="0" w:evenVBand="0" w:oddHBand="0" w:evenHBand="0" w:firstRowFirstColumn="0" w:firstRowLastColumn="0" w:lastRowFirstColumn="0" w:lastRowLastColumn="0"/>
+              <w:rPr>
+                <w:rFonts w:ascii="Arial" w:hAnsi="Arial" w:cs="Arial"/>
+              </w:rPr>
+            </w:pPr>
+          </w:p>
+        </w:tc>
+        <w:tc>
+          <w:tcPr>
+            <w:tcW w:w="1800" w:type="dxa"/>
+          </w:tcPr>
+          <w:p>
+            <w:pPr>
+              <w:jc w:val="center"/>
+              <w:cnfStyle w:val="000000000000" w:firstRow="0" w:lastRow="0" w:firstColumn="0" w:lastColumn="0" w:oddVBand="0" w:evenVBand="0" w:oddHBand="0" w:evenHBand="0" w:firstRowFirstColumn="0" w:firstRowLastColumn="0" w:lastRowFirstColumn="0" w:lastRowLastColumn="0"/>
+              <w:rPr>
+                <w:rFonts w:ascii="Arial" w:hAnsi="Arial" w:cs="Arial"/>
+              </w:rPr>
+            </w:pPr>
           </w:p>
         </w:tc>
       </w:tr>
@@ -1197,16 +2018,7 @@
           <w:rFonts w:ascii="Arial" w:hAnsi="Arial" w:cs="Arial"/>
           <w:color w:val="000000"/>
         </w:rPr>
-        <w:t>Includes individuals</w:t>
-      </w:r>
-      <w:bookmarkStart w:id="0" w:name="_GoBack"/>
-      <w:bookmarkEnd w:id="0"/>
-      <w:r>
-        <w:rPr>
-          <w:rFonts w:ascii="Arial" w:hAnsi="Arial" w:cs="Arial"/>
-          <w:color w:val="000000"/>
-        </w:rPr>
-        <w:t xml:space="preserve"> who completed </w:t>
+        <w:t xml:space="preserve">Includes individuals who completed </w:t>
       </w:r>
       <w:r>
         <w:rPr>

</xml_diff>

<commit_message>
adding PFOS and PFOA to the descriptive table
</commit_message>
<xml_diff>
--- a/figs_tables_final_paper/Table_1_Final_Paper.docx
+++ b/figs_tables_final_paper/Table_1_Final_Paper.docx
@@ -19,7 +19,19 @@
         <w:rPr>
           <w:rFonts w:ascii="Arial" w:hAnsi="Arial" w:cs="Arial"/>
         </w:rPr>
-        <w:t>Characteristics of the study sample (n = 1,977)</w:t>
+        <w:t>Characteristics of the study sample</w:t>
+      </w:r>
+      <w:r>
+        <w:rPr>
+          <w:rFonts w:ascii="Arial" w:hAnsi="Arial" w:cs="Arial"/>
+        </w:rPr>
+        <w:t>, NHANES 2015-2016</w:t>
+      </w:r>
+      <w:r>
+        <w:rPr>
+          <w:rFonts w:ascii="Arial" w:hAnsi="Arial" w:cs="Arial"/>
+        </w:rPr>
+        <w:t xml:space="preserve"> (n = 1,977)</w:t>
       </w:r>
     </w:p>
     <w:p>
@@ -33,13 +45,15 @@
     <w:tbl>
       <w:tblPr>
         <w:tblStyle w:val="PlainTable2"/>
-        <w:tblW w:w="0" w:type="auto"/>
+        <w:tblW w:w="9540" w:type="dxa"/>
         <w:tblLook w:val="06A0" w:firstRow="1" w:lastRow="0" w:firstColumn="1" w:lastColumn="0" w:noHBand="1" w:noVBand="1"/>
       </w:tblPr>
       <w:tblGrid>
-        <w:gridCol w:w="4590"/>
-        <w:gridCol w:w="1710"/>
-        <w:gridCol w:w="1980"/>
+        <w:gridCol w:w="3588"/>
+        <w:gridCol w:w="1465"/>
+        <w:gridCol w:w="1337"/>
+        <w:gridCol w:w="1597"/>
+        <w:gridCol w:w="1553"/>
       </w:tblGrid>
       <w:tr>
         <w:trPr>
@@ -49,7 +63,7 @@
         <w:tc>
           <w:tcPr>
             <w:cnfStyle w:val="001000000000" w:firstRow="0" w:lastRow="0" w:firstColumn="1" w:lastColumn="0" w:oddVBand="0" w:evenVBand="0" w:oddHBand="0" w:evenHBand="0" w:firstRowFirstColumn="0" w:firstRowLastColumn="0" w:lastRowFirstColumn="0" w:lastRowLastColumn="0"/>
-            <w:tcW w:w="4590" w:type="dxa"/>
+            <w:tcW w:w="3588" w:type="dxa"/>
             <w:vMerge w:val="restart"/>
             <w:tcBorders>
               <w:top w:val="single" w:sz="4" w:space="0" w:color="7F7F7F" w:themeColor="text1" w:themeTint="80"/>
@@ -73,7 +87,7 @@
         </w:tc>
         <w:tc>
           <w:tcPr>
-            <w:tcW w:w="1710" w:type="dxa"/>
+            <w:tcW w:w="1465" w:type="dxa"/>
           </w:tcPr>
           <w:p>
             <w:pPr>
@@ -95,7 +109,7 @@
         </w:tc>
         <w:tc>
           <w:tcPr>
-            <w:tcW w:w="1980" w:type="dxa"/>
+            <w:tcW w:w="1337" w:type="dxa"/>
           </w:tcPr>
           <w:p>
             <w:pPr>
@@ -112,6 +126,46 @@
                 <w:bCs w:val="0"/>
               </w:rPr>
               <w:t>BMI</w:t>
+            </w:r>
+          </w:p>
+        </w:tc>
+        <w:tc>
+          <w:tcPr>
+            <w:tcW w:w="1597" w:type="dxa"/>
+          </w:tcPr>
+          <w:p>
+            <w:pPr>
+              <w:jc w:val="center"/>
+              <w:cnfStyle w:val="100000000000" w:firstRow="1" w:lastRow="0" w:firstColumn="0" w:lastColumn="0" w:oddVBand="0" w:evenVBand="0" w:oddHBand="0" w:evenHBand="0" w:firstRowFirstColumn="0" w:firstRowLastColumn="0" w:lastRowFirstColumn="0" w:lastRowLastColumn="0"/>
+              <w:rPr>
+                <w:rFonts w:ascii="Arial" w:hAnsi="Arial" w:cs="Arial"/>
+              </w:rPr>
+            </w:pPr>
+            <w:r>
+              <w:rPr>
+                <w:rFonts w:ascii="Arial" w:hAnsi="Arial" w:cs="Arial"/>
+              </w:rPr>
+              <w:t>PFOA</w:t>
+            </w:r>
+          </w:p>
+        </w:tc>
+        <w:tc>
+          <w:tcPr>
+            <w:tcW w:w="1553" w:type="dxa"/>
+          </w:tcPr>
+          <w:p>
+            <w:pPr>
+              <w:jc w:val="center"/>
+              <w:cnfStyle w:val="100000000000" w:firstRow="1" w:lastRow="0" w:firstColumn="0" w:lastColumn="0" w:oddVBand="0" w:evenVBand="0" w:oddHBand="0" w:evenHBand="0" w:firstRowFirstColumn="0" w:firstRowLastColumn="0" w:lastRowFirstColumn="0" w:lastRowLastColumn="0"/>
+              <w:rPr>
+                <w:rFonts w:ascii="Arial" w:hAnsi="Arial" w:cs="Arial"/>
+              </w:rPr>
+            </w:pPr>
+            <w:r>
+              <w:rPr>
+                <w:rFonts w:ascii="Arial" w:hAnsi="Arial" w:cs="Arial"/>
+              </w:rPr>
+              <w:t>PFOS</w:t>
             </w:r>
           </w:p>
         </w:tc>
@@ -123,7 +177,7 @@
         <w:tc>
           <w:tcPr>
             <w:cnfStyle w:val="001000000000" w:firstRow="0" w:lastRow="0" w:firstColumn="1" w:lastColumn="0" w:oddVBand="0" w:evenVBand="0" w:oddHBand="0" w:evenHBand="0" w:firstRowFirstColumn="0" w:firstRowLastColumn="0" w:lastRowFirstColumn="0" w:lastRowLastColumn="0"/>
-            <w:tcW w:w="4590" w:type="dxa"/>
+            <w:tcW w:w="3588" w:type="dxa"/>
             <w:vMerge/>
             <w:tcBorders>
               <w:top w:val="single" w:sz="4" w:space="0" w:color="7F7F7F" w:themeColor="text1" w:themeTint="80"/>
@@ -141,7 +195,7 @@
         </w:tc>
         <w:tc>
           <w:tcPr>
-            <w:tcW w:w="1710" w:type="dxa"/>
+            <w:tcW w:w="1465" w:type="dxa"/>
             <w:tcBorders>
               <w:top w:val="single" w:sz="4" w:space="0" w:color="7F7F7F" w:themeColor="text1" w:themeTint="80"/>
               <w:bottom w:val="single" w:sz="4" w:space="0" w:color="auto"/>
@@ -165,7 +219,7 @@
         </w:tc>
         <w:tc>
           <w:tcPr>
-            <w:tcW w:w="1980" w:type="dxa"/>
+            <w:tcW w:w="1337" w:type="dxa"/>
             <w:tcBorders>
               <w:top w:val="single" w:sz="4" w:space="0" w:color="7F7F7F" w:themeColor="text1" w:themeTint="80"/>
               <w:bottom w:val="single" w:sz="4" w:space="0" w:color="auto"/>
@@ -188,12 +242,60 @@
             </w:r>
           </w:p>
         </w:tc>
+        <w:tc>
+          <w:tcPr>
+            <w:tcW w:w="1597" w:type="dxa"/>
+            <w:tcBorders>
+              <w:top w:val="single" w:sz="4" w:space="0" w:color="7F7F7F" w:themeColor="text1" w:themeTint="80"/>
+              <w:bottom w:val="single" w:sz="4" w:space="0" w:color="auto"/>
+            </w:tcBorders>
+          </w:tcPr>
+          <w:p>
+            <w:pPr>
+              <w:jc w:val="center"/>
+              <w:cnfStyle w:val="000000000000" w:firstRow="0" w:lastRow="0" w:firstColumn="0" w:lastColumn="0" w:oddVBand="0" w:evenVBand="0" w:oddHBand="0" w:evenHBand="0" w:firstRowFirstColumn="0" w:firstRowLastColumn="0" w:lastRowFirstColumn="0" w:lastRowLastColumn="0"/>
+              <w:rPr>
+                <w:rFonts w:ascii="Arial" w:hAnsi="Arial" w:cs="Arial"/>
+              </w:rPr>
+            </w:pPr>
+            <w:r>
+              <w:rPr>
+                <w:rFonts w:ascii="Arial" w:hAnsi="Arial" w:cs="Arial"/>
+              </w:rPr>
+              <w:t>Median (IQR)</w:t>
+            </w:r>
+          </w:p>
+        </w:tc>
+        <w:tc>
+          <w:tcPr>
+            <w:tcW w:w="1553" w:type="dxa"/>
+            <w:tcBorders>
+              <w:top w:val="single" w:sz="4" w:space="0" w:color="7F7F7F" w:themeColor="text1" w:themeTint="80"/>
+              <w:bottom w:val="single" w:sz="4" w:space="0" w:color="auto"/>
+            </w:tcBorders>
+          </w:tcPr>
+          <w:p>
+            <w:pPr>
+              <w:jc w:val="center"/>
+              <w:cnfStyle w:val="000000000000" w:firstRow="0" w:lastRow="0" w:firstColumn="0" w:lastColumn="0" w:oddVBand="0" w:evenVBand="0" w:oddHBand="0" w:evenHBand="0" w:firstRowFirstColumn="0" w:firstRowLastColumn="0" w:lastRowFirstColumn="0" w:lastRowLastColumn="0"/>
+              <w:rPr>
+                <w:rFonts w:ascii="Arial" w:hAnsi="Arial" w:cs="Arial"/>
+              </w:rPr>
+            </w:pPr>
+            <w:r>
+              <w:rPr>
+                <w:rFonts w:ascii="Arial" w:hAnsi="Arial" w:cs="Arial"/>
+              </w:rPr>
+              <w:t>Median (IQR)</w:t>
+            </w:r>
+          </w:p>
+        </w:tc>
       </w:tr>
       <w:tr>
         <w:tc>
           <w:tcPr>
             <w:cnfStyle w:val="001000000000" w:firstRow="0" w:lastRow="0" w:firstColumn="1" w:lastColumn="0" w:oddVBand="0" w:evenVBand="0" w:oddHBand="0" w:evenHBand="0" w:firstRowFirstColumn="0" w:firstRowLastColumn="0" w:lastRowFirstColumn="0" w:lastRowLastColumn="0"/>
-            <w:tcW w:w="4590" w:type="dxa"/>
+            <w:tcW w:w="3588" w:type="dxa"/>
             <w:tcBorders>
               <w:top w:val="single" w:sz="4" w:space="0" w:color="auto"/>
             </w:tcBorders>
@@ -215,7 +317,7 @@
         </w:tc>
         <w:tc>
           <w:tcPr>
-            <w:tcW w:w="1710" w:type="dxa"/>
+            <w:tcW w:w="1465" w:type="dxa"/>
             <w:tcBorders>
               <w:top w:val="single" w:sz="4" w:space="0" w:color="auto"/>
             </w:tcBorders>
@@ -238,7 +340,7 @@
         </w:tc>
         <w:tc>
           <w:tcPr>
-            <w:tcW w:w="1980" w:type="dxa"/>
+            <w:tcW w:w="1337" w:type="dxa"/>
             <w:tcBorders>
               <w:top w:val="single" w:sz="4" w:space="0" w:color="auto"/>
             </w:tcBorders>
@@ -259,12 +361,58 @@
             </w:r>
           </w:p>
         </w:tc>
+        <w:tc>
+          <w:tcPr>
+            <w:tcW w:w="1597" w:type="dxa"/>
+            <w:tcBorders>
+              <w:top w:val="single" w:sz="4" w:space="0" w:color="auto"/>
+            </w:tcBorders>
+          </w:tcPr>
+          <w:p>
+            <w:pPr>
+              <w:jc w:val="center"/>
+              <w:cnfStyle w:val="000000000000" w:firstRow="0" w:lastRow="0" w:firstColumn="0" w:lastColumn="0" w:oddVBand="0" w:evenVBand="0" w:oddHBand="0" w:evenHBand="0" w:firstRowFirstColumn="0" w:firstRowLastColumn="0" w:lastRowFirstColumn="0" w:lastRowLastColumn="0"/>
+              <w:rPr>
+                <w:rFonts w:ascii="Arial" w:hAnsi="Arial" w:cs="Arial"/>
+              </w:rPr>
+            </w:pPr>
+            <w:r>
+              <w:rPr>
+                <w:rFonts w:ascii="Arial" w:hAnsi="Arial" w:cs="Arial"/>
+              </w:rPr>
+              <w:t>1.4 (1.3)</w:t>
+            </w:r>
+          </w:p>
+        </w:tc>
+        <w:tc>
+          <w:tcPr>
+            <w:tcW w:w="1553" w:type="dxa"/>
+            <w:tcBorders>
+              <w:top w:val="single" w:sz="4" w:space="0" w:color="auto"/>
+            </w:tcBorders>
+          </w:tcPr>
+          <w:p>
+            <w:pPr>
+              <w:jc w:val="center"/>
+              <w:cnfStyle w:val="000000000000" w:firstRow="0" w:lastRow="0" w:firstColumn="0" w:lastColumn="0" w:oddVBand="0" w:evenVBand="0" w:oddHBand="0" w:evenHBand="0" w:firstRowFirstColumn="0" w:firstRowLastColumn="0" w:lastRowFirstColumn="0" w:lastRowLastColumn="0"/>
+              <w:rPr>
+                <w:rFonts w:ascii="Arial" w:hAnsi="Arial" w:cs="Arial"/>
+              </w:rPr>
+            </w:pPr>
+            <w:r>
+              <w:rPr>
+                <w:rFonts w:ascii="Arial" w:hAnsi="Arial" w:cs="Arial"/>
+              </w:rPr>
+              <w:t>3.2 (3.9)</w:t>
+            </w:r>
+          </w:p>
+        </w:tc>
       </w:tr>
       <w:tr>
         <w:tc>
           <w:tcPr>
             <w:cnfStyle w:val="001000000000" w:firstRow="0" w:lastRow="0" w:firstColumn="1" w:lastColumn="0" w:oddVBand="0" w:evenVBand="0" w:oddHBand="0" w:evenHBand="0" w:firstRowFirstColumn="0" w:firstRowLastColumn="0" w:lastRowFirstColumn="0" w:lastRowLastColumn="0"/>
-            <w:tcW w:w="4590" w:type="dxa"/>
+            <w:tcW w:w="3588" w:type="dxa"/>
             <w:vAlign w:val="center"/>
           </w:tcPr>
           <w:p>
@@ -283,21 +431,49 @@
         </w:tc>
         <w:tc>
           <w:tcPr>
-            <w:tcW w:w="1710" w:type="dxa"/>
-          </w:tcPr>
-          <w:p>
-            <w:pPr>
-              <w:jc w:val="center"/>
-              <w:cnfStyle w:val="000000000000" w:firstRow="0" w:lastRow="0" w:firstColumn="0" w:lastColumn="0" w:oddVBand="0" w:evenVBand="0" w:oddHBand="0" w:evenHBand="0" w:firstRowFirstColumn="0" w:firstRowLastColumn="0" w:lastRowFirstColumn="0" w:lastRowLastColumn="0"/>
-              <w:rPr>
-                <w:rFonts w:ascii="Arial" w:hAnsi="Arial" w:cs="Arial"/>
-              </w:rPr>
-            </w:pPr>
-          </w:p>
-        </w:tc>
-        <w:tc>
-          <w:tcPr>
-            <w:tcW w:w="1980" w:type="dxa"/>
+            <w:tcW w:w="1465" w:type="dxa"/>
+          </w:tcPr>
+          <w:p>
+            <w:pPr>
+              <w:jc w:val="center"/>
+              <w:cnfStyle w:val="000000000000" w:firstRow="0" w:lastRow="0" w:firstColumn="0" w:lastColumn="0" w:oddVBand="0" w:evenVBand="0" w:oddHBand="0" w:evenHBand="0" w:firstRowFirstColumn="0" w:firstRowLastColumn="0" w:lastRowFirstColumn="0" w:lastRowLastColumn="0"/>
+              <w:rPr>
+                <w:rFonts w:ascii="Arial" w:hAnsi="Arial" w:cs="Arial"/>
+              </w:rPr>
+            </w:pPr>
+          </w:p>
+        </w:tc>
+        <w:tc>
+          <w:tcPr>
+            <w:tcW w:w="1337" w:type="dxa"/>
+          </w:tcPr>
+          <w:p>
+            <w:pPr>
+              <w:jc w:val="center"/>
+              <w:cnfStyle w:val="000000000000" w:firstRow="0" w:lastRow="0" w:firstColumn="0" w:lastColumn="0" w:oddVBand="0" w:evenVBand="0" w:oddHBand="0" w:evenHBand="0" w:firstRowFirstColumn="0" w:firstRowLastColumn="0" w:lastRowFirstColumn="0" w:lastRowLastColumn="0"/>
+              <w:rPr>
+                <w:rFonts w:ascii="Arial" w:hAnsi="Arial" w:cs="Arial"/>
+              </w:rPr>
+            </w:pPr>
+          </w:p>
+        </w:tc>
+        <w:tc>
+          <w:tcPr>
+            <w:tcW w:w="1597" w:type="dxa"/>
+          </w:tcPr>
+          <w:p>
+            <w:pPr>
+              <w:jc w:val="center"/>
+              <w:cnfStyle w:val="000000000000" w:firstRow="0" w:lastRow="0" w:firstColumn="0" w:lastColumn="0" w:oddVBand="0" w:evenVBand="0" w:oddHBand="0" w:evenHBand="0" w:firstRowFirstColumn="0" w:firstRowLastColumn="0" w:lastRowFirstColumn="0" w:lastRowLastColumn="0"/>
+              <w:rPr>
+                <w:rFonts w:ascii="Arial" w:hAnsi="Arial" w:cs="Arial"/>
+              </w:rPr>
+            </w:pPr>
+          </w:p>
+        </w:tc>
+        <w:tc>
+          <w:tcPr>
+            <w:tcW w:w="1553" w:type="dxa"/>
           </w:tcPr>
           <w:p>
             <w:pPr>
@@ -314,7 +490,7 @@
         <w:tc>
           <w:tcPr>
             <w:cnfStyle w:val="001000000000" w:firstRow="0" w:lastRow="0" w:firstColumn="1" w:lastColumn="0" w:oddVBand="0" w:evenVBand="0" w:oddHBand="0" w:evenHBand="0" w:firstRowFirstColumn="0" w:firstRowLastColumn="0" w:lastRowFirstColumn="0" w:lastRowLastColumn="0"/>
-            <w:tcW w:w="4590" w:type="dxa"/>
+            <w:tcW w:w="3588" w:type="dxa"/>
             <w:vAlign w:val="center"/>
           </w:tcPr>
           <w:p>
@@ -335,71 +511,81 @@
         </w:tc>
         <w:tc>
           <w:tcPr>
-            <w:tcW w:w="1710" w:type="dxa"/>
-          </w:tcPr>
-          <w:p>
-            <w:pPr>
-              <w:jc w:val="center"/>
-              <w:cnfStyle w:val="000000000000" w:firstRow="0" w:lastRow="0" w:firstColumn="0" w:lastColumn="0" w:oddVBand="0" w:evenVBand="0" w:oddHBand="0" w:evenHBand="0" w:firstRowFirstColumn="0" w:firstRowLastColumn="0" w:lastRowFirstColumn="0" w:lastRowLastColumn="0"/>
-              <w:rPr>
-                <w:rFonts w:ascii="Arial" w:hAnsi="Arial" w:cs="Arial"/>
-              </w:rPr>
-            </w:pPr>
-            <w:r>
-              <w:rPr>
-                <w:rFonts w:ascii="Arial" w:hAnsi="Arial" w:cs="Arial"/>
-              </w:rPr>
-              <w:t>959</w:t>
-            </w:r>
-            <w:r>
-              <w:rPr>
-                <w:rFonts w:ascii="Arial" w:hAnsi="Arial" w:cs="Arial"/>
-              </w:rPr>
-              <w:t xml:space="preserve"> (48.</w:t>
-            </w:r>
-            <w:r>
-              <w:rPr>
-                <w:rFonts w:ascii="Arial" w:hAnsi="Arial" w:cs="Arial"/>
-              </w:rPr>
-              <w:t>5</w:t>
-            </w:r>
-            <w:r>
-              <w:rPr>
-                <w:rFonts w:ascii="Arial" w:hAnsi="Arial" w:cs="Arial"/>
-              </w:rPr>
-              <w:t>)</w:t>
-            </w:r>
-          </w:p>
-        </w:tc>
-        <w:tc>
-          <w:tcPr>
-            <w:tcW w:w="1980" w:type="dxa"/>
-          </w:tcPr>
-          <w:p>
-            <w:pPr>
-              <w:jc w:val="center"/>
-              <w:cnfStyle w:val="000000000000" w:firstRow="0" w:lastRow="0" w:firstColumn="0" w:lastColumn="0" w:oddVBand="0" w:evenVBand="0" w:oddHBand="0" w:evenHBand="0" w:firstRowFirstColumn="0" w:firstRowLastColumn="0" w:lastRowFirstColumn="0" w:lastRowLastColumn="0"/>
-              <w:rPr>
-                <w:rFonts w:ascii="Arial" w:hAnsi="Arial" w:cs="Arial"/>
-              </w:rPr>
-            </w:pPr>
-            <w:r>
-              <w:rPr>
-                <w:rFonts w:ascii="Arial" w:hAnsi="Arial" w:cs="Arial"/>
-              </w:rPr>
-              <w:t>28.1</w:t>
-            </w:r>
-            <w:r>
-              <w:rPr>
-                <w:rFonts w:ascii="Arial" w:hAnsi="Arial" w:cs="Arial"/>
-              </w:rPr>
-              <w:t xml:space="preserve"> </w:t>
-            </w:r>
-            <w:r>
-              <w:rPr>
-                <w:rFonts w:ascii="Arial" w:hAnsi="Arial" w:cs="Arial"/>
-              </w:rPr>
-              <w:t>(6.6)</w:t>
+            <w:tcW w:w="1465" w:type="dxa"/>
+          </w:tcPr>
+          <w:p>
+            <w:pPr>
+              <w:jc w:val="center"/>
+              <w:cnfStyle w:val="000000000000" w:firstRow="0" w:lastRow="0" w:firstColumn="0" w:lastColumn="0" w:oddVBand="0" w:evenVBand="0" w:oddHBand="0" w:evenHBand="0" w:firstRowFirstColumn="0" w:firstRowLastColumn="0" w:lastRowFirstColumn="0" w:lastRowLastColumn="0"/>
+              <w:rPr>
+                <w:rFonts w:ascii="Arial" w:hAnsi="Arial" w:cs="Arial"/>
+              </w:rPr>
+            </w:pPr>
+            <w:r>
+              <w:rPr>
+                <w:rFonts w:ascii="Arial" w:hAnsi="Arial" w:cs="Arial"/>
+              </w:rPr>
+              <w:t>959 (48.5)</w:t>
+            </w:r>
+          </w:p>
+        </w:tc>
+        <w:tc>
+          <w:tcPr>
+            <w:tcW w:w="1337" w:type="dxa"/>
+          </w:tcPr>
+          <w:p>
+            <w:pPr>
+              <w:jc w:val="center"/>
+              <w:cnfStyle w:val="000000000000" w:firstRow="0" w:lastRow="0" w:firstColumn="0" w:lastColumn="0" w:oddVBand="0" w:evenVBand="0" w:oddHBand="0" w:evenHBand="0" w:firstRowFirstColumn="0" w:firstRowLastColumn="0" w:lastRowFirstColumn="0" w:lastRowLastColumn="0"/>
+              <w:rPr>
+                <w:rFonts w:ascii="Arial" w:hAnsi="Arial" w:cs="Arial"/>
+              </w:rPr>
+            </w:pPr>
+            <w:r>
+              <w:rPr>
+                <w:rFonts w:ascii="Arial" w:hAnsi="Arial" w:cs="Arial"/>
+              </w:rPr>
+              <w:t>28.1 (6.6)</w:t>
+            </w:r>
+          </w:p>
+        </w:tc>
+        <w:tc>
+          <w:tcPr>
+            <w:tcW w:w="1597" w:type="dxa"/>
+          </w:tcPr>
+          <w:p>
+            <w:pPr>
+              <w:jc w:val="center"/>
+              <w:cnfStyle w:val="000000000000" w:firstRow="0" w:lastRow="0" w:firstColumn="0" w:lastColumn="0" w:oddVBand="0" w:evenVBand="0" w:oddHBand="0" w:evenHBand="0" w:firstRowFirstColumn="0" w:firstRowLastColumn="0" w:lastRowFirstColumn="0" w:lastRowLastColumn="0"/>
+              <w:rPr>
+                <w:rFonts w:ascii="Arial" w:hAnsi="Arial" w:cs="Arial"/>
+              </w:rPr>
+            </w:pPr>
+            <w:r>
+              <w:rPr>
+                <w:rFonts w:ascii="Arial" w:hAnsi="Arial" w:cs="Arial"/>
+              </w:rPr>
+              <w:t>1.7 (1.2)</w:t>
+            </w:r>
+          </w:p>
+        </w:tc>
+        <w:tc>
+          <w:tcPr>
+            <w:tcW w:w="1553" w:type="dxa"/>
+          </w:tcPr>
+          <w:p>
+            <w:pPr>
+              <w:jc w:val="center"/>
+              <w:cnfStyle w:val="000000000000" w:firstRow="0" w:lastRow="0" w:firstColumn="0" w:lastColumn="0" w:oddVBand="0" w:evenVBand="0" w:oddHBand="0" w:evenHBand="0" w:firstRowFirstColumn="0" w:firstRowLastColumn="0" w:lastRowFirstColumn="0" w:lastRowLastColumn="0"/>
+              <w:rPr>
+                <w:rFonts w:ascii="Arial" w:hAnsi="Arial" w:cs="Arial"/>
+              </w:rPr>
+            </w:pPr>
+            <w:r>
+              <w:rPr>
+                <w:rFonts w:ascii="Arial" w:hAnsi="Arial" w:cs="Arial"/>
+              </w:rPr>
+              <w:t>4 (4.8)</w:t>
             </w:r>
           </w:p>
         </w:tc>
@@ -408,7 +594,7 @@
         <w:tc>
           <w:tcPr>
             <w:cnfStyle w:val="001000000000" w:firstRow="0" w:lastRow="0" w:firstColumn="1" w:lastColumn="0" w:oddVBand="0" w:evenVBand="0" w:oddHBand="0" w:evenHBand="0" w:firstRowFirstColumn="0" w:firstRowLastColumn="0" w:lastRowFirstColumn="0" w:lastRowLastColumn="0"/>
-            <w:tcW w:w="4590" w:type="dxa"/>
+            <w:tcW w:w="3588" w:type="dxa"/>
             <w:vAlign w:val="center"/>
           </w:tcPr>
           <w:p>
@@ -429,71 +615,81 @@
         </w:tc>
         <w:tc>
           <w:tcPr>
-            <w:tcW w:w="1710" w:type="dxa"/>
-          </w:tcPr>
-          <w:p>
-            <w:pPr>
-              <w:jc w:val="center"/>
-              <w:cnfStyle w:val="000000000000" w:firstRow="0" w:lastRow="0" w:firstColumn="0" w:lastColumn="0" w:oddVBand="0" w:evenVBand="0" w:oddHBand="0" w:evenHBand="0" w:firstRowFirstColumn="0" w:firstRowLastColumn="0" w:lastRowFirstColumn="0" w:lastRowLastColumn="0"/>
-              <w:rPr>
-                <w:rFonts w:ascii="Arial" w:hAnsi="Arial" w:cs="Arial"/>
-              </w:rPr>
-            </w:pPr>
-            <w:r>
-              <w:rPr>
-                <w:rFonts w:ascii="Arial" w:hAnsi="Arial" w:cs="Arial"/>
-              </w:rPr>
-              <w:t>1</w:t>
-            </w:r>
-            <w:r>
-              <w:rPr>
-                <w:rFonts w:ascii="Arial" w:hAnsi="Arial" w:cs="Arial"/>
-              </w:rPr>
-              <w:t>018</w:t>
-            </w:r>
-            <w:r>
-              <w:rPr>
-                <w:rFonts w:ascii="Arial" w:hAnsi="Arial" w:cs="Arial"/>
-              </w:rPr>
-              <w:t xml:space="preserve"> (51.</w:t>
-            </w:r>
-            <w:r>
-              <w:rPr>
-                <w:rFonts w:ascii="Arial" w:hAnsi="Arial" w:cs="Arial"/>
-              </w:rPr>
-              <w:t>5</w:t>
-            </w:r>
-            <w:r>
-              <w:rPr>
-                <w:rFonts w:ascii="Arial" w:hAnsi="Arial" w:cs="Arial"/>
-              </w:rPr>
-              <w:t>)</w:t>
-            </w:r>
-          </w:p>
-        </w:tc>
-        <w:tc>
-          <w:tcPr>
-            <w:tcW w:w="1980" w:type="dxa"/>
-          </w:tcPr>
-          <w:p>
-            <w:pPr>
-              <w:jc w:val="center"/>
-              <w:cnfStyle w:val="000000000000" w:firstRow="0" w:lastRow="0" w:firstColumn="0" w:lastColumn="0" w:oddVBand="0" w:evenVBand="0" w:oddHBand="0" w:evenHBand="0" w:firstRowFirstColumn="0" w:firstRowLastColumn="0" w:lastRowFirstColumn="0" w:lastRowLastColumn="0"/>
-              <w:rPr>
-                <w:rFonts w:ascii="Arial" w:hAnsi="Arial" w:cs="Arial"/>
-              </w:rPr>
-            </w:pPr>
-            <w:r>
-              <w:rPr>
-                <w:rFonts w:ascii="Arial" w:hAnsi="Arial" w:cs="Arial"/>
-              </w:rPr>
-              <w:t>29.5 (</w:t>
-            </w:r>
-            <w:r>
-              <w:rPr>
-                <w:rFonts w:ascii="Arial" w:hAnsi="Arial" w:cs="Arial"/>
-              </w:rPr>
-              <w:t>7.6)</w:t>
+            <w:tcW w:w="1465" w:type="dxa"/>
+          </w:tcPr>
+          <w:p>
+            <w:pPr>
+              <w:jc w:val="center"/>
+              <w:cnfStyle w:val="000000000000" w:firstRow="0" w:lastRow="0" w:firstColumn="0" w:lastColumn="0" w:oddVBand="0" w:evenVBand="0" w:oddHBand="0" w:evenHBand="0" w:firstRowFirstColumn="0" w:firstRowLastColumn="0" w:lastRowFirstColumn="0" w:lastRowLastColumn="0"/>
+              <w:rPr>
+                <w:rFonts w:ascii="Arial" w:hAnsi="Arial" w:cs="Arial"/>
+              </w:rPr>
+            </w:pPr>
+            <w:r>
+              <w:rPr>
+                <w:rFonts w:ascii="Arial" w:hAnsi="Arial" w:cs="Arial"/>
+              </w:rPr>
+              <w:t>1018 (51.5)</w:t>
+            </w:r>
+          </w:p>
+        </w:tc>
+        <w:tc>
+          <w:tcPr>
+            <w:tcW w:w="1337" w:type="dxa"/>
+          </w:tcPr>
+          <w:p>
+            <w:pPr>
+              <w:jc w:val="center"/>
+              <w:cnfStyle w:val="000000000000" w:firstRow="0" w:lastRow="0" w:firstColumn="0" w:lastColumn="0" w:oddVBand="0" w:evenVBand="0" w:oddHBand="0" w:evenHBand="0" w:firstRowFirstColumn="0" w:firstRowLastColumn="0" w:lastRowFirstColumn="0" w:lastRowLastColumn="0"/>
+              <w:rPr>
+                <w:rFonts w:ascii="Arial" w:hAnsi="Arial" w:cs="Arial"/>
+              </w:rPr>
+            </w:pPr>
+            <w:r>
+              <w:rPr>
+                <w:rFonts w:ascii="Arial" w:hAnsi="Arial" w:cs="Arial"/>
+              </w:rPr>
+              <w:t>29.5 (7.6)</w:t>
+            </w:r>
+          </w:p>
+        </w:tc>
+        <w:tc>
+          <w:tcPr>
+            <w:tcW w:w="1597" w:type="dxa"/>
+          </w:tcPr>
+          <w:p>
+            <w:pPr>
+              <w:jc w:val="center"/>
+              <w:cnfStyle w:val="000000000000" w:firstRow="0" w:lastRow="0" w:firstColumn="0" w:lastColumn="0" w:oddVBand="0" w:evenVBand="0" w:oddHBand="0" w:evenHBand="0" w:firstRowFirstColumn="0" w:firstRowLastColumn="0" w:lastRowFirstColumn="0" w:lastRowLastColumn="0"/>
+              <w:rPr>
+                <w:rFonts w:ascii="Arial" w:hAnsi="Arial" w:cs="Arial"/>
+              </w:rPr>
+            </w:pPr>
+            <w:r>
+              <w:rPr>
+                <w:rFonts w:ascii="Arial" w:hAnsi="Arial" w:cs="Arial"/>
+              </w:rPr>
+              <w:t>1.2 (1.3)</w:t>
+            </w:r>
+          </w:p>
+        </w:tc>
+        <w:tc>
+          <w:tcPr>
+            <w:tcW w:w="1553" w:type="dxa"/>
+          </w:tcPr>
+          <w:p>
+            <w:pPr>
+              <w:jc w:val="center"/>
+              <w:cnfStyle w:val="000000000000" w:firstRow="0" w:lastRow="0" w:firstColumn="0" w:lastColumn="0" w:oddVBand="0" w:evenVBand="0" w:oddHBand="0" w:evenHBand="0" w:firstRowFirstColumn="0" w:firstRowLastColumn="0" w:lastRowFirstColumn="0" w:lastRowLastColumn="0"/>
+              <w:rPr>
+                <w:rFonts w:ascii="Arial" w:hAnsi="Arial" w:cs="Arial"/>
+              </w:rPr>
+            </w:pPr>
+            <w:r>
+              <w:rPr>
+                <w:rFonts w:ascii="Arial" w:hAnsi="Arial" w:cs="Arial"/>
+              </w:rPr>
+              <w:t>2.5 (3.1)</w:t>
             </w:r>
           </w:p>
         </w:tc>
@@ -502,7 +698,7 @@
         <w:tc>
           <w:tcPr>
             <w:cnfStyle w:val="001000000000" w:firstRow="0" w:lastRow="0" w:firstColumn="1" w:lastColumn="0" w:oddVBand="0" w:evenVBand="0" w:oddHBand="0" w:evenHBand="0" w:firstRowFirstColumn="0" w:firstRowLastColumn="0" w:lastRowFirstColumn="0" w:lastRowLastColumn="0"/>
-            <w:tcW w:w="4590" w:type="dxa"/>
+            <w:tcW w:w="3588" w:type="dxa"/>
             <w:vAlign w:val="center"/>
           </w:tcPr>
           <w:p>
@@ -530,21 +726,49 @@
         </w:tc>
         <w:tc>
           <w:tcPr>
-            <w:tcW w:w="1710" w:type="dxa"/>
-          </w:tcPr>
-          <w:p>
-            <w:pPr>
-              <w:jc w:val="center"/>
-              <w:cnfStyle w:val="000000000000" w:firstRow="0" w:lastRow="0" w:firstColumn="0" w:lastColumn="0" w:oddVBand="0" w:evenVBand="0" w:oddHBand="0" w:evenHBand="0" w:firstRowFirstColumn="0" w:firstRowLastColumn="0" w:lastRowFirstColumn="0" w:lastRowLastColumn="0"/>
-              <w:rPr>
-                <w:rFonts w:ascii="Arial" w:hAnsi="Arial" w:cs="Arial"/>
-              </w:rPr>
-            </w:pPr>
-          </w:p>
-        </w:tc>
-        <w:tc>
-          <w:tcPr>
-            <w:tcW w:w="1980" w:type="dxa"/>
+            <w:tcW w:w="1465" w:type="dxa"/>
+          </w:tcPr>
+          <w:p>
+            <w:pPr>
+              <w:jc w:val="center"/>
+              <w:cnfStyle w:val="000000000000" w:firstRow="0" w:lastRow="0" w:firstColumn="0" w:lastColumn="0" w:oddVBand="0" w:evenVBand="0" w:oddHBand="0" w:evenHBand="0" w:firstRowFirstColumn="0" w:firstRowLastColumn="0" w:lastRowFirstColumn="0" w:lastRowLastColumn="0"/>
+              <w:rPr>
+                <w:rFonts w:ascii="Arial" w:hAnsi="Arial" w:cs="Arial"/>
+              </w:rPr>
+            </w:pPr>
+          </w:p>
+        </w:tc>
+        <w:tc>
+          <w:tcPr>
+            <w:tcW w:w="1337" w:type="dxa"/>
+          </w:tcPr>
+          <w:p>
+            <w:pPr>
+              <w:jc w:val="center"/>
+              <w:cnfStyle w:val="000000000000" w:firstRow="0" w:lastRow="0" w:firstColumn="0" w:lastColumn="0" w:oddVBand="0" w:evenVBand="0" w:oddHBand="0" w:evenHBand="0" w:firstRowFirstColumn="0" w:firstRowLastColumn="0" w:lastRowFirstColumn="0" w:lastRowLastColumn="0"/>
+              <w:rPr>
+                <w:rFonts w:ascii="Arial" w:hAnsi="Arial" w:cs="Arial"/>
+              </w:rPr>
+            </w:pPr>
+          </w:p>
+        </w:tc>
+        <w:tc>
+          <w:tcPr>
+            <w:tcW w:w="1597" w:type="dxa"/>
+          </w:tcPr>
+          <w:p>
+            <w:pPr>
+              <w:jc w:val="center"/>
+              <w:cnfStyle w:val="000000000000" w:firstRow="0" w:lastRow="0" w:firstColumn="0" w:lastColumn="0" w:oddVBand="0" w:evenVBand="0" w:oddHBand="0" w:evenHBand="0" w:firstRowFirstColumn="0" w:firstRowLastColumn="0" w:lastRowFirstColumn="0" w:lastRowLastColumn="0"/>
+              <w:rPr>
+                <w:rFonts w:ascii="Arial" w:hAnsi="Arial" w:cs="Arial"/>
+              </w:rPr>
+            </w:pPr>
+          </w:p>
+        </w:tc>
+        <w:tc>
+          <w:tcPr>
+            <w:tcW w:w="1553" w:type="dxa"/>
           </w:tcPr>
           <w:p>
             <w:pPr>
@@ -561,7 +785,7 @@
         <w:tc>
           <w:tcPr>
             <w:cnfStyle w:val="001000000000" w:firstRow="0" w:lastRow="0" w:firstColumn="1" w:lastColumn="0" w:oddVBand="0" w:evenVBand="0" w:oddHBand="0" w:evenHBand="0" w:firstRowFirstColumn="0" w:firstRowLastColumn="0" w:lastRowFirstColumn="0" w:lastRowLastColumn="0"/>
-            <w:tcW w:w="4590" w:type="dxa"/>
+            <w:tcW w:w="3588" w:type="dxa"/>
             <w:vAlign w:val="center"/>
           </w:tcPr>
           <w:p>
@@ -583,46 +807,33 @@
                 <w:rFonts w:ascii="Arial" w:hAnsi="Arial" w:cs="Arial"/>
                 <w:b w:val="0"/>
               </w:rPr>
-              <w:t>12-19</w:t>
-            </w:r>
-            <w:r>
-              <w:rPr>
-                <w:rFonts w:ascii="Arial" w:hAnsi="Arial" w:cs="Arial"/>
-                <w:b w:val="0"/>
-              </w:rPr>
-              <w:t xml:space="preserve"> </w:t>
-            </w:r>
-          </w:p>
-        </w:tc>
-        <w:tc>
-          <w:tcPr>
-            <w:tcW w:w="1710" w:type="dxa"/>
-          </w:tcPr>
-          <w:p>
-            <w:pPr>
-              <w:jc w:val="center"/>
-              <w:cnfStyle w:val="000000000000" w:firstRow="0" w:lastRow="0" w:firstColumn="0" w:lastColumn="0" w:oddVBand="0" w:evenVBand="0" w:oddHBand="0" w:evenHBand="0" w:firstRowFirstColumn="0" w:firstRowLastColumn="0" w:lastRowFirstColumn="0" w:lastRowLastColumn="0"/>
-              <w:rPr>
-                <w:rFonts w:ascii="Arial" w:hAnsi="Arial" w:cs="Arial"/>
-              </w:rPr>
-            </w:pPr>
-            <w:r>
-              <w:rPr>
-                <w:rFonts w:ascii="Arial" w:hAnsi="Arial" w:cs="Arial"/>
-              </w:rPr>
-              <w:t>349 (</w:t>
-            </w:r>
-            <w:r>
-              <w:rPr>
-                <w:rFonts w:ascii="Arial" w:hAnsi="Arial" w:cs="Arial"/>
-              </w:rPr>
-              <w:t>17.7)</w:t>
-            </w:r>
-          </w:p>
-        </w:tc>
-        <w:tc>
-          <w:tcPr>
-            <w:tcW w:w="1980" w:type="dxa"/>
+              <w:t xml:space="preserve">12-19 </w:t>
+            </w:r>
+          </w:p>
+        </w:tc>
+        <w:tc>
+          <w:tcPr>
+            <w:tcW w:w="1465" w:type="dxa"/>
+          </w:tcPr>
+          <w:p>
+            <w:pPr>
+              <w:jc w:val="center"/>
+              <w:cnfStyle w:val="000000000000" w:firstRow="0" w:lastRow="0" w:firstColumn="0" w:lastColumn="0" w:oddVBand="0" w:evenVBand="0" w:oddHBand="0" w:evenHBand="0" w:firstRowFirstColumn="0" w:firstRowLastColumn="0" w:lastRowFirstColumn="0" w:lastRowLastColumn="0"/>
+              <w:rPr>
+                <w:rFonts w:ascii="Arial" w:hAnsi="Arial" w:cs="Arial"/>
+              </w:rPr>
+            </w:pPr>
+            <w:r>
+              <w:rPr>
+                <w:rFonts w:ascii="Arial" w:hAnsi="Arial" w:cs="Arial"/>
+              </w:rPr>
+              <w:t>349 (17.7)</w:t>
+            </w:r>
+          </w:p>
+        </w:tc>
+        <w:tc>
+          <w:tcPr>
+            <w:tcW w:w="1337" w:type="dxa"/>
           </w:tcPr>
           <w:p>
             <w:pPr>
@@ -637,6 +848,46 @@
                 <w:rFonts w:ascii="Arial" w:hAnsi="Arial" w:cs="Arial"/>
               </w:rPr>
               <w:t>24.6 (6.3)</w:t>
+            </w:r>
+          </w:p>
+        </w:tc>
+        <w:tc>
+          <w:tcPr>
+            <w:tcW w:w="1597" w:type="dxa"/>
+          </w:tcPr>
+          <w:p>
+            <w:pPr>
+              <w:jc w:val="center"/>
+              <w:cnfStyle w:val="000000000000" w:firstRow="0" w:lastRow="0" w:firstColumn="0" w:lastColumn="0" w:oddVBand="0" w:evenVBand="0" w:oddHBand="0" w:evenHBand="0" w:firstRowFirstColumn="0" w:firstRowLastColumn="0" w:lastRowFirstColumn="0" w:lastRowLastColumn="0"/>
+              <w:rPr>
+                <w:rFonts w:ascii="Arial" w:hAnsi="Arial" w:cs="Arial"/>
+              </w:rPr>
+            </w:pPr>
+            <w:r>
+              <w:rPr>
+                <w:rFonts w:ascii="Arial" w:hAnsi="Arial" w:cs="Arial"/>
+              </w:rPr>
+              <w:t>1.1 (0.7)</w:t>
+            </w:r>
+          </w:p>
+        </w:tc>
+        <w:tc>
+          <w:tcPr>
+            <w:tcW w:w="1553" w:type="dxa"/>
+          </w:tcPr>
+          <w:p>
+            <w:pPr>
+              <w:jc w:val="center"/>
+              <w:cnfStyle w:val="000000000000" w:firstRow="0" w:lastRow="0" w:firstColumn="0" w:lastColumn="0" w:oddVBand="0" w:evenVBand="0" w:oddHBand="0" w:evenHBand="0" w:firstRowFirstColumn="0" w:firstRowLastColumn="0" w:lastRowFirstColumn="0" w:lastRowLastColumn="0"/>
+              <w:rPr>
+                <w:rFonts w:ascii="Arial" w:hAnsi="Arial" w:cs="Arial"/>
+              </w:rPr>
+            </w:pPr>
+            <w:r>
+              <w:rPr>
+                <w:rFonts w:ascii="Arial" w:hAnsi="Arial" w:cs="Arial"/>
+              </w:rPr>
+              <w:t>1.9 (1.5)</w:t>
             </w:r>
           </w:p>
         </w:tc>
@@ -645,7 +896,7 @@
         <w:tc>
           <w:tcPr>
             <w:cnfStyle w:val="001000000000" w:firstRow="0" w:lastRow="0" w:firstColumn="1" w:lastColumn="0" w:oddVBand="0" w:evenVBand="0" w:oddHBand="0" w:evenHBand="0" w:firstRowFirstColumn="0" w:firstRowLastColumn="0" w:lastRowFirstColumn="0" w:lastRowLastColumn="0"/>
-            <w:tcW w:w="4590" w:type="dxa"/>
+            <w:tcW w:w="3588" w:type="dxa"/>
             <w:vAlign w:val="center"/>
           </w:tcPr>
           <w:p>
@@ -667,20 +918,13 @@
                 <w:rFonts w:ascii="Arial" w:hAnsi="Arial" w:cs="Arial"/>
                 <w:b w:val="0"/>
               </w:rPr>
-              <w:t>20</w:t>
-            </w:r>
-            <w:r>
-              <w:rPr>
-                <w:rFonts w:ascii="Arial" w:hAnsi="Arial" w:cs="Arial"/>
-                <w:b w:val="0"/>
-              </w:rPr>
-              <w:t xml:space="preserve">+ </w:t>
-            </w:r>
-          </w:p>
-        </w:tc>
-        <w:tc>
-          <w:tcPr>
-            <w:tcW w:w="1710" w:type="dxa"/>
+              <w:t xml:space="preserve">20+ </w:t>
+            </w:r>
+          </w:p>
+        </w:tc>
+        <w:tc>
+          <w:tcPr>
+            <w:tcW w:w="1465" w:type="dxa"/>
           </w:tcPr>
           <w:p>
             <w:pPr>
@@ -700,7 +944,7 @@
         </w:tc>
         <w:tc>
           <w:tcPr>
-            <w:tcW w:w="1980" w:type="dxa"/>
+            <w:tcW w:w="1337" w:type="dxa"/>
           </w:tcPr>
           <w:p>
             <w:pPr>
@@ -715,6 +959,46 @@
                 <w:rFonts w:ascii="Arial" w:hAnsi="Arial" w:cs="Arial"/>
               </w:rPr>
               <w:t>29.8 (7.0)</w:t>
+            </w:r>
+          </w:p>
+        </w:tc>
+        <w:tc>
+          <w:tcPr>
+            <w:tcW w:w="1597" w:type="dxa"/>
+          </w:tcPr>
+          <w:p>
+            <w:pPr>
+              <w:jc w:val="center"/>
+              <w:cnfStyle w:val="000000000000" w:firstRow="0" w:lastRow="0" w:firstColumn="0" w:lastColumn="0" w:oddVBand="0" w:evenVBand="0" w:oddHBand="0" w:evenHBand="0" w:firstRowFirstColumn="0" w:firstRowLastColumn="0" w:lastRowFirstColumn="0" w:lastRowLastColumn="0"/>
+              <w:rPr>
+                <w:rFonts w:ascii="Arial" w:hAnsi="Arial" w:cs="Arial"/>
+              </w:rPr>
+            </w:pPr>
+            <w:r>
+              <w:rPr>
+                <w:rFonts w:ascii="Arial" w:hAnsi="Arial" w:cs="Arial"/>
+              </w:rPr>
+              <w:t>1.5 (1.4)</w:t>
+            </w:r>
+          </w:p>
+        </w:tc>
+        <w:tc>
+          <w:tcPr>
+            <w:tcW w:w="1553" w:type="dxa"/>
+          </w:tcPr>
+          <w:p>
+            <w:pPr>
+              <w:jc w:val="center"/>
+              <w:cnfStyle w:val="000000000000" w:firstRow="0" w:lastRow="0" w:firstColumn="0" w:lastColumn="0" w:oddVBand="0" w:evenVBand="0" w:oddHBand="0" w:evenHBand="0" w:firstRowFirstColumn="0" w:firstRowLastColumn="0" w:lastRowFirstColumn="0" w:lastRowLastColumn="0"/>
+              <w:rPr>
+                <w:rFonts w:ascii="Arial" w:hAnsi="Arial" w:cs="Arial"/>
+              </w:rPr>
+            </w:pPr>
+            <w:r>
+              <w:rPr>
+                <w:rFonts w:ascii="Arial" w:hAnsi="Arial" w:cs="Arial"/>
+              </w:rPr>
+              <w:t>3.6 (4.4)</w:t>
             </w:r>
           </w:p>
         </w:tc>
@@ -723,7 +1007,7 @@
         <w:tc>
           <w:tcPr>
             <w:cnfStyle w:val="001000000000" w:firstRow="0" w:lastRow="0" w:firstColumn="1" w:lastColumn="0" w:oddVBand="0" w:evenVBand="0" w:oddHBand="0" w:evenHBand="0" w:firstRowFirstColumn="0" w:firstRowLastColumn="0" w:lastRowFirstColumn="0" w:lastRowLastColumn="0"/>
-            <w:tcW w:w="4590" w:type="dxa"/>
+            <w:tcW w:w="3588" w:type="dxa"/>
             <w:vAlign w:val="center"/>
           </w:tcPr>
           <w:p>
@@ -744,51 +1028,67 @@
         </w:tc>
         <w:tc>
           <w:tcPr>
-            <w:tcW w:w="1710" w:type="dxa"/>
-          </w:tcPr>
-          <w:p>
-            <w:pPr>
-              <w:jc w:val="center"/>
-              <w:cnfStyle w:val="000000000000" w:firstRow="0" w:lastRow="0" w:firstColumn="0" w:lastColumn="0" w:oddVBand="0" w:evenVBand="0" w:oddHBand="0" w:evenHBand="0" w:firstRowFirstColumn="0" w:firstRowLastColumn="0" w:lastRowFirstColumn="0" w:lastRowLastColumn="0"/>
-              <w:rPr>
-                <w:rFonts w:ascii="Arial" w:hAnsi="Arial" w:cs="Arial"/>
-              </w:rPr>
-            </w:pPr>
-            <w:r>
-              <w:rPr>
-                <w:rFonts w:ascii="Arial" w:hAnsi="Arial" w:cs="Arial"/>
-              </w:rPr>
-              <w:t>42.</w:t>
-            </w:r>
-            <w:r>
-              <w:rPr>
-                <w:rFonts w:ascii="Arial" w:hAnsi="Arial" w:cs="Arial"/>
-              </w:rPr>
-              <w:t>32</w:t>
-            </w:r>
-            <w:r>
-              <w:rPr>
-                <w:rFonts w:ascii="Arial" w:hAnsi="Arial" w:cs="Arial"/>
-              </w:rPr>
-              <w:t xml:space="preserve"> (20.</w:t>
-            </w:r>
-            <w:r>
-              <w:rPr>
-                <w:rFonts w:ascii="Arial" w:hAnsi="Arial" w:cs="Arial"/>
-              </w:rPr>
-              <w:t>5</w:t>
-            </w:r>
-            <w:r>
-              <w:rPr>
-                <w:rFonts w:ascii="Arial" w:hAnsi="Arial" w:cs="Arial"/>
-              </w:rPr>
-              <w:t>)</w:t>
-            </w:r>
-          </w:p>
-        </w:tc>
-        <w:tc>
-          <w:tcPr>
-            <w:tcW w:w="1980" w:type="dxa"/>
+            <w:tcW w:w="1465" w:type="dxa"/>
+          </w:tcPr>
+          <w:p>
+            <w:pPr>
+              <w:jc w:val="center"/>
+              <w:cnfStyle w:val="000000000000" w:firstRow="0" w:lastRow="0" w:firstColumn="0" w:lastColumn="0" w:oddVBand="0" w:evenVBand="0" w:oddHBand="0" w:evenHBand="0" w:firstRowFirstColumn="0" w:firstRowLastColumn="0" w:lastRowFirstColumn="0" w:lastRowLastColumn="0"/>
+              <w:rPr>
+                <w:rFonts w:ascii="Arial" w:hAnsi="Arial" w:cs="Arial"/>
+              </w:rPr>
+            </w:pPr>
+            <w:r>
+              <w:rPr>
+                <w:rFonts w:ascii="Arial" w:hAnsi="Arial" w:cs="Arial"/>
+              </w:rPr>
+              <w:t>42.32 (20.5)</w:t>
+            </w:r>
+          </w:p>
+        </w:tc>
+        <w:tc>
+          <w:tcPr>
+            <w:tcW w:w="1337" w:type="dxa"/>
+          </w:tcPr>
+          <w:p>
+            <w:pPr>
+              <w:jc w:val="center"/>
+              <w:cnfStyle w:val="000000000000" w:firstRow="0" w:lastRow="0" w:firstColumn="0" w:lastColumn="0" w:oddVBand="0" w:evenVBand="0" w:oddHBand="0" w:evenHBand="0" w:firstRowFirstColumn="0" w:firstRowLastColumn="0" w:lastRowFirstColumn="0" w:lastRowLastColumn="0"/>
+              <w:rPr>
+                <w:rFonts w:ascii="Arial" w:hAnsi="Arial" w:cs="Arial"/>
+              </w:rPr>
+            </w:pPr>
+            <w:r>
+              <w:rPr>
+                <w:rFonts w:ascii="Arial" w:hAnsi="Arial" w:cs="Arial"/>
+              </w:rPr>
+              <w:t>--</w:t>
+            </w:r>
+          </w:p>
+        </w:tc>
+        <w:tc>
+          <w:tcPr>
+            <w:tcW w:w="1597" w:type="dxa"/>
+          </w:tcPr>
+          <w:p>
+            <w:pPr>
+              <w:jc w:val="center"/>
+              <w:cnfStyle w:val="000000000000" w:firstRow="0" w:lastRow="0" w:firstColumn="0" w:lastColumn="0" w:oddVBand="0" w:evenVBand="0" w:oddHBand="0" w:evenHBand="0" w:firstRowFirstColumn="0" w:firstRowLastColumn="0" w:lastRowFirstColumn="0" w:lastRowLastColumn="0"/>
+              <w:rPr>
+                <w:rFonts w:ascii="Arial" w:hAnsi="Arial" w:cs="Arial"/>
+              </w:rPr>
+            </w:pPr>
+            <w:r>
+              <w:rPr>
+                <w:rFonts w:ascii="Arial" w:hAnsi="Arial" w:cs="Arial"/>
+              </w:rPr>
+              <w:t>--</w:t>
+            </w:r>
+          </w:p>
+        </w:tc>
+        <w:tc>
+          <w:tcPr>
+            <w:tcW w:w="1553" w:type="dxa"/>
           </w:tcPr>
           <w:p>
             <w:pPr>
@@ -811,7 +1111,7 @@
         <w:tc>
           <w:tcPr>
             <w:cnfStyle w:val="001000000000" w:firstRow="0" w:lastRow="0" w:firstColumn="1" w:lastColumn="0" w:oddVBand="0" w:evenVBand="0" w:oddHBand="0" w:evenHBand="0" w:firstRowFirstColumn="0" w:firstRowLastColumn="0" w:lastRowFirstColumn="0" w:lastRowLastColumn="0"/>
-            <w:tcW w:w="4590" w:type="dxa"/>
+            <w:tcW w:w="3588" w:type="dxa"/>
             <w:vAlign w:val="center"/>
           </w:tcPr>
           <w:p>
@@ -830,21 +1130,49 @@
         </w:tc>
         <w:tc>
           <w:tcPr>
-            <w:tcW w:w="1710" w:type="dxa"/>
-          </w:tcPr>
-          <w:p>
-            <w:pPr>
-              <w:jc w:val="center"/>
-              <w:cnfStyle w:val="000000000000" w:firstRow="0" w:lastRow="0" w:firstColumn="0" w:lastColumn="0" w:oddVBand="0" w:evenVBand="0" w:oddHBand="0" w:evenHBand="0" w:firstRowFirstColumn="0" w:firstRowLastColumn="0" w:lastRowFirstColumn="0" w:lastRowLastColumn="0"/>
-              <w:rPr>
-                <w:rFonts w:ascii="Arial" w:hAnsi="Arial" w:cs="Arial"/>
-              </w:rPr>
-            </w:pPr>
-          </w:p>
-        </w:tc>
-        <w:tc>
-          <w:tcPr>
-            <w:tcW w:w="1980" w:type="dxa"/>
+            <w:tcW w:w="1465" w:type="dxa"/>
+          </w:tcPr>
+          <w:p>
+            <w:pPr>
+              <w:jc w:val="center"/>
+              <w:cnfStyle w:val="000000000000" w:firstRow="0" w:lastRow="0" w:firstColumn="0" w:lastColumn="0" w:oddVBand="0" w:evenVBand="0" w:oddHBand="0" w:evenHBand="0" w:firstRowFirstColumn="0" w:firstRowLastColumn="0" w:lastRowFirstColumn="0" w:lastRowLastColumn="0"/>
+              <w:rPr>
+                <w:rFonts w:ascii="Arial" w:hAnsi="Arial" w:cs="Arial"/>
+              </w:rPr>
+            </w:pPr>
+          </w:p>
+        </w:tc>
+        <w:tc>
+          <w:tcPr>
+            <w:tcW w:w="1337" w:type="dxa"/>
+          </w:tcPr>
+          <w:p>
+            <w:pPr>
+              <w:jc w:val="center"/>
+              <w:cnfStyle w:val="000000000000" w:firstRow="0" w:lastRow="0" w:firstColumn="0" w:lastColumn="0" w:oddVBand="0" w:evenVBand="0" w:oddHBand="0" w:evenHBand="0" w:firstRowFirstColumn="0" w:firstRowLastColumn="0" w:lastRowFirstColumn="0" w:lastRowLastColumn="0"/>
+              <w:rPr>
+                <w:rFonts w:ascii="Arial" w:hAnsi="Arial" w:cs="Arial"/>
+              </w:rPr>
+            </w:pPr>
+          </w:p>
+        </w:tc>
+        <w:tc>
+          <w:tcPr>
+            <w:tcW w:w="1597" w:type="dxa"/>
+          </w:tcPr>
+          <w:p>
+            <w:pPr>
+              <w:jc w:val="center"/>
+              <w:cnfStyle w:val="000000000000" w:firstRow="0" w:lastRow="0" w:firstColumn="0" w:lastColumn="0" w:oddVBand="0" w:evenVBand="0" w:oddHBand="0" w:evenHBand="0" w:firstRowFirstColumn="0" w:firstRowLastColumn="0" w:lastRowFirstColumn="0" w:lastRowLastColumn="0"/>
+              <w:rPr>
+                <w:rFonts w:ascii="Arial" w:hAnsi="Arial" w:cs="Arial"/>
+              </w:rPr>
+            </w:pPr>
+          </w:p>
+        </w:tc>
+        <w:tc>
+          <w:tcPr>
+            <w:tcW w:w="1553" w:type="dxa"/>
           </w:tcPr>
           <w:p>
             <w:pPr>
@@ -861,7 +1189,7 @@
         <w:tc>
           <w:tcPr>
             <w:cnfStyle w:val="001000000000" w:firstRow="0" w:lastRow="0" w:firstColumn="1" w:lastColumn="0" w:oddVBand="0" w:evenVBand="0" w:oddHBand="0" w:evenHBand="0" w:firstRowFirstColumn="0" w:firstRowLastColumn="0" w:lastRowFirstColumn="0" w:lastRowLastColumn="0"/>
-            <w:tcW w:w="4590" w:type="dxa"/>
+            <w:tcW w:w="3588" w:type="dxa"/>
             <w:vAlign w:val="center"/>
           </w:tcPr>
           <w:p>
@@ -882,7 +1210,7 @@
         </w:tc>
         <w:tc>
           <w:tcPr>
-            <w:tcW w:w="1710" w:type="dxa"/>
+            <w:tcW w:w="1465" w:type="dxa"/>
           </w:tcPr>
           <w:p>
             <w:pPr>
@@ -902,7 +1230,7 @@
         </w:tc>
         <w:tc>
           <w:tcPr>
-            <w:tcW w:w="1980" w:type="dxa"/>
+            <w:tcW w:w="1337" w:type="dxa"/>
           </w:tcPr>
           <w:p>
             <w:pPr>
@@ -917,6 +1245,46 @@
                 <w:rFonts w:ascii="Arial" w:hAnsi="Arial" w:cs="Arial"/>
               </w:rPr>
               <w:t>30.0 (7.0)</w:t>
+            </w:r>
+          </w:p>
+        </w:tc>
+        <w:tc>
+          <w:tcPr>
+            <w:tcW w:w="1597" w:type="dxa"/>
+          </w:tcPr>
+          <w:p>
+            <w:pPr>
+              <w:jc w:val="center"/>
+              <w:cnfStyle w:val="000000000000" w:firstRow="0" w:lastRow="0" w:firstColumn="0" w:lastColumn="0" w:oddVBand="0" w:evenVBand="0" w:oddHBand="0" w:evenHBand="0" w:firstRowFirstColumn="0" w:firstRowLastColumn="0" w:lastRowFirstColumn="0" w:lastRowLastColumn="0"/>
+              <w:rPr>
+                <w:rFonts w:ascii="Arial" w:hAnsi="Arial" w:cs="Arial"/>
+              </w:rPr>
+            </w:pPr>
+            <w:r>
+              <w:rPr>
+                <w:rFonts w:ascii="Arial" w:hAnsi="Arial" w:cs="Arial"/>
+              </w:rPr>
+              <w:t>1.1 (0.9)</w:t>
+            </w:r>
+          </w:p>
+        </w:tc>
+        <w:tc>
+          <w:tcPr>
+            <w:tcW w:w="1553" w:type="dxa"/>
+          </w:tcPr>
+          <w:p>
+            <w:pPr>
+              <w:jc w:val="center"/>
+              <w:cnfStyle w:val="000000000000" w:firstRow="0" w:lastRow="0" w:firstColumn="0" w:lastColumn="0" w:oddVBand="0" w:evenVBand="0" w:oddHBand="0" w:evenHBand="0" w:firstRowFirstColumn="0" w:firstRowLastColumn="0" w:lastRowFirstColumn="0" w:lastRowLastColumn="0"/>
+              <w:rPr>
+                <w:rFonts w:ascii="Arial" w:hAnsi="Arial" w:cs="Arial"/>
+              </w:rPr>
+            </w:pPr>
+            <w:r>
+              <w:rPr>
+                <w:rFonts w:ascii="Arial" w:hAnsi="Arial" w:cs="Arial"/>
+              </w:rPr>
+              <w:t>2.5 (2.7)</w:t>
             </w:r>
           </w:p>
         </w:tc>
@@ -925,7 +1293,7 @@
         <w:tc>
           <w:tcPr>
             <w:cnfStyle w:val="001000000000" w:firstRow="0" w:lastRow="0" w:firstColumn="1" w:lastColumn="0" w:oddVBand="0" w:evenVBand="0" w:oddHBand="0" w:evenHBand="0" w:firstRowFirstColumn="0" w:firstRowLastColumn="0" w:lastRowFirstColumn="0" w:lastRowLastColumn="0"/>
-            <w:tcW w:w="4590" w:type="dxa"/>
+            <w:tcW w:w="3588" w:type="dxa"/>
             <w:vAlign w:val="center"/>
           </w:tcPr>
           <w:p>
@@ -946,7 +1314,7 @@
         </w:tc>
         <w:tc>
           <w:tcPr>
-            <w:tcW w:w="1710" w:type="dxa"/>
+            <w:tcW w:w="1465" w:type="dxa"/>
           </w:tcPr>
           <w:p>
             <w:pPr>
@@ -966,7 +1334,7 @@
         </w:tc>
         <w:tc>
           <w:tcPr>
-            <w:tcW w:w="1980" w:type="dxa"/>
+            <w:tcW w:w="1337" w:type="dxa"/>
           </w:tcPr>
           <w:p>
             <w:pPr>
@@ -981,6 +1349,46 @@
                 <w:rFonts w:ascii="Arial" w:hAnsi="Arial" w:cs="Arial"/>
               </w:rPr>
               <w:t>29.4 (7.0)</w:t>
+            </w:r>
+          </w:p>
+        </w:tc>
+        <w:tc>
+          <w:tcPr>
+            <w:tcW w:w="1597" w:type="dxa"/>
+          </w:tcPr>
+          <w:p>
+            <w:pPr>
+              <w:jc w:val="center"/>
+              <w:cnfStyle w:val="000000000000" w:firstRow="0" w:lastRow="0" w:firstColumn="0" w:lastColumn="0" w:oddVBand="0" w:evenVBand="0" w:oddHBand="0" w:evenHBand="0" w:firstRowFirstColumn="0" w:firstRowLastColumn="0" w:lastRowFirstColumn="0" w:lastRowLastColumn="0"/>
+              <w:rPr>
+                <w:rFonts w:ascii="Arial" w:hAnsi="Arial" w:cs="Arial"/>
+              </w:rPr>
+            </w:pPr>
+            <w:r>
+              <w:rPr>
+                <w:rFonts w:ascii="Arial" w:hAnsi="Arial" w:cs="Arial"/>
+              </w:rPr>
+              <w:t>1.5 (1.4)</w:t>
+            </w:r>
+          </w:p>
+        </w:tc>
+        <w:tc>
+          <w:tcPr>
+            <w:tcW w:w="1553" w:type="dxa"/>
+          </w:tcPr>
+          <w:p>
+            <w:pPr>
+              <w:jc w:val="center"/>
+              <w:cnfStyle w:val="000000000000" w:firstRow="0" w:lastRow="0" w:firstColumn="0" w:lastColumn="0" w:oddVBand="0" w:evenVBand="0" w:oddHBand="0" w:evenHBand="0" w:firstRowFirstColumn="0" w:firstRowLastColumn="0" w:lastRowFirstColumn="0" w:lastRowLastColumn="0"/>
+              <w:rPr>
+                <w:rFonts w:ascii="Arial" w:hAnsi="Arial" w:cs="Arial"/>
+              </w:rPr>
+            </w:pPr>
+            <w:r>
+              <w:rPr>
+                <w:rFonts w:ascii="Arial" w:hAnsi="Arial" w:cs="Arial"/>
+              </w:rPr>
+              <w:t>3.1 (3.8)</w:t>
             </w:r>
           </w:p>
         </w:tc>
@@ -989,7 +1397,7 @@
         <w:tc>
           <w:tcPr>
             <w:cnfStyle w:val="001000000000" w:firstRow="0" w:lastRow="0" w:firstColumn="1" w:lastColumn="0" w:oddVBand="0" w:evenVBand="0" w:oddHBand="0" w:evenHBand="0" w:firstRowFirstColumn="0" w:firstRowLastColumn="0" w:lastRowFirstColumn="0" w:lastRowLastColumn="0"/>
-            <w:tcW w:w="4590" w:type="dxa"/>
+            <w:tcW w:w="3588" w:type="dxa"/>
             <w:vAlign w:val="center"/>
           </w:tcPr>
           <w:p>
@@ -1010,7 +1418,7 @@
         </w:tc>
         <w:tc>
           <w:tcPr>
-            <w:tcW w:w="1710" w:type="dxa"/>
+            <w:tcW w:w="1465" w:type="dxa"/>
           </w:tcPr>
           <w:p>
             <w:pPr>
@@ -1030,7 +1438,7 @@
         </w:tc>
         <w:tc>
           <w:tcPr>
-            <w:tcW w:w="1980" w:type="dxa"/>
+            <w:tcW w:w="1337" w:type="dxa"/>
           </w:tcPr>
           <w:p>
             <w:pPr>
@@ -1045,6 +1453,46 @@
                 <w:rFonts w:ascii="Arial" w:hAnsi="Arial" w:cs="Arial"/>
               </w:rPr>
               <w:t>28.3 (6.9)</w:t>
+            </w:r>
+          </w:p>
+        </w:tc>
+        <w:tc>
+          <w:tcPr>
+            <w:tcW w:w="1597" w:type="dxa"/>
+          </w:tcPr>
+          <w:p>
+            <w:pPr>
+              <w:jc w:val="center"/>
+              <w:cnfStyle w:val="000000000000" w:firstRow="0" w:lastRow="0" w:firstColumn="0" w:lastColumn="0" w:oddVBand="0" w:evenVBand="0" w:oddHBand="0" w:evenHBand="0" w:firstRowFirstColumn="0" w:firstRowLastColumn="0" w:lastRowFirstColumn="0" w:lastRowLastColumn="0"/>
+              <w:rPr>
+                <w:rFonts w:ascii="Arial" w:hAnsi="Arial" w:cs="Arial"/>
+              </w:rPr>
+            </w:pPr>
+            <w:r>
+              <w:rPr>
+                <w:rFonts w:ascii="Arial" w:hAnsi="Arial" w:cs="Arial"/>
+              </w:rPr>
+              <w:t>1.6 (1.4)</w:t>
+            </w:r>
+          </w:p>
+        </w:tc>
+        <w:tc>
+          <w:tcPr>
+            <w:tcW w:w="1553" w:type="dxa"/>
+          </w:tcPr>
+          <w:p>
+            <w:pPr>
+              <w:jc w:val="center"/>
+              <w:cnfStyle w:val="000000000000" w:firstRow="0" w:lastRow="0" w:firstColumn="0" w:lastColumn="0" w:oddVBand="0" w:evenVBand="0" w:oddHBand="0" w:evenHBand="0" w:firstRowFirstColumn="0" w:firstRowLastColumn="0" w:lastRowFirstColumn="0" w:lastRowLastColumn="0"/>
+              <w:rPr>
+                <w:rFonts w:ascii="Arial" w:hAnsi="Arial" w:cs="Arial"/>
+              </w:rPr>
+            </w:pPr>
+            <w:r>
+              <w:rPr>
+                <w:rFonts w:ascii="Arial" w:hAnsi="Arial" w:cs="Arial"/>
+              </w:rPr>
+              <w:t>3.4 (3.7)</w:t>
             </w:r>
           </w:p>
         </w:tc>
@@ -1053,7 +1501,7 @@
         <w:tc>
           <w:tcPr>
             <w:cnfStyle w:val="001000000000" w:firstRow="0" w:lastRow="0" w:firstColumn="1" w:lastColumn="0" w:oddVBand="0" w:evenVBand="0" w:oddHBand="0" w:evenHBand="0" w:firstRowFirstColumn="0" w:firstRowLastColumn="0" w:lastRowFirstColumn="0" w:lastRowLastColumn="0"/>
-            <w:tcW w:w="4590" w:type="dxa"/>
+            <w:tcW w:w="3588" w:type="dxa"/>
             <w:vAlign w:val="center"/>
           </w:tcPr>
           <w:p>
@@ -1074,7 +1522,7 @@
         </w:tc>
         <w:tc>
           <w:tcPr>
-            <w:tcW w:w="1710" w:type="dxa"/>
+            <w:tcW w:w="1465" w:type="dxa"/>
           </w:tcPr>
           <w:p>
             <w:pPr>
@@ -1094,7 +1542,7 @@
         </w:tc>
         <w:tc>
           <w:tcPr>
-            <w:tcW w:w="1980" w:type="dxa"/>
+            <w:tcW w:w="1337" w:type="dxa"/>
           </w:tcPr>
           <w:p>
             <w:pPr>
@@ -1109,6 +1557,46 @@
                 <w:rFonts w:ascii="Arial" w:hAnsi="Arial" w:cs="Arial"/>
               </w:rPr>
               <w:t>30.4 (7.8)</w:t>
+            </w:r>
+          </w:p>
+        </w:tc>
+        <w:tc>
+          <w:tcPr>
+            <w:tcW w:w="1597" w:type="dxa"/>
+          </w:tcPr>
+          <w:p>
+            <w:pPr>
+              <w:jc w:val="center"/>
+              <w:cnfStyle w:val="000000000000" w:firstRow="0" w:lastRow="0" w:firstColumn="0" w:lastColumn="0" w:oddVBand="0" w:evenVBand="0" w:oddHBand="0" w:evenHBand="0" w:firstRowFirstColumn="0" w:firstRowLastColumn="0" w:lastRowFirstColumn="0" w:lastRowLastColumn="0"/>
+              <w:rPr>
+                <w:rFonts w:ascii="Arial" w:hAnsi="Arial" w:cs="Arial"/>
+              </w:rPr>
+            </w:pPr>
+            <w:r>
+              <w:rPr>
+                <w:rFonts w:ascii="Arial" w:hAnsi="Arial" w:cs="Arial"/>
+              </w:rPr>
+              <w:t>1.4 (1.3)</w:t>
+            </w:r>
+          </w:p>
+        </w:tc>
+        <w:tc>
+          <w:tcPr>
+            <w:tcW w:w="1553" w:type="dxa"/>
+          </w:tcPr>
+          <w:p>
+            <w:pPr>
+              <w:jc w:val="center"/>
+              <w:cnfStyle w:val="000000000000" w:firstRow="0" w:lastRow="0" w:firstColumn="0" w:lastColumn="0" w:oddVBand="0" w:evenVBand="0" w:oddHBand="0" w:evenHBand="0" w:firstRowFirstColumn="0" w:firstRowLastColumn="0" w:lastRowFirstColumn="0" w:lastRowLastColumn="0"/>
+              <w:rPr>
+                <w:rFonts w:ascii="Arial" w:hAnsi="Arial" w:cs="Arial"/>
+              </w:rPr>
+            </w:pPr>
+            <w:r>
+              <w:rPr>
+                <w:rFonts w:ascii="Arial" w:hAnsi="Arial" w:cs="Arial"/>
+              </w:rPr>
+              <w:t>3.5 (5.2)</w:t>
             </w:r>
           </w:p>
         </w:tc>
@@ -1117,7 +1605,7 @@
         <w:tc>
           <w:tcPr>
             <w:cnfStyle w:val="001000000000" w:firstRow="0" w:lastRow="0" w:firstColumn="1" w:lastColumn="0" w:oddVBand="0" w:evenVBand="0" w:oddHBand="0" w:evenHBand="0" w:firstRowFirstColumn="0" w:firstRowLastColumn="0" w:lastRowFirstColumn="0" w:lastRowLastColumn="0"/>
-            <w:tcW w:w="4590" w:type="dxa"/>
+            <w:tcW w:w="3588" w:type="dxa"/>
             <w:vAlign w:val="center"/>
           </w:tcPr>
           <w:p>
@@ -1138,7 +1626,7 @@
         </w:tc>
         <w:tc>
           <w:tcPr>
-            <w:tcW w:w="1710" w:type="dxa"/>
+            <w:tcW w:w="1465" w:type="dxa"/>
           </w:tcPr>
           <w:p>
             <w:pPr>
@@ -1158,7 +1646,7 @@
         </w:tc>
         <w:tc>
           <w:tcPr>
-            <w:tcW w:w="1980" w:type="dxa"/>
+            <w:tcW w:w="1337" w:type="dxa"/>
           </w:tcPr>
           <w:p>
             <w:pPr>
@@ -1173,6 +1661,46 @@
                 <w:rFonts w:ascii="Arial" w:hAnsi="Arial" w:cs="Arial"/>
               </w:rPr>
               <w:t>24.5 (4.5)</w:t>
+            </w:r>
+          </w:p>
+        </w:tc>
+        <w:tc>
+          <w:tcPr>
+            <w:tcW w:w="1597" w:type="dxa"/>
+          </w:tcPr>
+          <w:p>
+            <w:pPr>
+              <w:jc w:val="center"/>
+              <w:cnfStyle w:val="000000000000" w:firstRow="0" w:lastRow="0" w:firstColumn="0" w:lastColumn="0" w:oddVBand="0" w:evenVBand="0" w:oddHBand="0" w:evenHBand="0" w:firstRowFirstColumn="0" w:firstRowLastColumn="0" w:lastRowFirstColumn="0" w:lastRowLastColumn="0"/>
+              <w:rPr>
+                <w:rFonts w:ascii="Arial" w:hAnsi="Arial" w:cs="Arial"/>
+              </w:rPr>
+            </w:pPr>
+            <w:r>
+              <w:rPr>
+                <w:rFonts w:ascii="Arial" w:hAnsi="Arial" w:cs="Arial"/>
+              </w:rPr>
+              <w:t>1.7 (1.4)</w:t>
+            </w:r>
+          </w:p>
+        </w:tc>
+        <w:tc>
+          <w:tcPr>
+            <w:tcW w:w="1553" w:type="dxa"/>
+          </w:tcPr>
+          <w:p>
+            <w:pPr>
+              <w:jc w:val="center"/>
+              <w:cnfStyle w:val="000000000000" w:firstRow="0" w:lastRow="0" w:firstColumn="0" w:lastColumn="0" w:oddVBand="0" w:evenVBand="0" w:oddHBand="0" w:evenHBand="0" w:firstRowFirstColumn="0" w:firstRowLastColumn="0" w:lastRowFirstColumn="0" w:lastRowLastColumn="0"/>
+              <w:rPr>
+                <w:rFonts w:ascii="Arial" w:hAnsi="Arial" w:cs="Arial"/>
+              </w:rPr>
+            </w:pPr>
+            <w:r>
+              <w:rPr>
+                <w:rFonts w:ascii="Arial" w:hAnsi="Arial" w:cs="Arial"/>
+              </w:rPr>
+              <w:t>3.8 (6.5)</w:t>
             </w:r>
           </w:p>
         </w:tc>
@@ -1181,7 +1709,7 @@
         <w:tc>
           <w:tcPr>
             <w:cnfStyle w:val="001000000000" w:firstRow="0" w:lastRow="0" w:firstColumn="1" w:lastColumn="0" w:oddVBand="0" w:evenVBand="0" w:oddHBand="0" w:evenHBand="0" w:firstRowFirstColumn="0" w:firstRowLastColumn="0" w:lastRowFirstColumn="0" w:lastRowLastColumn="0"/>
-            <w:tcW w:w="4590" w:type="dxa"/>
+            <w:tcW w:w="3588" w:type="dxa"/>
             <w:vAlign w:val="center"/>
           </w:tcPr>
           <w:p>
@@ -1209,7 +1737,7 @@
         </w:tc>
         <w:tc>
           <w:tcPr>
-            <w:tcW w:w="1710" w:type="dxa"/>
+            <w:tcW w:w="1465" w:type="dxa"/>
           </w:tcPr>
           <w:p>
             <w:pPr>
@@ -1229,7 +1757,7 @@
         </w:tc>
         <w:tc>
           <w:tcPr>
-            <w:tcW w:w="1980" w:type="dxa"/>
+            <w:tcW w:w="1337" w:type="dxa"/>
           </w:tcPr>
           <w:p>
             <w:pPr>
@@ -1244,6 +1772,46 @@
                 <w:rFonts w:ascii="Arial" w:hAnsi="Arial" w:cs="Arial"/>
               </w:rPr>
               <w:t>29.8 (7.3)</w:t>
+            </w:r>
+          </w:p>
+        </w:tc>
+        <w:tc>
+          <w:tcPr>
+            <w:tcW w:w="1597" w:type="dxa"/>
+          </w:tcPr>
+          <w:p>
+            <w:pPr>
+              <w:jc w:val="center"/>
+              <w:cnfStyle w:val="000000000000" w:firstRow="0" w:lastRow="0" w:firstColumn="0" w:lastColumn="0" w:oddVBand="0" w:evenVBand="0" w:oddHBand="0" w:evenHBand="0" w:firstRowFirstColumn="0" w:firstRowLastColumn="0" w:lastRowFirstColumn="0" w:lastRowLastColumn="0"/>
+              <w:rPr>
+                <w:rFonts w:ascii="Arial" w:hAnsi="Arial" w:cs="Arial"/>
+              </w:rPr>
+            </w:pPr>
+            <w:r>
+              <w:rPr>
+                <w:rFonts w:ascii="Arial" w:hAnsi="Arial" w:cs="Arial"/>
+              </w:rPr>
+              <w:t>1.4 (0.9)</w:t>
+            </w:r>
+          </w:p>
+        </w:tc>
+        <w:tc>
+          <w:tcPr>
+            <w:tcW w:w="1553" w:type="dxa"/>
+          </w:tcPr>
+          <w:p>
+            <w:pPr>
+              <w:jc w:val="center"/>
+              <w:cnfStyle w:val="000000000000" w:firstRow="0" w:lastRow="0" w:firstColumn="0" w:lastColumn="0" w:oddVBand="0" w:evenVBand="0" w:oddHBand="0" w:evenHBand="0" w:firstRowFirstColumn="0" w:firstRowLastColumn="0" w:lastRowFirstColumn="0" w:lastRowLastColumn="0"/>
+              <w:rPr>
+                <w:rFonts w:ascii="Arial" w:hAnsi="Arial" w:cs="Arial"/>
+              </w:rPr>
+            </w:pPr>
+            <w:r>
+              <w:rPr>
+                <w:rFonts w:ascii="Arial" w:hAnsi="Arial" w:cs="Arial"/>
+              </w:rPr>
+              <w:t>3.3 (3.1)</w:t>
             </w:r>
           </w:p>
         </w:tc>
@@ -1252,7 +1820,7 @@
         <w:tc>
           <w:tcPr>
             <w:cnfStyle w:val="001000000000" w:firstRow="0" w:lastRow="0" w:firstColumn="1" w:lastColumn="0" w:oddVBand="0" w:evenVBand="0" w:oddHBand="0" w:evenHBand="0" w:firstRowFirstColumn="0" w:firstRowLastColumn="0" w:lastRowFirstColumn="0" w:lastRowLastColumn="0"/>
-            <w:tcW w:w="4590" w:type="dxa"/>
+            <w:tcW w:w="3588" w:type="dxa"/>
             <w:vAlign w:val="center"/>
           </w:tcPr>
           <w:p>
@@ -1271,21 +1839,49 @@
         </w:tc>
         <w:tc>
           <w:tcPr>
-            <w:tcW w:w="1710" w:type="dxa"/>
-          </w:tcPr>
-          <w:p>
-            <w:pPr>
-              <w:jc w:val="center"/>
-              <w:cnfStyle w:val="000000000000" w:firstRow="0" w:lastRow="0" w:firstColumn="0" w:lastColumn="0" w:oddVBand="0" w:evenVBand="0" w:oddHBand="0" w:evenHBand="0" w:firstRowFirstColumn="0" w:firstRowLastColumn="0" w:lastRowFirstColumn="0" w:lastRowLastColumn="0"/>
-              <w:rPr>
-                <w:rFonts w:ascii="Arial" w:hAnsi="Arial" w:cs="Arial"/>
-              </w:rPr>
-            </w:pPr>
-          </w:p>
-        </w:tc>
-        <w:tc>
-          <w:tcPr>
-            <w:tcW w:w="1980" w:type="dxa"/>
+            <w:tcW w:w="1465" w:type="dxa"/>
+          </w:tcPr>
+          <w:p>
+            <w:pPr>
+              <w:jc w:val="center"/>
+              <w:cnfStyle w:val="000000000000" w:firstRow="0" w:lastRow="0" w:firstColumn="0" w:lastColumn="0" w:oddVBand="0" w:evenVBand="0" w:oddHBand="0" w:evenHBand="0" w:firstRowFirstColumn="0" w:firstRowLastColumn="0" w:lastRowFirstColumn="0" w:lastRowLastColumn="0"/>
+              <w:rPr>
+                <w:rFonts w:ascii="Arial" w:hAnsi="Arial" w:cs="Arial"/>
+              </w:rPr>
+            </w:pPr>
+          </w:p>
+        </w:tc>
+        <w:tc>
+          <w:tcPr>
+            <w:tcW w:w="1337" w:type="dxa"/>
+          </w:tcPr>
+          <w:p>
+            <w:pPr>
+              <w:jc w:val="center"/>
+              <w:cnfStyle w:val="000000000000" w:firstRow="0" w:lastRow="0" w:firstColumn="0" w:lastColumn="0" w:oddVBand="0" w:evenVBand="0" w:oddHBand="0" w:evenHBand="0" w:firstRowFirstColumn="0" w:firstRowLastColumn="0" w:lastRowFirstColumn="0" w:lastRowLastColumn="0"/>
+              <w:rPr>
+                <w:rFonts w:ascii="Arial" w:hAnsi="Arial" w:cs="Arial"/>
+              </w:rPr>
+            </w:pPr>
+          </w:p>
+        </w:tc>
+        <w:tc>
+          <w:tcPr>
+            <w:tcW w:w="1597" w:type="dxa"/>
+          </w:tcPr>
+          <w:p>
+            <w:pPr>
+              <w:jc w:val="center"/>
+              <w:cnfStyle w:val="000000000000" w:firstRow="0" w:lastRow="0" w:firstColumn="0" w:lastColumn="0" w:oddVBand="0" w:evenVBand="0" w:oddHBand="0" w:evenHBand="0" w:firstRowFirstColumn="0" w:firstRowLastColumn="0" w:lastRowFirstColumn="0" w:lastRowLastColumn="0"/>
+              <w:rPr>
+                <w:rFonts w:ascii="Arial" w:hAnsi="Arial" w:cs="Arial"/>
+              </w:rPr>
+            </w:pPr>
+          </w:p>
+        </w:tc>
+        <w:tc>
+          <w:tcPr>
+            <w:tcW w:w="1553" w:type="dxa"/>
           </w:tcPr>
           <w:p>
             <w:pPr>
@@ -1302,7 +1898,7 @@
         <w:tc>
           <w:tcPr>
             <w:cnfStyle w:val="001000000000" w:firstRow="0" w:lastRow="0" w:firstColumn="1" w:lastColumn="0" w:oddVBand="0" w:evenVBand="0" w:oddHBand="0" w:evenHBand="0" w:firstRowFirstColumn="0" w:firstRowLastColumn="0" w:lastRowFirstColumn="0" w:lastRowLastColumn="0"/>
-            <w:tcW w:w="4590" w:type="dxa"/>
+            <w:tcW w:w="3588" w:type="dxa"/>
             <w:vAlign w:val="center"/>
           </w:tcPr>
           <w:p>
@@ -1345,7 +1941,7 @@
         </w:tc>
         <w:tc>
           <w:tcPr>
-            <w:tcW w:w="1710" w:type="dxa"/>
+            <w:tcW w:w="1465" w:type="dxa"/>
           </w:tcPr>
           <w:p>
             <w:pPr>
@@ -1365,7 +1961,7 @@
         </w:tc>
         <w:tc>
           <w:tcPr>
-            <w:tcW w:w="1980" w:type="dxa"/>
+            <w:tcW w:w="1337" w:type="dxa"/>
           </w:tcPr>
           <w:p>
             <w:pPr>
@@ -1380,6 +1976,46 @@
                 <w:rFonts w:ascii="Arial" w:hAnsi="Arial" w:cs="Arial"/>
               </w:rPr>
               <w:t>29.3 (6.3)</w:t>
+            </w:r>
+          </w:p>
+        </w:tc>
+        <w:tc>
+          <w:tcPr>
+            <w:tcW w:w="1597" w:type="dxa"/>
+          </w:tcPr>
+          <w:p>
+            <w:pPr>
+              <w:jc w:val="center"/>
+              <w:cnfStyle w:val="000000000000" w:firstRow="0" w:lastRow="0" w:firstColumn="0" w:lastColumn="0" w:oddVBand="0" w:evenVBand="0" w:oddHBand="0" w:evenHBand="0" w:firstRowFirstColumn="0" w:firstRowLastColumn="0" w:lastRowFirstColumn="0" w:lastRowLastColumn="0"/>
+              <w:rPr>
+                <w:rFonts w:ascii="Arial" w:hAnsi="Arial" w:cs="Arial"/>
+              </w:rPr>
+            </w:pPr>
+            <w:r>
+              <w:rPr>
+                <w:rFonts w:ascii="Arial" w:hAnsi="Arial" w:cs="Arial"/>
+              </w:rPr>
+              <w:t>1.2 (1.1)</w:t>
+            </w:r>
+          </w:p>
+        </w:tc>
+        <w:tc>
+          <w:tcPr>
+            <w:tcW w:w="1553" w:type="dxa"/>
+          </w:tcPr>
+          <w:p>
+            <w:pPr>
+              <w:jc w:val="center"/>
+              <w:cnfStyle w:val="000000000000" w:firstRow="0" w:lastRow="0" w:firstColumn="0" w:lastColumn="0" w:oddVBand="0" w:evenVBand="0" w:oddHBand="0" w:evenHBand="0" w:firstRowFirstColumn="0" w:firstRowLastColumn="0" w:lastRowFirstColumn="0" w:lastRowLastColumn="0"/>
+              <w:rPr>
+                <w:rFonts w:ascii="Arial" w:hAnsi="Arial" w:cs="Arial"/>
+              </w:rPr>
+            </w:pPr>
+            <w:r>
+              <w:rPr>
+                <w:rFonts w:ascii="Arial" w:hAnsi="Arial" w:cs="Arial"/>
+              </w:rPr>
+              <w:t>2.8 (4.3)</w:t>
             </w:r>
           </w:p>
         </w:tc>
@@ -1388,7 +2024,7 @@
         <w:tc>
           <w:tcPr>
             <w:cnfStyle w:val="001000000000" w:firstRow="0" w:lastRow="0" w:firstColumn="1" w:lastColumn="0" w:oddVBand="0" w:evenVBand="0" w:oddHBand="0" w:evenHBand="0" w:firstRowFirstColumn="0" w:firstRowLastColumn="0" w:lastRowFirstColumn="0" w:lastRowLastColumn="0"/>
-            <w:tcW w:w="4590" w:type="dxa"/>
+            <w:tcW w:w="3588" w:type="dxa"/>
             <w:vAlign w:val="center"/>
           </w:tcPr>
           <w:p>
@@ -1448,7 +2084,7 @@
         </w:tc>
         <w:tc>
           <w:tcPr>
-            <w:tcW w:w="1710" w:type="dxa"/>
+            <w:tcW w:w="1465" w:type="dxa"/>
           </w:tcPr>
           <w:p>
             <w:pPr>
@@ -1468,7 +2104,7 @@
         </w:tc>
         <w:tc>
           <w:tcPr>
-            <w:tcW w:w="1980" w:type="dxa"/>
+            <w:tcW w:w="1337" w:type="dxa"/>
           </w:tcPr>
           <w:p>
             <w:pPr>
@@ -1483,6 +2119,46 @@
                 <w:rFonts w:ascii="Arial" w:hAnsi="Arial" w:cs="Arial"/>
               </w:rPr>
               <w:t>28.8 (7.3)</w:t>
+            </w:r>
+          </w:p>
+        </w:tc>
+        <w:tc>
+          <w:tcPr>
+            <w:tcW w:w="1597" w:type="dxa"/>
+          </w:tcPr>
+          <w:p>
+            <w:pPr>
+              <w:jc w:val="center"/>
+              <w:cnfStyle w:val="000000000000" w:firstRow="0" w:lastRow="0" w:firstColumn="0" w:lastColumn="0" w:oddVBand="0" w:evenVBand="0" w:oddHBand="0" w:evenHBand="0" w:firstRowFirstColumn="0" w:firstRowLastColumn="0" w:lastRowFirstColumn="0" w:lastRowLastColumn="0"/>
+              <w:rPr>
+                <w:rFonts w:ascii="Arial" w:hAnsi="Arial" w:cs="Arial"/>
+              </w:rPr>
+            </w:pPr>
+            <w:r>
+              <w:rPr>
+                <w:rFonts w:ascii="Arial" w:hAnsi="Arial" w:cs="Arial"/>
+              </w:rPr>
+              <w:t>1.3 (1.3)</w:t>
+            </w:r>
+          </w:p>
+        </w:tc>
+        <w:tc>
+          <w:tcPr>
+            <w:tcW w:w="1553" w:type="dxa"/>
+          </w:tcPr>
+          <w:p>
+            <w:pPr>
+              <w:jc w:val="center"/>
+              <w:cnfStyle w:val="000000000000" w:firstRow="0" w:lastRow="0" w:firstColumn="0" w:lastColumn="0" w:oddVBand="0" w:evenVBand="0" w:oddHBand="0" w:evenHBand="0" w:firstRowFirstColumn="0" w:firstRowLastColumn="0" w:lastRowFirstColumn="0" w:lastRowLastColumn="0"/>
+              <w:rPr>
+                <w:rFonts w:ascii="Arial" w:hAnsi="Arial" w:cs="Arial"/>
+              </w:rPr>
+            </w:pPr>
+            <w:r>
+              <w:rPr>
+                <w:rFonts w:ascii="Arial" w:hAnsi="Arial" w:cs="Arial"/>
+              </w:rPr>
+              <w:t>2.9 (4.0)</w:t>
             </w:r>
           </w:p>
         </w:tc>
@@ -1491,7 +2167,7 @@
         <w:tc>
           <w:tcPr>
             <w:cnfStyle w:val="001000000000" w:firstRow="0" w:lastRow="0" w:firstColumn="1" w:lastColumn="0" w:oddVBand="0" w:evenVBand="0" w:oddHBand="0" w:evenHBand="0" w:firstRowFirstColumn="0" w:firstRowLastColumn="0" w:lastRowFirstColumn="0" w:lastRowLastColumn="0"/>
-            <w:tcW w:w="4590" w:type="dxa"/>
+            <w:tcW w:w="3588" w:type="dxa"/>
             <w:vAlign w:val="center"/>
           </w:tcPr>
           <w:p>
@@ -1512,13 +2188,14 @@
                 <w:rFonts w:ascii="Arial" w:hAnsi="Arial" w:cs="Arial"/>
                 <w:b w:val="0"/>
               </w:rPr>
-              <w:t>High school graduate / GED / Equivalent</w:t>
-            </w:r>
-          </w:p>
-        </w:tc>
-        <w:tc>
-          <w:tcPr>
-            <w:tcW w:w="1710" w:type="dxa"/>
+              <w:t>High school graduate / GED</w:t>
+            </w:r>
+          </w:p>
+        </w:tc>
+        <w:tc>
+          <w:tcPr>
+            <w:tcW w:w="1465" w:type="dxa"/>
+            <w:vAlign w:val="center"/>
           </w:tcPr>
           <w:p>
             <w:pPr>
@@ -1538,7 +2215,8 @@
         </w:tc>
         <w:tc>
           <w:tcPr>
-            <w:tcW w:w="1980" w:type="dxa"/>
+            <w:tcW w:w="1337" w:type="dxa"/>
+            <w:vAlign w:val="center"/>
           </w:tcPr>
           <w:p>
             <w:pPr>
@@ -1553,6 +2231,46 @@
                 <w:rFonts w:ascii="Arial" w:hAnsi="Arial" w:cs="Arial"/>
               </w:rPr>
               <w:t>29.6 (7.3)</w:t>
+            </w:r>
+          </w:p>
+        </w:tc>
+        <w:tc>
+          <w:tcPr>
+            <w:tcW w:w="1597" w:type="dxa"/>
+          </w:tcPr>
+          <w:p>
+            <w:pPr>
+              <w:jc w:val="center"/>
+              <w:cnfStyle w:val="000000000000" w:firstRow="0" w:lastRow="0" w:firstColumn="0" w:lastColumn="0" w:oddVBand="0" w:evenVBand="0" w:oddHBand="0" w:evenHBand="0" w:firstRowFirstColumn="0" w:firstRowLastColumn="0" w:lastRowFirstColumn="0" w:lastRowLastColumn="0"/>
+              <w:rPr>
+                <w:rFonts w:ascii="Arial" w:hAnsi="Arial" w:cs="Arial"/>
+              </w:rPr>
+            </w:pPr>
+            <w:r>
+              <w:rPr>
+                <w:rFonts w:ascii="Arial" w:hAnsi="Arial" w:cs="Arial"/>
+              </w:rPr>
+              <w:t>1.4 (1.2)</w:t>
+            </w:r>
+          </w:p>
+        </w:tc>
+        <w:tc>
+          <w:tcPr>
+            <w:tcW w:w="1553" w:type="dxa"/>
+          </w:tcPr>
+          <w:p>
+            <w:pPr>
+              <w:jc w:val="center"/>
+              <w:cnfStyle w:val="000000000000" w:firstRow="0" w:lastRow="0" w:firstColumn="0" w:lastColumn="0" w:oddVBand="0" w:evenVBand="0" w:oddHBand="0" w:evenHBand="0" w:firstRowFirstColumn="0" w:firstRowLastColumn="0" w:lastRowFirstColumn="0" w:lastRowLastColumn="0"/>
+              <w:rPr>
+                <w:rFonts w:ascii="Arial" w:hAnsi="Arial" w:cs="Arial"/>
+              </w:rPr>
+            </w:pPr>
+            <w:r>
+              <w:rPr>
+                <w:rFonts w:ascii="Arial" w:hAnsi="Arial" w:cs="Arial"/>
+              </w:rPr>
+              <w:t>3.4 (4.5)</w:t>
             </w:r>
           </w:p>
         </w:tc>
@@ -1561,14 +2279,14 @@
         <w:tc>
           <w:tcPr>
             <w:cnfStyle w:val="001000000000" w:firstRow="0" w:lastRow="0" w:firstColumn="1" w:lastColumn="0" w:oddVBand="0" w:evenVBand="0" w:oddHBand="0" w:evenHBand="0" w:firstRowFirstColumn="0" w:firstRowLastColumn="0" w:lastRowFirstColumn="0" w:lastRowLastColumn="0"/>
-            <w:tcW w:w="4590" w:type="dxa"/>
+            <w:tcW w:w="3588" w:type="dxa"/>
             <w:vAlign w:val="center"/>
           </w:tcPr>
           <w:p>
             <w:pPr>
               <w:rPr>
                 <w:rFonts w:ascii="Arial" w:hAnsi="Arial" w:cs="Arial"/>
-                <w:b w:val="0"/>
+                <w:bCs w:val="0"/>
               </w:rPr>
             </w:pPr>
             <w:r>
@@ -1582,29 +2300,14 @@
                 <w:rFonts w:ascii="Arial" w:hAnsi="Arial" w:cs="Arial"/>
                 <w:b w:val="0"/>
               </w:rPr>
-              <w:t xml:space="preserve">Some college or </w:t>
-            </w:r>
-            <w:proofErr w:type="gramStart"/>
-            <w:r>
-              <w:rPr>
-                <w:rFonts w:ascii="Arial" w:hAnsi="Arial" w:cs="Arial"/>
-                <w:b w:val="0"/>
-              </w:rPr>
-              <w:t>Associate’s</w:t>
-            </w:r>
-            <w:proofErr w:type="gramEnd"/>
-            <w:r>
-              <w:rPr>
-                <w:rFonts w:ascii="Arial" w:hAnsi="Arial" w:cs="Arial"/>
-                <w:b w:val="0"/>
-              </w:rPr>
-              <w:t xml:space="preserve"> degree</w:t>
-            </w:r>
-          </w:p>
-        </w:tc>
-        <w:tc>
-          <w:tcPr>
-            <w:tcW w:w="1710" w:type="dxa"/>
+              <w:t xml:space="preserve">Some college or Associate’s </w:t>
+            </w:r>
+          </w:p>
+        </w:tc>
+        <w:tc>
+          <w:tcPr>
+            <w:tcW w:w="1465" w:type="dxa"/>
+            <w:vAlign w:val="center"/>
           </w:tcPr>
           <w:p>
             <w:pPr>
@@ -1624,7 +2327,8 @@
         </w:tc>
         <w:tc>
           <w:tcPr>
-            <w:tcW w:w="1980" w:type="dxa"/>
+            <w:tcW w:w="1337" w:type="dxa"/>
+            <w:vAlign w:val="center"/>
           </w:tcPr>
           <w:p>
             <w:pPr>
@@ -1639,6 +2343,46 @@
                 <w:rFonts w:ascii="Arial" w:hAnsi="Arial" w:cs="Arial"/>
               </w:rPr>
               <w:t>29.3 (7.5)</w:t>
+            </w:r>
+          </w:p>
+        </w:tc>
+        <w:tc>
+          <w:tcPr>
+            <w:tcW w:w="1597" w:type="dxa"/>
+          </w:tcPr>
+          <w:p>
+            <w:pPr>
+              <w:jc w:val="center"/>
+              <w:cnfStyle w:val="000000000000" w:firstRow="0" w:lastRow="0" w:firstColumn="0" w:lastColumn="0" w:oddVBand="0" w:evenVBand="0" w:oddHBand="0" w:evenHBand="0" w:firstRowFirstColumn="0" w:firstRowLastColumn="0" w:lastRowFirstColumn="0" w:lastRowLastColumn="0"/>
+              <w:rPr>
+                <w:rFonts w:ascii="Arial" w:hAnsi="Arial" w:cs="Arial"/>
+              </w:rPr>
+            </w:pPr>
+            <w:r>
+              <w:rPr>
+                <w:rFonts w:ascii="Arial" w:hAnsi="Arial" w:cs="Arial"/>
+              </w:rPr>
+              <w:t>1.4 (1.4)</w:t>
+            </w:r>
+          </w:p>
+        </w:tc>
+        <w:tc>
+          <w:tcPr>
+            <w:tcW w:w="1553" w:type="dxa"/>
+          </w:tcPr>
+          <w:p>
+            <w:pPr>
+              <w:jc w:val="center"/>
+              <w:cnfStyle w:val="000000000000" w:firstRow="0" w:lastRow="0" w:firstColumn="0" w:lastColumn="0" w:oddVBand="0" w:evenVBand="0" w:oddHBand="0" w:evenHBand="0" w:firstRowFirstColumn="0" w:firstRowLastColumn="0" w:lastRowFirstColumn="0" w:lastRowLastColumn="0"/>
+              <w:rPr>
+                <w:rFonts w:ascii="Arial" w:hAnsi="Arial" w:cs="Arial"/>
+              </w:rPr>
+            </w:pPr>
+            <w:r>
+              <w:rPr>
+                <w:rFonts w:ascii="Arial" w:hAnsi="Arial" w:cs="Arial"/>
+              </w:rPr>
+              <w:t>3.1 (3.7)</w:t>
             </w:r>
           </w:p>
         </w:tc>
@@ -1647,7 +2391,7 @@
         <w:tc>
           <w:tcPr>
             <w:cnfStyle w:val="001000000000" w:firstRow="0" w:lastRow="0" w:firstColumn="1" w:lastColumn="0" w:oddVBand="0" w:evenVBand="0" w:oddHBand="0" w:evenHBand="0" w:firstRowFirstColumn="0" w:firstRowLastColumn="0" w:lastRowFirstColumn="0" w:lastRowLastColumn="0"/>
-            <w:tcW w:w="4590" w:type="dxa"/>
+            <w:tcW w:w="3588" w:type="dxa"/>
             <w:vAlign w:val="center"/>
           </w:tcPr>
           <w:p>
@@ -1674,7 +2418,7 @@
         </w:tc>
         <w:tc>
           <w:tcPr>
-            <w:tcW w:w="1710" w:type="dxa"/>
+            <w:tcW w:w="1465" w:type="dxa"/>
           </w:tcPr>
           <w:p>
             <w:pPr>
@@ -1694,7 +2438,7 @@
         </w:tc>
         <w:tc>
           <w:tcPr>
-            <w:tcW w:w="1980" w:type="dxa"/>
+            <w:tcW w:w="1337" w:type="dxa"/>
           </w:tcPr>
           <w:p>
             <w:pPr>
@@ -1709,6 +2453,46 @@
                 <w:rFonts w:ascii="Arial" w:hAnsi="Arial" w:cs="Arial"/>
               </w:rPr>
               <w:t>27.4 (6.4)</w:t>
+            </w:r>
+          </w:p>
+        </w:tc>
+        <w:tc>
+          <w:tcPr>
+            <w:tcW w:w="1597" w:type="dxa"/>
+          </w:tcPr>
+          <w:p>
+            <w:pPr>
+              <w:jc w:val="center"/>
+              <w:cnfStyle w:val="000000000000" w:firstRow="0" w:lastRow="0" w:firstColumn="0" w:lastColumn="0" w:oddVBand="0" w:evenVBand="0" w:oddHBand="0" w:evenHBand="0" w:firstRowFirstColumn="0" w:firstRowLastColumn="0" w:lastRowFirstColumn="0" w:lastRowLastColumn="0"/>
+              <w:rPr>
+                <w:rFonts w:ascii="Arial" w:hAnsi="Arial" w:cs="Arial"/>
+              </w:rPr>
+            </w:pPr>
+            <w:r>
+              <w:rPr>
+                <w:rFonts w:ascii="Arial" w:hAnsi="Arial" w:cs="Arial"/>
+              </w:rPr>
+              <w:t>1.7 (1.4)</w:t>
+            </w:r>
+          </w:p>
+        </w:tc>
+        <w:tc>
+          <w:tcPr>
+            <w:tcW w:w="1553" w:type="dxa"/>
+          </w:tcPr>
+          <w:p>
+            <w:pPr>
+              <w:jc w:val="center"/>
+              <w:cnfStyle w:val="000000000000" w:firstRow="0" w:lastRow="0" w:firstColumn="0" w:lastColumn="0" w:oddVBand="0" w:evenVBand="0" w:oddHBand="0" w:evenHBand="0" w:firstRowFirstColumn="0" w:firstRowLastColumn="0" w:lastRowFirstColumn="0" w:lastRowLastColumn="0"/>
+              <w:rPr>
+                <w:rFonts w:ascii="Arial" w:hAnsi="Arial" w:cs="Arial"/>
+              </w:rPr>
+            </w:pPr>
+            <w:r>
+              <w:rPr>
+                <w:rFonts w:ascii="Arial" w:hAnsi="Arial" w:cs="Arial"/>
+              </w:rPr>
+              <w:t>3.4 (3.8)</w:t>
             </w:r>
           </w:p>
         </w:tc>
@@ -1717,7 +2501,7 @@
         <w:tc>
           <w:tcPr>
             <w:cnfStyle w:val="001000000000" w:firstRow="0" w:lastRow="0" w:firstColumn="1" w:lastColumn="0" w:oddVBand="0" w:evenVBand="0" w:oddHBand="0" w:evenHBand="0" w:firstRowFirstColumn="0" w:firstRowLastColumn="0" w:lastRowFirstColumn="0" w:lastRowLastColumn="0"/>
-            <w:tcW w:w="4590" w:type="dxa"/>
+            <w:tcW w:w="3588" w:type="dxa"/>
             <w:vAlign w:val="center"/>
           </w:tcPr>
           <w:p>
@@ -1738,45 +2522,27 @@
         </w:tc>
         <w:tc>
           <w:tcPr>
-            <w:tcW w:w="1710" w:type="dxa"/>
-          </w:tcPr>
-          <w:p>
-            <w:pPr>
-              <w:jc w:val="center"/>
-              <w:cnfStyle w:val="000000000000" w:firstRow="0" w:lastRow="0" w:firstColumn="0" w:lastColumn="0" w:oddVBand="0" w:evenVBand="0" w:oddHBand="0" w:evenHBand="0" w:firstRowFirstColumn="0" w:firstRowLastColumn="0" w:lastRowFirstColumn="0" w:lastRowLastColumn="0"/>
-              <w:rPr>
-                <w:rFonts w:ascii="Arial" w:hAnsi="Arial" w:cs="Arial"/>
-              </w:rPr>
-            </w:pPr>
-            <w:r>
-              <w:rPr>
-                <w:rFonts w:ascii="Arial" w:hAnsi="Arial" w:cs="Arial"/>
-              </w:rPr>
-              <w:t>71</w:t>
-            </w:r>
-            <w:r>
-              <w:rPr>
-                <w:rFonts w:ascii="Arial" w:hAnsi="Arial" w:cs="Arial"/>
-              </w:rPr>
-              <w:t xml:space="preserve"> (</w:t>
-            </w:r>
-            <w:r>
-              <w:rPr>
-                <w:rFonts w:ascii="Arial" w:hAnsi="Arial" w:cs="Arial"/>
-              </w:rPr>
-              <w:t>3.6</w:t>
-            </w:r>
-            <w:r>
-              <w:rPr>
-                <w:rFonts w:ascii="Arial" w:hAnsi="Arial" w:cs="Arial"/>
-              </w:rPr>
-              <w:t>)</w:t>
-            </w:r>
-          </w:p>
-        </w:tc>
-        <w:tc>
-          <w:tcPr>
-            <w:tcW w:w="1980" w:type="dxa"/>
+            <w:tcW w:w="1465" w:type="dxa"/>
+          </w:tcPr>
+          <w:p>
+            <w:pPr>
+              <w:jc w:val="center"/>
+              <w:cnfStyle w:val="000000000000" w:firstRow="0" w:lastRow="0" w:firstColumn="0" w:lastColumn="0" w:oddVBand="0" w:evenVBand="0" w:oddHBand="0" w:evenHBand="0" w:firstRowFirstColumn="0" w:firstRowLastColumn="0" w:lastRowFirstColumn="0" w:lastRowLastColumn="0"/>
+              <w:rPr>
+                <w:rFonts w:ascii="Arial" w:hAnsi="Arial" w:cs="Arial"/>
+              </w:rPr>
+            </w:pPr>
+            <w:r>
+              <w:rPr>
+                <w:rFonts w:ascii="Arial" w:hAnsi="Arial" w:cs="Arial"/>
+              </w:rPr>
+              <w:t>71 (3.6)</w:t>
+            </w:r>
+          </w:p>
+        </w:tc>
+        <w:tc>
+          <w:tcPr>
+            <w:tcW w:w="1337" w:type="dxa"/>
           </w:tcPr>
           <w:p>
             <w:pPr>
@@ -1791,11 +2557,163 @@
                 <w:rFonts w:ascii="Arial" w:hAnsi="Arial" w:cs="Arial"/>
               </w:rPr>
               <w:t>29.3 (8.9)</w:t>
+            </w:r>
+          </w:p>
+        </w:tc>
+        <w:tc>
+          <w:tcPr>
+            <w:tcW w:w="1597" w:type="dxa"/>
+          </w:tcPr>
+          <w:p>
+            <w:pPr>
+              <w:jc w:val="center"/>
+              <w:cnfStyle w:val="000000000000" w:firstRow="0" w:lastRow="0" w:firstColumn="0" w:lastColumn="0" w:oddVBand="0" w:evenVBand="0" w:oddHBand="0" w:evenHBand="0" w:firstRowFirstColumn="0" w:firstRowLastColumn="0" w:lastRowFirstColumn="0" w:lastRowLastColumn="0"/>
+              <w:rPr>
+                <w:rFonts w:ascii="Arial" w:hAnsi="Arial" w:cs="Arial"/>
+              </w:rPr>
+            </w:pPr>
+            <w:r>
+              <w:rPr>
+                <w:rFonts w:ascii="Arial" w:hAnsi="Arial" w:cs="Arial"/>
+              </w:rPr>
+              <w:t>1.3 (1.1)</w:t>
+            </w:r>
+          </w:p>
+        </w:tc>
+        <w:tc>
+          <w:tcPr>
+            <w:tcW w:w="1553" w:type="dxa"/>
+          </w:tcPr>
+          <w:p>
+            <w:pPr>
+              <w:jc w:val="center"/>
+              <w:cnfStyle w:val="000000000000" w:firstRow="0" w:lastRow="0" w:firstColumn="0" w:lastColumn="0" w:oddVBand="0" w:evenVBand="0" w:oddHBand="0" w:evenHBand="0" w:firstRowFirstColumn="0" w:firstRowLastColumn="0" w:lastRowFirstColumn="0" w:lastRowLastColumn="0"/>
+              <w:rPr>
+                <w:rFonts w:ascii="Arial" w:hAnsi="Arial" w:cs="Arial"/>
+              </w:rPr>
+            </w:pPr>
+            <w:r>
+              <w:rPr>
+                <w:rFonts w:ascii="Arial" w:hAnsi="Arial" w:cs="Arial"/>
+              </w:rPr>
+              <w:t>3.1 (3.5)</w:t>
             </w:r>
           </w:p>
         </w:tc>
       </w:tr>
     </w:tbl>
+    <w:p>
+      <w:pPr>
+        <w:spacing w:after="0" w:line="240" w:lineRule="auto"/>
+        <w:rPr>
+          <w:rFonts w:ascii="Arial" w:hAnsi="Arial" w:cs="Arial"/>
+          <w:color w:val="000000"/>
+        </w:rPr>
+      </w:pPr>
+      <w:r>
+        <w:rPr>
+          <w:rFonts w:ascii="Arial" w:hAnsi="Arial" w:cs="Arial"/>
+          <w:color w:val="000000"/>
+        </w:rPr>
+        <w:t>BMI = Body mass index</w:t>
+      </w:r>
+      <w:r>
+        <w:rPr>
+          <w:rFonts w:ascii="Arial" w:hAnsi="Arial" w:cs="Arial"/>
+          <w:color w:val="000000"/>
+        </w:rPr>
+        <w:t xml:space="preserve">; </w:t>
+      </w:r>
+      <w:r>
+        <w:rPr>
+          <w:rFonts w:ascii="Arial" w:hAnsi="Arial" w:cs="Arial"/>
+          <w:color w:val="000000"/>
+        </w:rPr>
+        <w:t xml:space="preserve">GED = General Education </w:t>
+      </w:r>
+      <w:r>
+        <w:rPr>
+          <w:rFonts w:ascii="Arial" w:hAnsi="Arial" w:cs="Arial"/>
+          <w:color w:val="000000"/>
+        </w:rPr>
+        <w:t>Diploma</w:t>
+      </w:r>
+      <w:r>
+        <w:rPr>
+          <w:rFonts w:ascii="Arial" w:hAnsi="Arial" w:cs="Arial"/>
+          <w:color w:val="000000"/>
+        </w:rPr>
+        <w:t xml:space="preserve">; </w:t>
+      </w:r>
+      <w:r>
+        <w:rPr>
+          <w:rFonts w:ascii="Arial" w:hAnsi="Arial" w:cs="Arial"/>
+          <w:color w:val="000000"/>
+        </w:rPr>
+        <w:t>IQR = Interquartile range; PFOA =</w:t>
+      </w:r>
+      <w:r>
+        <w:t xml:space="preserve"> </w:t>
+      </w:r>
+      <w:r>
+        <w:rPr>
+          <w:rFonts w:ascii="Arial" w:hAnsi="Arial" w:cs="Arial"/>
+          <w:color w:val="000000"/>
+        </w:rPr>
+        <w:t>n-perfluorooctanoic acid (ng/mL)</w:t>
+      </w:r>
+      <w:r>
+        <w:rPr>
+          <w:rFonts w:ascii="Arial" w:hAnsi="Arial" w:cs="Arial"/>
+          <w:color w:val="000000"/>
+        </w:rPr>
+        <w:t xml:space="preserve">; PFOS = </w:t>
+      </w:r>
+      <w:r>
+        <w:rPr>
+          <w:rFonts w:ascii="Arial" w:hAnsi="Arial" w:cs="Arial"/>
+          <w:color w:val="000000"/>
+        </w:rPr>
+        <w:t>n-</w:t>
+      </w:r>
+      <w:proofErr w:type="spellStart"/>
+      <w:r>
+        <w:rPr>
+          <w:rFonts w:ascii="Arial" w:hAnsi="Arial" w:cs="Arial"/>
+          <w:color w:val="000000"/>
+        </w:rPr>
+        <w:t>perfluorooctane</w:t>
+      </w:r>
+      <w:proofErr w:type="spellEnd"/>
+      <w:r>
+        <w:rPr>
+          <w:rFonts w:ascii="Arial" w:hAnsi="Arial" w:cs="Arial"/>
+          <w:color w:val="000000"/>
+        </w:rPr>
+        <w:t xml:space="preserve"> sulfonic acid (ng/mL)</w:t>
+      </w:r>
+      <w:r>
+        <w:rPr>
+          <w:rFonts w:ascii="Arial" w:hAnsi="Arial" w:cs="Arial"/>
+          <w:color w:val="000000"/>
+        </w:rPr>
+        <w:t>;</w:t>
+      </w:r>
+      <w:r>
+        <w:rPr>
+          <w:rFonts w:ascii="Arial" w:hAnsi="Arial" w:cs="Arial"/>
+          <w:color w:val="000000"/>
+        </w:rPr>
+        <w:t xml:space="preserve"> </w:t>
+      </w:r>
+      <w:r>
+        <w:rPr>
+          <w:rFonts w:ascii="Arial" w:hAnsi="Arial" w:cs="Arial"/>
+          <w:color w:val="000000"/>
+        </w:rPr>
+        <w:t>SD = Standard deviation</w:t>
+      </w:r>
+    </w:p>
     <w:p>
       <w:pPr>
         <w:spacing w:after="0" w:line="240" w:lineRule="auto"/>
@@ -1830,6 +2748,8 @@
         </w:rPr>
         <w:t>Age was stratified into 12-19 (adolescents) and 20+ (adults) in sensitivity analyses</w:t>
       </w:r>
+      <w:bookmarkStart w:id="0" w:name="_GoBack"/>
+      <w:bookmarkEnd w:id="0"/>
     </w:p>
     <w:p>
       <w:pPr>
@@ -1859,10 +2779,8 @@
           <w:rFonts w:ascii="Arial" w:hAnsi="Arial" w:cs="Arial"/>
           <w:color w:val="000000"/>
         </w:rPr>
-        <w:t>Includes individuals who completed 12th grade but did not receive a diploma)</w:t>
+        <w:t>Includes individuals who completed 12th grade but did not receive a diploma</w:t>
       </w:r>
-      <w:bookmarkStart w:id="0" w:name="_GoBack"/>
-      <w:bookmarkEnd w:id="0"/>
     </w:p>
     <w:sectPr>
       <w:pgSz w:w="12240" w:h="15840"/>

</xml_diff>

<commit_message>
creating pc1-3 loadings image
</commit_message>
<xml_diff>
--- a/figs_tables_final_paper/Table_1_Final_Paper.docx
+++ b/figs_tables_final_paper/Table_1_Final_Paper.docx
@@ -141,12 +141,21 @@
                 <w:rFonts w:ascii="Arial" w:hAnsi="Arial" w:cs="Arial"/>
               </w:rPr>
             </w:pPr>
+            <w:proofErr w:type="spellStart"/>
             <w:r>
               <w:rPr>
                 <w:rFonts w:ascii="Arial" w:hAnsi="Arial" w:cs="Arial"/>
               </w:rPr>
               <w:t>PFOA</w:t>
             </w:r>
+            <w:r>
+              <w:rPr>
+                <w:rFonts w:ascii="Arial" w:hAnsi="Arial" w:cs="Arial"/>
+                <w:vertAlign w:val="superscript"/>
+              </w:rPr>
+              <w:t>c</w:t>
+            </w:r>
+            <w:proofErr w:type="spellEnd"/>
           </w:p>
         </w:tc>
         <w:tc>
@@ -161,12 +170,21 @@
                 <w:rFonts w:ascii="Arial" w:hAnsi="Arial" w:cs="Arial"/>
               </w:rPr>
             </w:pPr>
+            <w:proofErr w:type="spellStart"/>
             <w:r>
               <w:rPr>
                 <w:rFonts w:ascii="Arial" w:hAnsi="Arial" w:cs="Arial"/>
               </w:rPr>
               <w:t>PFOS</w:t>
             </w:r>
+            <w:r>
+              <w:rPr>
+                <w:rFonts w:ascii="Arial" w:hAnsi="Arial" w:cs="Arial"/>
+                <w:vertAlign w:val="superscript"/>
+              </w:rPr>
+              <w:t>c</w:t>
+            </w:r>
+            <w:proofErr w:type="spellEnd"/>
           </w:p>
         </w:tc>
       </w:tr>
@@ -2660,7 +2678,7 @@
           <w:rFonts w:ascii="Arial" w:hAnsi="Arial" w:cs="Arial"/>
           <w:color w:val="000000"/>
         </w:rPr>
-        <w:t>n-perfluorooctanoic acid (ng/mL)</w:t>
+        <w:t>n-perfluorooctanoic acid</w:t>
       </w:r>
       <w:r>
         <w:rPr>
@@ -2690,7 +2708,7 @@
           <w:rFonts w:ascii="Arial" w:hAnsi="Arial" w:cs="Arial"/>
           <w:color w:val="000000"/>
         </w:rPr>
-        <w:t xml:space="preserve"> sulfonic acid (ng/mL)</w:t>
+        <w:t xml:space="preserve"> sulfonic acid</w:t>
       </w:r>
       <w:r>
         <w:rPr>
@@ -2748,8 +2766,6 @@
         </w:rPr>
         <w:t>Age was stratified into 12-19 (adolescents) and 20+ (adults) in sensitivity analyses</w:t>
       </w:r>
-      <w:bookmarkStart w:id="0" w:name="_GoBack"/>
-      <w:bookmarkEnd w:id="0"/>
     </w:p>
     <w:p>
       <w:pPr>
@@ -2781,6 +2797,39 @@
         </w:rPr>
         <w:t>Includes individuals who completed 12th grade but did not receive a diploma</w:t>
       </w:r>
+    </w:p>
+    <w:p>
+      <w:pPr>
+        <w:spacing w:after="0" w:line="240" w:lineRule="auto"/>
+        <w:rPr>
+          <w:rFonts w:ascii="Arial" w:hAnsi="Arial" w:cs="Arial"/>
+          <w:color w:val="000000"/>
+        </w:rPr>
+      </w:pPr>
+      <w:r>
+        <w:rPr>
+          <w:rFonts w:ascii="Arial" w:hAnsi="Arial" w:cs="Arial"/>
+          <w:color w:val="000000"/>
+          <w:vertAlign w:val="superscript"/>
+        </w:rPr>
+        <w:t>c</w:t>
+      </w:r>
+      <w:r>
+        <w:rPr>
+          <w:rFonts w:ascii="Arial" w:hAnsi="Arial" w:cs="Arial"/>
+          <w:color w:val="000000"/>
+        </w:rPr>
+        <w:t xml:space="preserve"> Concentration of analyte detected in blood </w:t>
+      </w:r>
+      <w:r>
+        <w:rPr>
+          <w:rFonts w:ascii="Arial" w:hAnsi="Arial" w:cs="Arial"/>
+          <w:color w:val="000000"/>
+        </w:rPr>
+        <w:t>(ng/mL)</w:t>
+      </w:r>
+      <w:bookmarkStart w:id="0" w:name="_GoBack"/>
+      <w:bookmarkEnd w:id="0"/>
     </w:p>
     <w:sectPr>
       <w:pgSz w:w="12240" w:h="15840"/>

</xml_diff>

<commit_message>
revise table 1 to include median and IQR for BMI instead of mean and sd
</commit_message>
<xml_diff>
--- a/figs_tables_final_paper/Table_1_Final_Paper.docx
+++ b/figs_tables_final_paper/Table_1_Final_Paper.docx
@@ -49,9 +49,9 @@
         <w:tblLook w:val="06A0" w:firstRow="1" w:lastRow="0" w:firstColumn="1" w:lastColumn="0" w:noHBand="1" w:noVBand="1"/>
       </w:tblPr>
       <w:tblGrid>
-        <w:gridCol w:w="3588"/>
-        <w:gridCol w:w="1465"/>
-        <w:gridCol w:w="1337"/>
+        <w:gridCol w:w="3330"/>
+        <w:gridCol w:w="1440"/>
+        <w:gridCol w:w="1620"/>
         <w:gridCol w:w="1597"/>
         <w:gridCol w:w="1553"/>
       </w:tblGrid>
@@ -63,7 +63,7 @@
         <w:tc>
           <w:tcPr>
             <w:cnfStyle w:val="001000000000" w:firstRow="0" w:lastRow="0" w:firstColumn="1" w:lastColumn="0" w:oddVBand="0" w:evenVBand="0" w:oddHBand="0" w:evenHBand="0" w:firstRowFirstColumn="0" w:firstRowLastColumn="0" w:lastRowFirstColumn="0" w:lastRowLastColumn="0"/>
-            <w:tcW w:w="3588" w:type="dxa"/>
+            <w:tcW w:w="3330" w:type="dxa"/>
             <w:vMerge w:val="restart"/>
             <w:tcBorders>
               <w:top w:val="single" w:sz="4" w:space="0" w:color="7F7F7F" w:themeColor="text1" w:themeTint="80"/>
@@ -87,7 +87,7 @@
         </w:tc>
         <w:tc>
           <w:tcPr>
-            <w:tcW w:w="1465" w:type="dxa"/>
+            <w:tcW w:w="1440" w:type="dxa"/>
           </w:tcPr>
           <w:p>
             <w:pPr>
@@ -109,7 +109,7 @@
         </w:tc>
         <w:tc>
           <w:tcPr>
-            <w:tcW w:w="1337" w:type="dxa"/>
+            <w:tcW w:w="1620" w:type="dxa"/>
           </w:tcPr>
           <w:p>
             <w:pPr>
@@ -195,7 +195,7 @@
         <w:tc>
           <w:tcPr>
             <w:cnfStyle w:val="001000000000" w:firstRow="0" w:lastRow="0" w:firstColumn="1" w:lastColumn="0" w:oddVBand="0" w:evenVBand="0" w:oddHBand="0" w:evenHBand="0" w:firstRowFirstColumn="0" w:firstRowLastColumn="0" w:lastRowFirstColumn="0" w:lastRowLastColumn="0"/>
-            <w:tcW w:w="3588" w:type="dxa"/>
+            <w:tcW w:w="3330" w:type="dxa"/>
             <w:vMerge/>
             <w:tcBorders>
               <w:top w:val="single" w:sz="4" w:space="0" w:color="7F7F7F" w:themeColor="text1" w:themeTint="80"/>
@@ -213,7 +213,7 @@
         </w:tc>
         <w:tc>
           <w:tcPr>
-            <w:tcW w:w="1465" w:type="dxa"/>
+            <w:tcW w:w="1440" w:type="dxa"/>
             <w:tcBorders>
               <w:top w:val="single" w:sz="4" w:space="0" w:color="7F7F7F" w:themeColor="text1" w:themeTint="80"/>
               <w:bottom w:val="single" w:sz="4" w:space="0" w:color="auto"/>
@@ -237,7 +237,7 @@
         </w:tc>
         <w:tc>
           <w:tcPr>
-            <w:tcW w:w="1337" w:type="dxa"/>
+            <w:tcW w:w="1620" w:type="dxa"/>
             <w:tcBorders>
               <w:top w:val="single" w:sz="4" w:space="0" w:color="7F7F7F" w:themeColor="text1" w:themeTint="80"/>
               <w:bottom w:val="single" w:sz="4" w:space="0" w:color="auto"/>
@@ -256,7 +256,25 @@
               <w:rPr>
                 <w:rFonts w:ascii="Arial" w:hAnsi="Arial" w:cs="Arial"/>
               </w:rPr>
-              <w:t>Mean (SD)</w:t>
+              <w:t>Median</w:t>
+            </w:r>
+            <w:r>
+              <w:rPr>
+                <w:rFonts w:ascii="Arial" w:hAnsi="Arial" w:cs="Arial"/>
+              </w:rPr>
+              <w:t xml:space="preserve"> (</w:t>
+            </w:r>
+            <w:r>
+              <w:rPr>
+                <w:rFonts w:ascii="Arial" w:hAnsi="Arial" w:cs="Arial"/>
+              </w:rPr>
+              <w:t>IQR</w:t>
+            </w:r>
+            <w:r>
+              <w:rPr>
+                <w:rFonts w:ascii="Arial" w:hAnsi="Arial" w:cs="Arial"/>
+              </w:rPr>
+              <w:t>)</w:t>
             </w:r>
           </w:p>
         </w:tc>
@@ -313,7 +331,7 @@
         <w:tc>
           <w:tcPr>
             <w:cnfStyle w:val="001000000000" w:firstRow="0" w:lastRow="0" w:firstColumn="1" w:lastColumn="0" w:oddVBand="0" w:evenVBand="0" w:oddHBand="0" w:evenHBand="0" w:firstRowFirstColumn="0" w:firstRowLastColumn="0" w:lastRowFirstColumn="0" w:lastRowLastColumn="0"/>
-            <w:tcW w:w="3588" w:type="dxa"/>
+            <w:tcW w:w="3330" w:type="dxa"/>
             <w:tcBorders>
               <w:top w:val="single" w:sz="4" w:space="0" w:color="auto"/>
             </w:tcBorders>
@@ -335,7 +353,7 @@
         </w:tc>
         <w:tc>
           <w:tcPr>
-            <w:tcW w:w="1465" w:type="dxa"/>
+            <w:tcW w:w="1440" w:type="dxa"/>
             <w:tcBorders>
               <w:top w:val="single" w:sz="4" w:space="0" w:color="auto"/>
             </w:tcBorders>
@@ -358,7 +376,7 @@
         </w:tc>
         <w:tc>
           <w:tcPr>
-            <w:tcW w:w="1337" w:type="dxa"/>
+            <w:tcW w:w="1620" w:type="dxa"/>
             <w:tcBorders>
               <w:top w:val="single" w:sz="4" w:space="0" w:color="auto"/>
             </w:tcBorders>
@@ -375,7 +393,7 @@
               <w:rPr>
                 <w:rFonts w:ascii="Arial" w:hAnsi="Arial" w:cs="Arial"/>
               </w:rPr>
-              <w:t>28.9 (7.2)</w:t>
+              <w:t>27.8 (9.1)</w:t>
             </w:r>
           </w:p>
         </w:tc>
@@ -430,7 +448,7 @@
         <w:tc>
           <w:tcPr>
             <w:cnfStyle w:val="001000000000" w:firstRow="0" w:lastRow="0" w:firstColumn="1" w:lastColumn="0" w:oddVBand="0" w:evenVBand="0" w:oddHBand="0" w:evenHBand="0" w:firstRowFirstColumn="0" w:firstRowLastColumn="0" w:lastRowFirstColumn="0" w:lastRowLastColumn="0"/>
-            <w:tcW w:w="3588" w:type="dxa"/>
+            <w:tcW w:w="3330" w:type="dxa"/>
             <w:vAlign w:val="center"/>
           </w:tcPr>
           <w:p>
@@ -449,21 +467,21 @@
         </w:tc>
         <w:tc>
           <w:tcPr>
-            <w:tcW w:w="1465" w:type="dxa"/>
-          </w:tcPr>
-          <w:p>
-            <w:pPr>
-              <w:jc w:val="center"/>
-              <w:cnfStyle w:val="000000000000" w:firstRow="0" w:lastRow="0" w:firstColumn="0" w:lastColumn="0" w:oddVBand="0" w:evenVBand="0" w:oddHBand="0" w:evenHBand="0" w:firstRowFirstColumn="0" w:firstRowLastColumn="0" w:lastRowFirstColumn="0" w:lastRowLastColumn="0"/>
-              <w:rPr>
-                <w:rFonts w:ascii="Arial" w:hAnsi="Arial" w:cs="Arial"/>
-              </w:rPr>
-            </w:pPr>
-          </w:p>
-        </w:tc>
-        <w:tc>
-          <w:tcPr>
-            <w:tcW w:w="1337" w:type="dxa"/>
+            <w:tcW w:w="1440" w:type="dxa"/>
+          </w:tcPr>
+          <w:p>
+            <w:pPr>
+              <w:jc w:val="center"/>
+              <w:cnfStyle w:val="000000000000" w:firstRow="0" w:lastRow="0" w:firstColumn="0" w:lastColumn="0" w:oddVBand="0" w:evenVBand="0" w:oddHBand="0" w:evenHBand="0" w:firstRowFirstColumn="0" w:firstRowLastColumn="0" w:lastRowFirstColumn="0" w:lastRowLastColumn="0"/>
+              <w:rPr>
+                <w:rFonts w:ascii="Arial" w:hAnsi="Arial" w:cs="Arial"/>
+              </w:rPr>
+            </w:pPr>
+          </w:p>
+        </w:tc>
+        <w:tc>
+          <w:tcPr>
+            <w:tcW w:w="1620" w:type="dxa"/>
           </w:tcPr>
           <w:p>
             <w:pPr>
@@ -508,7 +526,7 @@
         <w:tc>
           <w:tcPr>
             <w:cnfStyle w:val="001000000000" w:firstRow="0" w:lastRow="0" w:firstColumn="1" w:lastColumn="0" w:oddVBand="0" w:evenVBand="0" w:oddHBand="0" w:evenHBand="0" w:firstRowFirstColumn="0" w:firstRowLastColumn="0" w:lastRowFirstColumn="0" w:lastRowLastColumn="0"/>
-            <w:tcW w:w="3588" w:type="dxa"/>
+            <w:tcW w:w="3330" w:type="dxa"/>
             <w:vAlign w:val="center"/>
           </w:tcPr>
           <w:p>
@@ -529,7 +547,7 @@
         </w:tc>
         <w:tc>
           <w:tcPr>
-            <w:tcW w:w="1465" w:type="dxa"/>
+            <w:tcW w:w="1440" w:type="dxa"/>
           </w:tcPr>
           <w:p>
             <w:pPr>
@@ -549,21 +567,21 @@
         </w:tc>
         <w:tc>
           <w:tcPr>
-            <w:tcW w:w="1337" w:type="dxa"/>
-          </w:tcPr>
-          <w:p>
-            <w:pPr>
-              <w:jc w:val="center"/>
-              <w:cnfStyle w:val="000000000000" w:firstRow="0" w:lastRow="0" w:firstColumn="0" w:lastColumn="0" w:oddVBand="0" w:evenVBand="0" w:oddHBand="0" w:evenHBand="0" w:firstRowFirstColumn="0" w:firstRowLastColumn="0" w:lastRowFirstColumn="0" w:lastRowLastColumn="0"/>
-              <w:rPr>
-                <w:rFonts w:ascii="Arial" w:hAnsi="Arial" w:cs="Arial"/>
-              </w:rPr>
-            </w:pPr>
-            <w:r>
-              <w:rPr>
-                <w:rFonts w:ascii="Arial" w:hAnsi="Arial" w:cs="Arial"/>
-              </w:rPr>
-              <w:t>28.1 (6.6)</w:t>
+            <w:tcW w:w="1620" w:type="dxa"/>
+          </w:tcPr>
+          <w:p>
+            <w:pPr>
+              <w:jc w:val="center"/>
+              <w:cnfStyle w:val="000000000000" w:firstRow="0" w:lastRow="0" w:firstColumn="0" w:lastColumn="0" w:oddVBand="0" w:evenVBand="0" w:oddHBand="0" w:evenHBand="0" w:firstRowFirstColumn="0" w:firstRowLastColumn="0" w:lastRowFirstColumn="0" w:lastRowLastColumn="0"/>
+              <w:rPr>
+                <w:rFonts w:ascii="Arial" w:hAnsi="Arial" w:cs="Arial"/>
+              </w:rPr>
+            </w:pPr>
+            <w:r>
+              <w:rPr>
+                <w:rFonts w:ascii="Arial" w:hAnsi="Arial" w:cs="Arial"/>
+              </w:rPr>
+              <w:t>27.3 (7.85)</w:t>
             </w:r>
           </w:p>
         </w:tc>
@@ -612,7 +630,7 @@
         <w:tc>
           <w:tcPr>
             <w:cnfStyle w:val="001000000000" w:firstRow="0" w:lastRow="0" w:firstColumn="1" w:lastColumn="0" w:oddVBand="0" w:evenVBand="0" w:oddHBand="0" w:evenHBand="0" w:firstRowFirstColumn="0" w:firstRowLastColumn="0" w:lastRowFirstColumn="0" w:lastRowLastColumn="0"/>
-            <w:tcW w:w="3588" w:type="dxa"/>
+            <w:tcW w:w="3330" w:type="dxa"/>
             <w:vAlign w:val="center"/>
           </w:tcPr>
           <w:p>
@@ -633,7 +651,7 @@
         </w:tc>
         <w:tc>
           <w:tcPr>
-            <w:tcW w:w="1465" w:type="dxa"/>
+            <w:tcW w:w="1440" w:type="dxa"/>
           </w:tcPr>
           <w:p>
             <w:pPr>
@@ -653,21 +671,21 @@
         </w:tc>
         <w:tc>
           <w:tcPr>
-            <w:tcW w:w="1337" w:type="dxa"/>
-          </w:tcPr>
-          <w:p>
-            <w:pPr>
-              <w:jc w:val="center"/>
-              <w:cnfStyle w:val="000000000000" w:firstRow="0" w:lastRow="0" w:firstColumn="0" w:lastColumn="0" w:oddVBand="0" w:evenVBand="0" w:oddHBand="0" w:evenHBand="0" w:firstRowFirstColumn="0" w:firstRowLastColumn="0" w:lastRowFirstColumn="0" w:lastRowLastColumn="0"/>
-              <w:rPr>
-                <w:rFonts w:ascii="Arial" w:hAnsi="Arial" w:cs="Arial"/>
-              </w:rPr>
-            </w:pPr>
-            <w:r>
-              <w:rPr>
-                <w:rFonts w:ascii="Arial" w:hAnsi="Arial" w:cs="Arial"/>
-              </w:rPr>
-              <w:t>29.5 (7.6)</w:t>
+            <w:tcW w:w="1620" w:type="dxa"/>
+          </w:tcPr>
+          <w:p>
+            <w:pPr>
+              <w:jc w:val="center"/>
+              <w:cnfStyle w:val="000000000000" w:firstRow="0" w:lastRow="0" w:firstColumn="0" w:lastColumn="0" w:oddVBand="0" w:evenVBand="0" w:oddHBand="0" w:evenHBand="0" w:firstRowFirstColumn="0" w:firstRowLastColumn="0" w:lastRowFirstColumn="0" w:lastRowLastColumn="0"/>
+              <w:rPr>
+                <w:rFonts w:ascii="Arial" w:hAnsi="Arial" w:cs="Arial"/>
+              </w:rPr>
+            </w:pPr>
+            <w:r>
+              <w:rPr>
+                <w:rFonts w:ascii="Arial" w:hAnsi="Arial" w:cs="Arial"/>
+              </w:rPr>
+              <w:t>28.6 (10.2)</w:t>
             </w:r>
           </w:p>
         </w:tc>
@@ -716,7 +734,7 @@
         <w:tc>
           <w:tcPr>
             <w:cnfStyle w:val="001000000000" w:firstRow="0" w:lastRow="0" w:firstColumn="1" w:lastColumn="0" w:oddVBand="0" w:evenVBand="0" w:oddHBand="0" w:evenHBand="0" w:firstRowFirstColumn="0" w:firstRowLastColumn="0" w:lastRowFirstColumn="0" w:lastRowLastColumn="0"/>
-            <w:tcW w:w="3588" w:type="dxa"/>
+            <w:tcW w:w="3330" w:type="dxa"/>
             <w:vAlign w:val="center"/>
           </w:tcPr>
           <w:p>
@@ -744,21 +762,21 @@
         </w:tc>
         <w:tc>
           <w:tcPr>
-            <w:tcW w:w="1465" w:type="dxa"/>
-          </w:tcPr>
-          <w:p>
-            <w:pPr>
-              <w:jc w:val="center"/>
-              <w:cnfStyle w:val="000000000000" w:firstRow="0" w:lastRow="0" w:firstColumn="0" w:lastColumn="0" w:oddVBand="0" w:evenVBand="0" w:oddHBand="0" w:evenHBand="0" w:firstRowFirstColumn="0" w:firstRowLastColumn="0" w:lastRowFirstColumn="0" w:lastRowLastColumn="0"/>
-              <w:rPr>
-                <w:rFonts w:ascii="Arial" w:hAnsi="Arial" w:cs="Arial"/>
-              </w:rPr>
-            </w:pPr>
-          </w:p>
-        </w:tc>
-        <w:tc>
-          <w:tcPr>
-            <w:tcW w:w="1337" w:type="dxa"/>
+            <w:tcW w:w="1440" w:type="dxa"/>
+          </w:tcPr>
+          <w:p>
+            <w:pPr>
+              <w:jc w:val="center"/>
+              <w:cnfStyle w:val="000000000000" w:firstRow="0" w:lastRow="0" w:firstColumn="0" w:lastColumn="0" w:oddVBand="0" w:evenVBand="0" w:oddHBand="0" w:evenHBand="0" w:firstRowFirstColumn="0" w:firstRowLastColumn="0" w:lastRowFirstColumn="0" w:lastRowLastColumn="0"/>
+              <w:rPr>
+                <w:rFonts w:ascii="Arial" w:hAnsi="Arial" w:cs="Arial"/>
+              </w:rPr>
+            </w:pPr>
+          </w:p>
+        </w:tc>
+        <w:tc>
+          <w:tcPr>
+            <w:tcW w:w="1620" w:type="dxa"/>
           </w:tcPr>
           <w:p>
             <w:pPr>
@@ -803,7 +821,7 @@
         <w:tc>
           <w:tcPr>
             <w:cnfStyle w:val="001000000000" w:firstRow="0" w:lastRow="0" w:firstColumn="1" w:lastColumn="0" w:oddVBand="0" w:evenVBand="0" w:oddHBand="0" w:evenHBand="0" w:firstRowFirstColumn="0" w:firstRowLastColumn="0" w:lastRowFirstColumn="0" w:lastRowLastColumn="0"/>
-            <w:tcW w:w="3588" w:type="dxa"/>
+            <w:tcW w:w="3330" w:type="dxa"/>
             <w:vAlign w:val="center"/>
           </w:tcPr>
           <w:p>
@@ -831,7 +849,7 @@
         </w:tc>
         <w:tc>
           <w:tcPr>
-            <w:tcW w:w="1465" w:type="dxa"/>
+            <w:tcW w:w="1440" w:type="dxa"/>
           </w:tcPr>
           <w:p>
             <w:pPr>
@@ -851,21 +869,21 @@
         </w:tc>
         <w:tc>
           <w:tcPr>
-            <w:tcW w:w="1337" w:type="dxa"/>
-          </w:tcPr>
-          <w:p>
-            <w:pPr>
-              <w:jc w:val="center"/>
-              <w:cnfStyle w:val="000000000000" w:firstRow="0" w:lastRow="0" w:firstColumn="0" w:lastColumn="0" w:oddVBand="0" w:evenVBand="0" w:oddHBand="0" w:evenHBand="0" w:firstRowFirstColumn="0" w:firstRowLastColumn="0" w:lastRowFirstColumn="0" w:lastRowLastColumn="0"/>
-              <w:rPr>
-                <w:rFonts w:ascii="Arial" w:hAnsi="Arial" w:cs="Arial"/>
-              </w:rPr>
-            </w:pPr>
-            <w:r>
-              <w:rPr>
-                <w:rFonts w:ascii="Arial" w:hAnsi="Arial" w:cs="Arial"/>
-              </w:rPr>
-              <w:t>24.6 (6.3)</w:t>
+            <w:tcW w:w="1620" w:type="dxa"/>
+          </w:tcPr>
+          <w:p>
+            <w:pPr>
+              <w:jc w:val="center"/>
+              <w:cnfStyle w:val="000000000000" w:firstRow="0" w:lastRow="0" w:firstColumn="0" w:lastColumn="0" w:oddVBand="0" w:evenVBand="0" w:oddHBand="0" w:evenHBand="0" w:firstRowFirstColumn="0" w:firstRowLastColumn="0" w:lastRowFirstColumn="0" w:lastRowLastColumn="0"/>
+              <w:rPr>
+                <w:rFonts w:ascii="Arial" w:hAnsi="Arial" w:cs="Arial"/>
+              </w:rPr>
+            </w:pPr>
+            <w:r>
+              <w:rPr>
+                <w:rFonts w:ascii="Arial" w:hAnsi="Arial" w:cs="Arial"/>
+              </w:rPr>
+              <w:t>23.6 (7.5)</w:t>
             </w:r>
           </w:p>
         </w:tc>
@@ -914,7 +932,7 @@
         <w:tc>
           <w:tcPr>
             <w:cnfStyle w:val="001000000000" w:firstRow="0" w:lastRow="0" w:firstColumn="1" w:lastColumn="0" w:oddVBand="0" w:evenVBand="0" w:oddHBand="0" w:evenHBand="0" w:firstRowFirstColumn="0" w:firstRowLastColumn="0" w:lastRowFirstColumn="0" w:lastRowLastColumn="0"/>
-            <w:tcW w:w="3588" w:type="dxa"/>
+            <w:tcW w:w="3330" w:type="dxa"/>
             <w:vAlign w:val="center"/>
           </w:tcPr>
           <w:p>
@@ -942,7 +960,7 @@
         </w:tc>
         <w:tc>
           <w:tcPr>
-            <w:tcW w:w="1465" w:type="dxa"/>
+            <w:tcW w:w="1440" w:type="dxa"/>
           </w:tcPr>
           <w:p>
             <w:pPr>
@@ -962,21 +980,21 @@
         </w:tc>
         <w:tc>
           <w:tcPr>
-            <w:tcW w:w="1337" w:type="dxa"/>
-          </w:tcPr>
-          <w:p>
-            <w:pPr>
-              <w:jc w:val="center"/>
-              <w:cnfStyle w:val="000000000000" w:firstRow="0" w:lastRow="0" w:firstColumn="0" w:lastColumn="0" w:oddVBand="0" w:evenVBand="0" w:oddHBand="0" w:evenHBand="0" w:firstRowFirstColumn="0" w:firstRowLastColumn="0" w:lastRowFirstColumn="0" w:lastRowLastColumn="0"/>
-              <w:rPr>
-                <w:rFonts w:ascii="Arial" w:hAnsi="Arial" w:cs="Arial"/>
-              </w:rPr>
-            </w:pPr>
-            <w:r>
-              <w:rPr>
-                <w:rFonts w:ascii="Arial" w:hAnsi="Arial" w:cs="Arial"/>
-              </w:rPr>
-              <w:t>29.8 (7.0)</w:t>
+            <w:tcW w:w="1620" w:type="dxa"/>
+          </w:tcPr>
+          <w:p>
+            <w:pPr>
+              <w:jc w:val="center"/>
+              <w:cnfStyle w:val="000000000000" w:firstRow="0" w:lastRow="0" w:firstColumn="0" w:lastColumn="0" w:oddVBand="0" w:evenVBand="0" w:oddHBand="0" w:evenHBand="0" w:firstRowFirstColumn="0" w:firstRowLastColumn="0" w:lastRowFirstColumn="0" w:lastRowLastColumn="0"/>
+              <w:rPr>
+                <w:rFonts w:ascii="Arial" w:hAnsi="Arial" w:cs="Arial"/>
+              </w:rPr>
+            </w:pPr>
+            <w:r>
+              <w:rPr>
+                <w:rFonts w:ascii="Arial" w:hAnsi="Arial" w:cs="Arial"/>
+              </w:rPr>
+              <w:t>28.8 (9)</w:t>
             </w:r>
           </w:p>
         </w:tc>
@@ -1025,7 +1043,7 @@
         <w:tc>
           <w:tcPr>
             <w:cnfStyle w:val="001000000000" w:firstRow="0" w:lastRow="0" w:firstColumn="1" w:lastColumn="0" w:oddVBand="0" w:evenVBand="0" w:oddHBand="0" w:evenHBand="0" w:firstRowFirstColumn="0" w:firstRowLastColumn="0" w:lastRowFirstColumn="0" w:lastRowLastColumn="0"/>
-            <w:tcW w:w="3588" w:type="dxa"/>
+            <w:tcW w:w="3330" w:type="dxa"/>
             <w:vAlign w:val="center"/>
           </w:tcPr>
           <w:p>
@@ -1046,7 +1064,7 @@
         </w:tc>
         <w:tc>
           <w:tcPr>
-            <w:tcW w:w="1465" w:type="dxa"/>
+            <w:tcW w:w="1440" w:type="dxa"/>
           </w:tcPr>
           <w:p>
             <w:pPr>
@@ -1066,7 +1084,7 @@
         </w:tc>
         <w:tc>
           <w:tcPr>
-            <w:tcW w:w="1337" w:type="dxa"/>
+            <w:tcW w:w="1620" w:type="dxa"/>
           </w:tcPr>
           <w:p>
             <w:pPr>
@@ -1129,7 +1147,7 @@
         <w:tc>
           <w:tcPr>
             <w:cnfStyle w:val="001000000000" w:firstRow="0" w:lastRow="0" w:firstColumn="1" w:lastColumn="0" w:oddVBand="0" w:evenVBand="0" w:oddHBand="0" w:evenHBand="0" w:firstRowFirstColumn="0" w:firstRowLastColumn="0" w:lastRowFirstColumn="0" w:lastRowLastColumn="0"/>
-            <w:tcW w:w="3588" w:type="dxa"/>
+            <w:tcW w:w="3330" w:type="dxa"/>
             <w:vAlign w:val="center"/>
           </w:tcPr>
           <w:p>
@@ -1148,21 +1166,21 @@
         </w:tc>
         <w:tc>
           <w:tcPr>
-            <w:tcW w:w="1465" w:type="dxa"/>
-          </w:tcPr>
-          <w:p>
-            <w:pPr>
-              <w:jc w:val="center"/>
-              <w:cnfStyle w:val="000000000000" w:firstRow="0" w:lastRow="0" w:firstColumn="0" w:lastColumn="0" w:oddVBand="0" w:evenVBand="0" w:oddHBand="0" w:evenHBand="0" w:firstRowFirstColumn="0" w:firstRowLastColumn="0" w:lastRowFirstColumn="0" w:lastRowLastColumn="0"/>
-              <w:rPr>
-                <w:rFonts w:ascii="Arial" w:hAnsi="Arial" w:cs="Arial"/>
-              </w:rPr>
-            </w:pPr>
-          </w:p>
-        </w:tc>
-        <w:tc>
-          <w:tcPr>
-            <w:tcW w:w="1337" w:type="dxa"/>
+            <w:tcW w:w="1440" w:type="dxa"/>
+          </w:tcPr>
+          <w:p>
+            <w:pPr>
+              <w:jc w:val="center"/>
+              <w:cnfStyle w:val="000000000000" w:firstRow="0" w:lastRow="0" w:firstColumn="0" w:lastColumn="0" w:oddVBand="0" w:evenVBand="0" w:oddHBand="0" w:evenHBand="0" w:firstRowFirstColumn="0" w:firstRowLastColumn="0" w:lastRowFirstColumn="0" w:lastRowLastColumn="0"/>
+              <w:rPr>
+                <w:rFonts w:ascii="Arial" w:hAnsi="Arial" w:cs="Arial"/>
+              </w:rPr>
+            </w:pPr>
+          </w:p>
+        </w:tc>
+        <w:tc>
+          <w:tcPr>
+            <w:tcW w:w="1620" w:type="dxa"/>
           </w:tcPr>
           <w:p>
             <w:pPr>
@@ -1207,7 +1225,7 @@
         <w:tc>
           <w:tcPr>
             <w:cnfStyle w:val="001000000000" w:firstRow="0" w:lastRow="0" w:firstColumn="1" w:lastColumn="0" w:oddVBand="0" w:evenVBand="0" w:oddHBand="0" w:evenHBand="0" w:firstRowFirstColumn="0" w:firstRowLastColumn="0" w:lastRowFirstColumn="0" w:lastRowLastColumn="0"/>
-            <w:tcW w:w="3588" w:type="dxa"/>
+            <w:tcW w:w="3330" w:type="dxa"/>
             <w:vAlign w:val="center"/>
           </w:tcPr>
           <w:p>
@@ -1228,7 +1246,7 @@
         </w:tc>
         <w:tc>
           <w:tcPr>
-            <w:tcW w:w="1465" w:type="dxa"/>
+            <w:tcW w:w="1440" w:type="dxa"/>
           </w:tcPr>
           <w:p>
             <w:pPr>
@@ -1248,21 +1266,21 @@
         </w:tc>
         <w:tc>
           <w:tcPr>
-            <w:tcW w:w="1337" w:type="dxa"/>
-          </w:tcPr>
-          <w:p>
-            <w:pPr>
-              <w:jc w:val="center"/>
-              <w:cnfStyle w:val="000000000000" w:firstRow="0" w:lastRow="0" w:firstColumn="0" w:lastColumn="0" w:oddVBand="0" w:evenVBand="0" w:oddHBand="0" w:evenHBand="0" w:firstRowFirstColumn="0" w:firstRowLastColumn="0" w:lastRowFirstColumn="0" w:lastRowLastColumn="0"/>
-              <w:rPr>
-                <w:rFonts w:ascii="Arial" w:hAnsi="Arial" w:cs="Arial"/>
-              </w:rPr>
-            </w:pPr>
-            <w:r>
-              <w:rPr>
-                <w:rFonts w:ascii="Arial" w:hAnsi="Arial" w:cs="Arial"/>
-              </w:rPr>
-              <w:t>30.0 (7.0)</w:t>
+            <w:tcW w:w="1620" w:type="dxa"/>
+          </w:tcPr>
+          <w:p>
+            <w:pPr>
+              <w:jc w:val="center"/>
+              <w:cnfStyle w:val="000000000000" w:firstRow="0" w:lastRow="0" w:firstColumn="0" w:lastColumn="0" w:oddVBand="0" w:evenVBand="0" w:oddHBand="0" w:evenHBand="0" w:firstRowFirstColumn="0" w:firstRowLastColumn="0" w:lastRowFirstColumn="0" w:lastRowLastColumn="0"/>
+              <w:rPr>
+                <w:rFonts w:ascii="Arial" w:hAnsi="Arial" w:cs="Arial"/>
+              </w:rPr>
+            </w:pPr>
+            <w:r>
+              <w:rPr>
+                <w:rFonts w:ascii="Arial" w:hAnsi="Arial" w:cs="Arial"/>
+              </w:rPr>
+              <w:t>29.2 (8.2)</w:t>
             </w:r>
           </w:p>
         </w:tc>
@@ -1311,7 +1329,7 @@
         <w:tc>
           <w:tcPr>
             <w:cnfStyle w:val="001000000000" w:firstRow="0" w:lastRow="0" w:firstColumn="1" w:lastColumn="0" w:oddVBand="0" w:evenVBand="0" w:oddHBand="0" w:evenHBand="0" w:firstRowFirstColumn="0" w:firstRowLastColumn="0" w:lastRowFirstColumn="0" w:lastRowLastColumn="0"/>
-            <w:tcW w:w="3588" w:type="dxa"/>
+            <w:tcW w:w="3330" w:type="dxa"/>
             <w:vAlign w:val="center"/>
           </w:tcPr>
           <w:p>
@@ -1332,7 +1350,7 @@
         </w:tc>
         <w:tc>
           <w:tcPr>
-            <w:tcW w:w="1465" w:type="dxa"/>
+            <w:tcW w:w="1440" w:type="dxa"/>
           </w:tcPr>
           <w:p>
             <w:pPr>
@@ -1352,21 +1370,21 @@
         </w:tc>
         <w:tc>
           <w:tcPr>
-            <w:tcW w:w="1337" w:type="dxa"/>
-          </w:tcPr>
-          <w:p>
-            <w:pPr>
-              <w:jc w:val="center"/>
-              <w:cnfStyle w:val="000000000000" w:firstRow="0" w:lastRow="0" w:firstColumn="0" w:lastColumn="0" w:oddVBand="0" w:evenVBand="0" w:oddHBand="0" w:evenHBand="0" w:firstRowFirstColumn="0" w:firstRowLastColumn="0" w:lastRowFirstColumn="0" w:lastRowLastColumn="0"/>
-              <w:rPr>
-                <w:rFonts w:ascii="Arial" w:hAnsi="Arial" w:cs="Arial"/>
-              </w:rPr>
-            </w:pPr>
-            <w:r>
-              <w:rPr>
-                <w:rFonts w:ascii="Arial" w:hAnsi="Arial" w:cs="Arial"/>
-              </w:rPr>
-              <w:t>29.4 (7.0)</w:t>
+            <w:tcW w:w="1620" w:type="dxa"/>
+          </w:tcPr>
+          <w:p>
+            <w:pPr>
+              <w:jc w:val="center"/>
+              <w:cnfStyle w:val="000000000000" w:firstRow="0" w:lastRow="0" w:firstColumn="0" w:lastColumn="0" w:oddVBand="0" w:evenVBand="0" w:oddHBand="0" w:evenHBand="0" w:firstRowFirstColumn="0" w:firstRowLastColumn="0" w:lastRowFirstColumn="0" w:lastRowLastColumn="0"/>
+              <w:rPr>
+                <w:rFonts w:ascii="Arial" w:hAnsi="Arial" w:cs="Arial"/>
+              </w:rPr>
+            </w:pPr>
+            <w:r>
+              <w:rPr>
+                <w:rFonts w:ascii="Arial" w:hAnsi="Arial" w:cs="Arial"/>
+              </w:rPr>
+              <w:t>28.5 (9.1)</w:t>
             </w:r>
           </w:p>
         </w:tc>
@@ -1415,7 +1433,7 @@
         <w:tc>
           <w:tcPr>
             <w:cnfStyle w:val="001000000000" w:firstRow="0" w:lastRow="0" w:firstColumn="1" w:lastColumn="0" w:oddVBand="0" w:evenVBand="0" w:oddHBand="0" w:evenHBand="0" w:firstRowFirstColumn="0" w:firstRowLastColumn="0" w:lastRowFirstColumn="0" w:lastRowLastColumn="0"/>
-            <w:tcW w:w="3588" w:type="dxa"/>
+            <w:tcW w:w="3330" w:type="dxa"/>
             <w:vAlign w:val="center"/>
           </w:tcPr>
           <w:p>
@@ -1436,7 +1454,7 @@
         </w:tc>
         <w:tc>
           <w:tcPr>
-            <w:tcW w:w="1465" w:type="dxa"/>
+            <w:tcW w:w="1440" w:type="dxa"/>
           </w:tcPr>
           <w:p>
             <w:pPr>
@@ -1456,21 +1474,21 @@
         </w:tc>
         <w:tc>
           <w:tcPr>
-            <w:tcW w:w="1337" w:type="dxa"/>
-          </w:tcPr>
-          <w:p>
-            <w:pPr>
-              <w:jc w:val="center"/>
-              <w:cnfStyle w:val="000000000000" w:firstRow="0" w:lastRow="0" w:firstColumn="0" w:lastColumn="0" w:oddVBand="0" w:evenVBand="0" w:oddHBand="0" w:evenHBand="0" w:firstRowFirstColumn="0" w:firstRowLastColumn="0" w:lastRowFirstColumn="0" w:lastRowLastColumn="0"/>
-              <w:rPr>
-                <w:rFonts w:ascii="Arial" w:hAnsi="Arial" w:cs="Arial"/>
-              </w:rPr>
-            </w:pPr>
-            <w:r>
-              <w:rPr>
-                <w:rFonts w:ascii="Arial" w:hAnsi="Arial" w:cs="Arial"/>
-              </w:rPr>
-              <w:t>28.3 (6.9)</w:t>
+            <w:tcW w:w="1620" w:type="dxa"/>
+          </w:tcPr>
+          <w:p>
+            <w:pPr>
+              <w:jc w:val="center"/>
+              <w:cnfStyle w:val="000000000000" w:firstRow="0" w:lastRow="0" w:firstColumn="0" w:lastColumn="0" w:oddVBand="0" w:evenVBand="0" w:oddHBand="0" w:evenHBand="0" w:firstRowFirstColumn="0" w:firstRowLastColumn="0" w:lastRowFirstColumn="0" w:lastRowLastColumn="0"/>
+              <w:rPr>
+                <w:rFonts w:ascii="Arial" w:hAnsi="Arial" w:cs="Arial"/>
+              </w:rPr>
+            </w:pPr>
+            <w:r>
+              <w:rPr>
+                <w:rFonts w:ascii="Arial" w:hAnsi="Arial" w:cs="Arial"/>
+              </w:rPr>
+              <w:t>27.1 (8.1)</w:t>
             </w:r>
           </w:p>
         </w:tc>
@@ -1519,7 +1537,7 @@
         <w:tc>
           <w:tcPr>
             <w:cnfStyle w:val="001000000000" w:firstRow="0" w:lastRow="0" w:firstColumn="1" w:lastColumn="0" w:oddVBand="0" w:evenVBand="0" w:oddHBand="0" w:evenHBand="0" w:firstRowFirstColumn="0" w:firstRowLastColumn="0" w:lastRowFirstColumn="0" w:lastRowLastColumn="0"/>
-            <w:tcW w:w="3588" w:type="dxa"/>
+            <w:tcW w:w="3330" w:type="dxa"/>
             <w:vAlign w:val="center"/>
           </w:tcPr>
           <w:p>
@@ -1540,7 +1558,7 @@
         </w:tc>
         <w:tc>
           <w:tcPr>
-            <w:tcW w:w="1465" w:type="dxa"/>
+            <w:tcW w:w="1440" w:type="dxa"/>
           </w:tcPr>
           <w:p>
             <w:pPr>
@@ -1560,21 +1578,21 @@
         </w:tc>
         <w:tc>
           <w:tcPr>
-            <w:tcW w:w="1337" w:type="dxa"/>
-          </w:tcPr>
-          <w:p>
-            <w:pPr>
-              <w:jc w:val="center"/>
-              <w:cnfStyle w:val="000000000000" w:firstRow="0" w:lastRow="0" w:firstColumn="0" w:lastColumn="0" w:oddVBand="0" w:evenVBand="0" w:oddHBand="0" w:evenHBand="0" w:firstRowFirstColumn="0" w:firstRowLastColumn="0" w:lastRowFirstColumn="0" w:lastRowLastColumn="0"/>
-              <w:rPr>
-                <w:rFonts w:ascii="Arial" w:hAnsi="Arial" w:cs="Arial"/>
-              </w:rPr>
-            </w:pPr>
-            <w:r>
-              <w:rPr>
-                <w:rFonts w:ascii="Arial" w:hAnsi="Arial" w:cs="Arial"/>
-              </w:rPr>
-              <w:t>30.4 (7.8)</w:t>
+            <w:tcW w:w="1620" w:type="dxa"/>
+          </w:tcPr>
+          <w:p>
+            <w:pPr>
+              <w:jc w:val="center"/>
+              <w:cnfStyle w:val="000000000000" w:firstRow="0" w:lastRow="0" w:firstColumn="0" w:lastColumn="0" w:oddVBand="0" w:evenVBand="0" w:oddHBand="0" w:evenHBand="0" w:firstRowFirstColumn="0" w:firstRowLastColumn="0" w:lastRowFirstColumn="0" w:lastRowLastColumn="0"/>
+              <w:rPr>
+                <w:rFonts w:ascii="Arial" w:hAnsi="Arial" w:cs="Arial"/>
+              </w:rPr>
+            </w:pPr>
+            <w:r>
+              <w:rPr>
+                <w:rFonts w:ascii="Arial" w:hAnsi="Arial" w:cs="Arial"/>
+              </w:rPr>
+              <w:t>29.5 (10.3)</w:t>
             </w:r>
           </w:p>
         </w:tc>
@@ -1623,7 +1641,7 @@
         <w:tc>
           <w:tcPr>
             <w:cnfStyle w:val="001000000000" w:firstRow="0" w:lastRow="0" w:firstColumn="1" w:lastColumn="0" w:oddVBand="0" w:evenVBand="0" w:oddHBand="0" w:evenHBand="0" w:firstRowFirstColumn="0" w:firstRowLastColumn="0" w:lastRowFirstColumn="0" w:lastRowLastColumn="0"/>
-            <w:tcW w:w="3588" w:type="dxa"/>
+            <w:tcW w:w="3330" w:type="dxa"/>
             <w:vAlign w:val="center"/>
           </w:tcPr>
           <w:p>
@@ -1644,7 +1662,7 @@
         </w:tc>
         <w:tc>
           <w:tcPr>
-            <w:tcW w:w="1465" w:type="dxa"/>
+            <w:tcW w:w="1440" w:type="dxa"/>
           </w:tcPr>
           <w:p>
             <w:pPr>
@@ -1664,21 +1682,21 @@
         </w:tc>
         <w:tc>
           <w:tcPr>
-            <w:tcW w:w="1337" w:type="dxa"/>
-          </w:tcPr>
-          <w:p>
-            <w:pPr>
-              <w:jc w:val="center"/>
-              <w:cnfStyle w:val="000000000000" w:firstRow="0" w:lastRow="0" w:firstColumn="0" w:lastColumn="0" w:oddVBand="0" w:evenVBand="0" w:oddHBand="0" w:evenHBand="0" w:firstRowFirstColumn="0" w:firstRowLastColumn="0" w:lastRowFirstColumn="0" w:lastRowLastColumn="0"/>
-              <w:rPr>
-                <w:rFonts w:ascii="Arial" w:hAnsi="Arial" w:cs="Arial"/>
-              </w:rPr>
-            </w:pPr>
-            <w:r>
-              <w:rPr>
-                <w:rFonts w:ascii="Arial" w:hAnsi="Arial" w:cs="Arial"/>
-              </w:rPr>
-              <w:t>24.5 (4.5)</w:t>
+            <w:tcW w:w="1620" w:type="dxa"/>
+          </w:tcPr>
+          <w:p>
+            <w:pPr>
+              <w:jc w:val="center"/>
+              <w:cnfStyle w:val="000000000000" w:firstRow="0" w:lastRow="0" w:firstColumn="0" w:lastColumn="0" w:oddVBand="0" w:evenVBand="0" w:oddHBand="0" w:evenHBand="0" w:firstRowFirstColumn="0" w:firstRowLastColumn="0" w:lastRowFirstColumn="0" w:lastRowLastColumn="0"/>
+              <w:rPr>
+                <w:rFonts w:ascii="Arial" w:hAnsi="Arial" w:cs="Arial"/>
+              </w:rPr>
+            </w:pPr>
+            <w:r>
+              <w:rPr>
+                <w:rFonts w:ascii="Arial" w:hAnsi="Arial" w:cs="Arial"/>
+              </w:rPr>
+              <w:t>23.9 (5.6)</w:t>
             </w:r>
           </w:p>
         </w:tc>
@@ -1727,7 +1745,7 @@
         <w:tc>
           <w:tcPr>
             <w:cnfStyle w:val="001000000000" w:firstRow="0" w:lastRow="0" w:firstColumn="1" w:lastColumn="0" w:oddVBand="0" w:evenVBand="0" w:oddHBand="0" w:evenHBand="0" w:firstRowFirstColumn="0" w:firstRowLastColumn="0" w:lastRowFirstColumn="0" w:lastRowLastColumn="0"/>
-            <w:tcW w:w="3588" w:type="dxa"/>
+            <w:tcW w:w="3330" w:type="dxa"/>
             <w:vAlign w:val="center"/>
           </w:tcPr>
           <w:p>
@@ -1755,7 +1773,7 @@
         </w:tc>
         <w:tc>
           <w:tcPr>
-            <w:tcW w:w="1465" w:type="dxa"/>
+            <w:tcW w:w="1440" w:type="dxa"/>
           </w:tcPr>
           <w:p>
             <w:pPr>
@@ -1775,21 +1793,21 @@
         </w:tc>
         <w:tc>
           <w:tcPr>
-            <w:tcW w:w="1337" w:type="dxa"/>
-          </w:tcPr>
-          <w:p>
-            <w:pPr>
-              <w:jc w:val="center"/>
-              <w:cnfStyle w:val="000000000000" w:firstRow="0" w:lastRow="0" w:firstColumn="0" w:lastColumn="0" w:oddVBand="0" w:evenVBand="0" w:oddHBand="0" w:evenHBand="0" w:firstRowFirstColumn="0" w:firstRowLastColumn="0" w:lastRowFirstColumn="0" w:lastRowLastColumn="0"/>
-              <w:rPr>
-                <w:rFonts w:ascii="Arial" w:hAnsi="Arial" w:cs="Arial"/>
-              </w:rPr>
-            </w:pPr>
-            <w:r>
-              <w:rPr>
-                <w:rFonts w:ascii="Arial" w:hAnsi="Arial" w:cs="Arial"/>
-              </w:rPr>
-              <w:t>29.8 (7.3)</w:t>
+            <w:tcW w:w="1620" w:type="dxa"/>
+          </w:tcPr>
+          <w:p>
+            <w:pPr>
+              <w:jc w:val="center"/>
+              <w:cnfStyle w:val="000000000000" w:firstRow="0" w:lastRow="0" w:firstColumn="0" w:lastColumn="0" w:oddVBand="0" w:evenVBand="0" w:oddHBand="0" w:evenHBand="0" w:firstRowFirstColumn="0" w:firstRowLastColumn="0" w:lastRowFirstColumn="0" w:lastRowLastColumn="0"/>
+              <w:rPr>
+                <w:rFonts w:ascii="Arial" w:hAnsi="Arial" w:cs="Arial"/>
+              </w:rPr>
+            </w:pPr>
+            <w:r>
+              <w:rPr>
+                <w:rFonts w:ascii="Arial" w:hAnsi="Arial" w:cs="Arial"/>
+              </w:rPr>
+              <w:t>29.5 (10)</w:t>
             </w:r>
           </w:p>
         </w:tc>
@@ -1838,7 +1856,7 @@
         <w:tc>
           <w:tcPr>
             <w:cnfStyle w:val="001000000000" w:firstRow="0" w:lastRow="0" w:firstColumn="1" w:lastColumn="0" w:oddVBand="0" w:evenVBand="0" w:oddHBand="0" w:evenHBand="0" w:firstRowFirstColumn="0" w:firstRowLastColumn="0" w:lastRowFirstColumn="0" w:lastRowLastColumn="0"/>
-            <w:tcW w:w="3588" w:type="dxa"/>
+            <w:tcW w:w="3330" w:type="dxa"/>
             <w:vAlign w:val="center"/>
           </w:tcPr>
           <w:p>
@@ -1857,21 +1875,21 @@
         </w:tc>
         <w:tc>
           <w:tcPr>
-            <w:tcW w:w="1465" w:type="dxa"/>
-          </w:tcPr>
-          <w:p>
-            <w:pPr>
-              <w:jc w:val="center"/>
-              <w:cnfStyle w:val="000000000000" w:firstRow="0" w:lastRow="0" w:firstColumn="0" w:lastColumn="0" w:oddVBand="0" w:evenVBand="0" w:oddHBand="0" w:evenHBand="0" w:firstRowFirstColumn="0" w:firstRowLastColumn="0" w:lastRowFirstColumn="0" w:lastRowLastColumn="0"/>
-              <w:rPr>
-                <w:rFonts w:ascii="Arial" w:hAnsi="Arial" w:cs="Arial"/>
-              </w:rPr>
-            </w:pPr>
-          </w:p>
-        </w:tc>
-        <w:tc>
-          <w:tcPr>
-            <w:tcW w:w="1337" w:type="dxa"/>
+            <w:tcW w:w="1440" w:type="dxa"/>
+          </w:tcPr>
+          <w:p>
+            <w:pPr>
+              <w:jc w:val="center"/>
+              <w:cnfStyle w:val="000000000000" w:firstRow="0" w:lastRow="0" w:firstColumn="0" w:lastColumn="0" w:oddVBand="0" w:evenVBand="0" w:oddHBand="0" w:evenHBand="0" w:firstRowFirstColumn="0" w:firstRowLastColumn="0" w:lastRowFirstColumn="0" w:lastRowLastColumn="0"/>
+              <w:rPr>
+                <w:rFonts w:ascii="Arial" w:hAnsi="Arial" w:cs="Arial"/>
+              </w:rPr>
+            </w:pPr>
+          </w:p>
+        </w:tc>
+        <w:tc>
+          <w:tcPr>
+            <w:tcW w:w="1620" w:type="dxa"/>
           </w:tcPr>
           <w:p>
             <w:pPr>
@@ -1916,7 +1934,7 @@
         <w:tc>
           <w:tcPr>
             <w:cnfStyle w:val="001000000000" w:firstRow="0" w:lastRow="0" w:firstColumn="1" w:lastColumn="0" w:oddVBand="0" w:evenVBand="0" w:oddHBand="0" w:evenHBand="0" w:firstRowFirstColumn="0" w:firstRowLastColumn="0" w:lastRowFirstColumn="0" w:lastRowLastColumn="0"/>
-            <w:tcW w:w="3588" w:type="dxa"/>
+            <w:tcW w:w="3330" w:type="dxa"/>
             <w:vAlign w:val="center"/>
           </w:tcPr>
           <w:p>
@@ -1959,7 +1977,7 @@
         </w:tc>
         <w:tc>
           <w:tcPr>
-            <w:tcW w:w="1465" w:type="dxa"/>
+            <w:tcW w:w="1440" w:type="dxa"/>
           </w:tcPr>
           <w:p>
             <w:pPr>
@@ -1979,21 +1997,21 @@
         </w:tc>
         <w:tc>
           <w:tcPr>
-            <w:tcW w:w="1337" w:type="dxa"/>
-          </w:tcPr>
-          <w:p>
-            <w:pPr>
-              <w:jc w:val="center"/>
-              <w:cnfStyle w:val="000000000000" w:firstRow="0" w:lastRow="0" w:firstColumn="0" w:lastColumn="0" w:oddVBand="0" w:evenVBand="0" w:oddHBand="0" w:evenHBand="0" w:firstRowFirstColumn="0" w:firstRowLastColumn="0" w:lastRowFirstColumn="0" w:lastRowLastColumn="0"/>
-              <w:rPr>
-                <w:rFonts w:ascii="Arial" w:hAnsi="Arial" w:cs="Arial"/>
-              </w:rPr>
-            </w:pPr>
-            <w:r>
-              <w:rPr>
-                <w:rFonts w:ascii="Arial" w:hAnsi="Arial" w:cs="Arial"/>
-              </w:rPr>
-              <w:t>29.3 (6.3)</w:t>
+            <w:tcW w:w="1620" w:type="dxa"/>
+          </w:tcPr>
+          <w:p>
+            <w:pPr>
+              <w:jc w:val="center"/>
+              <w:cnfStyle w:val="000000000000" w:firstRow="0" w:lastRow="0" w:firstColumn="0" w:lastColumn="0" w:oddVBand="0" w:evenVBand="0" w:oddHBand="0" w:evenHBand="0" w:firstRowFirstColumn="0" w:firstRowLastColumn="0" w:lastRowFirstColumn="0" w:lastRowLastColumn="0"/>
+              <w:rPr>
+                <w:rFonts w:ascii="Arial" w:hAnsi="Arial" w:cs="Arial"/>
+              </w:rPr>
+            </w:pPr>
+            <w:r>
+              <w:rPr>
+                <w:rFonts w:ascii="Arial" w:hAnsi="Arial" w:cs="Arial"/>
+              </w:rPr>
+              <w:t>28.9 (7.3)</w:t>
             </w:r>
           </w:p>
         </w:tc>
@@ -2042,7 +2060,7 @@
         <w:tc>
           <w:tcPr>
             <w:cnfStyle w:val="001000000000" w:firstRow="0" w:lastRow="0" w:firstColumn="1" w:lastColumn="0" w:oddVBand="0" w:evenVBand="0" w:oddHBand="0" w:evenHBand="0" w:firstRowFirstColumn="0" w:firstRowLastColumn="0" w:lastRowFirstColumn="0" w:lastRowLastColumn="0"/>
-            <w:tcW w:w="3588" w:type="dxa"/>
+            <w:tcW w:w="3330" w:type="dxa"/>
             <w:vAlign w:val="center"/>
           </w:tcPr>
           <w:p>
@@ -2102,7 +2120,7 @@
         </w:tc>
         <w:tc>
           <w:tcPr>
-            <w:tcW w:w="1465" w:type="dxa"/>
+            <w:tcW w:w="1440" w:type="dxa"/>
           </w:tcPr>
           <w:p>
             <w:pPr>
@@ -2122,21 +2140,21 @@
         </w:tc>
         <w:tc>
           <w:tcPr>
-            <w:tcW w:w="1337" w:type="dxa"/>
-          </w:tcPr>
-          <w:p>
-            <w:pPr>
-              <w:jc w:val="center"/>
-              <w:cnfStyle w:val="000000000000" w:firstRow="0" w:lastRow="0" w:firstColumn="0" w:lastColumn="0" w:oddVBand="0" w:evenVBand="0" w:oddHBand="0" w:evenHBand="0" w:firstRowFirstColumn="0" w:firstRowLastColumn="0" w:lastRowFirstColumn="0" w:lastRowLastColumn="0"/>
-              <w:rPr>
-                <w:rFonts w:ascii="Arial" w:hAnsi="Arial" w:cs="Arial"/>
-              </w:rPr>
-            </w:pPr>
-            <w:r>
-              <w:rPr>
-                <w:rFonts w:ascii="Arial" w:hAnsi="Arial" w:cs="Arial"/>
-              </w:rPr>
-              <w:t>28.8 (7.3)</w:t>
+            <w:tcW w:w="1620" w:type="dxa"/>
+          </w:tcPr>
+          <w:p>
+            <w:pPr>
+              <w:jc w:val="center"/>
+              <w:cnfStyle w:val="000000000000" w:firstRow="0" w:lastRow="0" w:firstColumn="0" w:lastColumn="0" w:oddVBand="0" w:evenVBand="0" w:oddHBand="0" w:evenHBand="0" w:firstRowFirstColumn="0" w:firstRowLastColumn="0" w:lastRowFirstColumn="0" w:lastRowLastColumn="0"/>
+              <w:rPr>
+                <w:rFonts w:ascii="Arial" w:hAnsi="Arial" w:cs="Arial"/>
+              </w:rPr>
+            </w:pPr>
+            <w:r>
+              <w:rPr>
+                <w:rFonts w:ascii="Arial" w:hAnsi="Arial" w:cs="Arial"/>
+              </w:rPr>
+              <w:t>27.4 (8.9)</w:t>
             </w:r>
           </w:p>
         </w:tc>
@@ -2185,7 +2203,7 @@
         <w:tc>
           <w:tcPr>
             <w:cnfStyle w:val="001000000000" w:firstRow="0" w:lastRow="0" w:firstColumn="1" w:lastColumn="0" w:oddVBand="0" w:evenVBand="0" w:oddHBand="0" w:evenHBand="0" w:firstRowFirstColumn="0" w:firstRowLastColumn="0" w:lastRowFirstColumn="0" w:lastRowLastColumn="0"/>
-            <w:tcW w:w="3588" w:type="dxa"/>
+            <w:tcW w:w="3330" w:type="dxa"/>
             <w:vAlign w:val="center"/>
           </w:tcPr>
           <w:p>
@@ -2212,7 +2230,7 @@
         </w:tc>
         <w:tc>
           <w:tcPr>
-            <w:tcW w:w="1465" w:type="dxa"/>
+            <w:tcW w:w="1440" w:type="dxa"/>
             <w:vAlign w:val="center"/>
           </w:tcPr>
           <w:p>
@@ -2233,7 +2251,7 @@
         </w:tc>
         <w:tc>
           <w:tcPr>
-            <w:tcW w:w="1337" w:type="dxa"/>
+            <w:tcW w:w="1620" w:type="dxa"/>
             <w:vAlign w:val="center"/>
           </w:tcPr>
           <w:p>
@@ -2248,7 +2266,7 @@
               <w:rPr>
                 <w:rFonts w:ascii="Arial" w:hAnsi="Arial" w:cs="Arial"/>
               </w:rPr>
-              <w:t>29.6 (7.3)</w:t>
+              <w:t>28.8 (9.1)</w:t>
             </w:r>
           </w:p>
         </w:tc>
@@ -2297,7 +2315,7 @@
         <w:tc>
           <w:tcPr>
             <w:cnfStyle w:val="001000000000" w:firstRow="0" w:lastRow="0" w:firstColumn="1" w:lastColumn="0" w:oddVBand="0" w:evenVBand="0" w:oddHBand="0" w:evenHBand="0" w:firstRowFirstColumn="0" w:firstRowLastColumn="0" w:lastRowFirstColumn="0" w:lastRowLastColumn="0"/>
-            <w:tcW w:w="3588" w:type="dxa"/>
+            <w:tcW w:w="3330" w:type="dxa"/>
             <w:vAlign w:val="center"/>
           </w:tcPr>
           <w:p>
@@ -2324,7 +2342,7 @@
         </w:tc>
         <w:tc>
           <w:tcPr>
-            <w:tcW w:w="1465" w:type="dxa"/>
+            <w:tcW w:w="1440" w:type="dxa"/>
             <w:vAlign w:val="center"/>
           </w:tcPr>
           <w:p>
@@ -2345,7 +2363,7 @@
         </w:tc>
         <w:tc>
           <w:tcPr>
-            <w:tcW w:w="1337" w:type="dxa"/>
+            <w:tcW w:w="1620" w:type="dxa"/>
             <w:vAlign w:val="center"/>
           </w:tcPr>
           <w:p>
@@ -2360,7 +2378,7 @@
               <w:rPr>
                 <w:rFonts w:ascii="Arial" w:hAnsi="Arial" w:cs="Arial"/>
               </w:rPr>
-              <w:t>29.3 (7.5)</w:t>
+              <w:t>28.1 (10)</w:t>
             </w:r>
           </w:p>
         </w:tc>
@@ -2409,7 +2427,7 @@
         <w:tc>
           <w:tcPr>
             <w:cnfStyle w:val="001000000000" w:firstRow="0" w:lastRow="0" w:firstColumn="1" w:lastColumn="0" w:oddVBand="0" w:evenVBand="0" w:oddHBand="0" w:evenHBand="0" w:firstRowFirstColumn="0" w:firstRowLastColumn="0" w:lastRowFirstColumn="0" w:lastRowLastColumn="0"/>
-            <w:tcW w:w="3588" w:type="dxa"/>
+            <w:tcW w:w="3330" w:type="dxa"/>
             <w:vAlign w:val="center"/>
           </w:tcPr>
           <w:p>
@@ -2436,7 +2454,7 @@
         </w:tc>
         <w:tc>
           <w:tcPr>
-            <w:tcW w:w="1465" w:type="dxa"/>
+            <w:tcW w:w="1440" w:type="dxa"/>
           </w:tcPr>
           <w:p>
             <w:pPr>
@@ -2456,21 +2474,21 @@
         </w:tc>
         <w:tc>
           <w:tcPr>
-            <w:tcW w:w="1337" w:type="dxa"/>
-          </w:tcPr>
-          <w:p>
-            <w:pPr>
-              <w:jc w:val="center"/>
-              <w:cnfStyle w:val="000000000000" w:firstRow="0" w:lastRow="0" w:firstColumn="0" w:lastColumn="0" w:oddVBand="0" w:evenVBand="0" w:oddHBand="0" w:evenHBand="0" w:firstRowFirstColumn="0" w:firstRowLastColumn="0" w:lastRowFirstColumn="0" w:lastRowLastColumn="0"/>
-              <w:rPr>
-                <w:rFonts w:ascii="Arial" w:hAnsi="Arial" w:cs="Arial"/>
-              </w:rPr>
-            </w:pPr>
-            <w:r>
-              <w:rPr>
-                <w:rFonts w:ascii="Arial" w:hAnsi="Arial" w:cs="Arial"/>
-              </w:rPr>
-              <w:t>27.4 (6.4)</w:t>
+            <w:tcW w:w="1620" w:type="dxa"/>
+          </w:tcPr>
+          <w:p>
+            <w:pPr>
+              <w:jc w:val="center"/>
+              <w:cnfStyle w:val="000000000000" w:firstRow="0" w:lastRow="0" w:firstColumn="0" w:lastColumn="0" w:oddVBand="0" w:evenVBand="0" w:oddHBand="0" w:evenHBand="0" w:firstRowFirstColumn="0" w:firstRowLastColumn="0" w:lastRowFirstColumn="0" w:lastRowLastColumn="0"/>
+              <w:rPr>
+                <w:rFonts w:ascii="Arial" w:hAnsi="Arial" w:cs="Arial"/>
+              </w:rPr>
+            </w:pPr>
+            <w:r>
+              <w:rPr>
+                <w:rFonts w:ascii="Arial" w:hAnsi="Arial" w:cs="Arial"/>
+              </w:rPr>
+              <w:t>26.2 (8.2)</w:t>
             </w:r>
           </w:p>
         </w:tc>
@@ -2519,7 +2537,7 @@
         <w:tc>
           <w:tcPr>
             <w:cnfStyle w:val="001000000000" w:firstRow="0" w:lastRow="0" w:firstColumn="1" w:lastColumn="0" w:oddVBand="0" w:evenVBand="0" w:oddHBand="0" w:evenHBand="0" w:firstRowFirstColumn="0" w:firstRowLastColumn="0" w:lastRowFirstColumn="0" w:lastRowLastColumn="0"/>
-            <w:tcW w:w="3588" w:type="dxa"/>
+            <w:tcW w:w="3330" w:type="dxa"/>
             <w:vAlign w:val="center"/>
           </w:tcPr>
           <w:p>
@@ -2540,7 +2558,7 @@
         </w:tc>
         <w:tc>
           <w:tcPr>
-            <w:tcW w:w="1465" w:type="dxa"/>
+            <w:tcW w:w="1440" w:type="dxa"/>
           </w:tcPr>
           <w:p>
             <w:pPr>
@@ -2560,21 +2578,21 @@
         </w:tc>
         <w:tc>
           <w:tcPr>
-            <w:tcW w:w="1337" w:type="dxa"/>
-          </w:tcPr>
-          <w:p>
-            <w:pPr>
-              <w:jc w:val="center"/>
-              <w:cnfStyle w:val="000000000000" w:firstRow="0" w:lastRow="0" w:firstColumn="0" w:lastColumn="0" w:oddVBand="0" w:evenVBand="0" w:oddHBand="0" w:evenHBand="0" w:firstRowFirstColumn="0" w:firstRowLastColumn="0" w:lastRowFirstColumn="0" w:lastRowLastColumn="0"/>
-              <w:rPr>
-                <w:rFonts w:ascii="Arial" w:hAnsi="Arial" w:cs="Arial"/>
-              </w:rPr>
-            </w:pPr>
-            <w:r>
-              <w:rPr>
-                <w:rFonts w:ascii="Arial" w:hAnsi="Arial" w:cs="Arial"/>
-              </w:rPr>
-              <w:t>29.3 (8.9)</w:t>
+            <w:tcW w:w="1620" w:type="dxa"/>
+          </w:tcPr>
+          <w:p>
+            <w:pPr>
+              <w:jc w:val="center"/>
+              <w:cnfStyle w:val="000000000000" w:firstRow="0" w:lastRow="0" w:firstColumn="0" w:lastColumn="0" w:oddVBand="0" w:evenVBand="0" w:oddHBand="0" w:evenHBand="0" w:firstRowFirstColumn="0" w:firstRowLastColumn="0" w:lastRowFirstColumn="0" w:lastRowLastColumn="0"/>
+              <w:rPr>
+                <w:rFonts w:ascii="Arial" w:hAnsi="Arial" w:cs="Arial"/>
+              </w:rPr>
+            </w:pPr>
+            <w:r>
+              <w:rPr>
+                <w:rFonts w:ascii="Arial" w:hAnsi="Arial" w:cs="Arial"/>
+              </w:rPr>
+              <w:t>27.5 (10.7)</w:t>
             </w:r>
           </w:p>
         </w:tc>
@@ -2715,22 +2733,10 @@
           <w:rFonts w:ascii="Arial" w:hAnsi="Arial" w:cs="Arial"/>
           <w:color w:val="000000"/>
         </w:rPr>
-        <w:t>;</w:t>
+        <w:t>; SD = Standard deviation</w:t>
       </w:r>
-      <w:r>
-        <w:rPr>
-          <w:rFonts w:ascii="Arial" w:hAnsi="Arial" w:cs="Arial"/>
-          <w:color w:val="000000"/>
-        </w:rPr>
-        <w:t xml:space="preserve"> </w:t>
-      </w:r>
-      <w:r>
-        <w:rPr>
-          <w:rFonts w:ascii="Arial" w:hAnsi="Arial" w:cs="Arial"/>
-          <w:color w:val="000000"/>
-        </w:rPr>
-        <w:t>SD = Standard deviation</w:t>
-      </w:r>
+      <w:bookmarkStart w:id="0" w:name="_GoBack"/>
+      <w:bookmarkEnd w:id="0"/>
     </w:p>
     <w:p>
       <w:pPr>
@@ -2828,8 +2834,6 @@
         </w:rPr>
         <w:t>(ng/mL)</w:t>
       </w:r>
-      <w:bookmarkStart w:id="0" w:name="_GoBack"/>
-      <w:bookmarkEnd w:id="0"/>
     </w:p>
     <w:sectPr>
       <w:pgSz w:w="12240" w:h="15840"/>

</xml_diff>